<commit_message>
Modificacion de descripcion del problema y objetivos
</commit_message>
<xml_diff>
--- a/FIP - Ivan Smith J.docx
+++ b/FIP - Ivan Smith J.docx
@@ -63,7 +63,7 @@
                           <pic:cNvPicPr preferRelativeResize="0"/>
                         </pic:nvPicPr>
                         <pic:blipFill>
-                          <a:blip r:embed="rId7"/>
+                          <a:blip r:embed="rId8"/>
                           <a:srcRect/>
                           <a:stretch>
                             <a:fillRect/>
@@ -222,7 +222,7 @@
           <w:szCs w:val="32"/>
           <w:shd w:val="clear" w:color="auto" w:fill="FFFFFF"/>
         </w:rPr>
-        <w:t xml:space="preserve">Método de estimación del índice de </w:t>
+        <w:t>Método de estimación del índice de Auto</w:t>
       </w:r>
       <w:r>
         <w:rPr>
@@ -233,7 +233,7 @@
           <w:szCs w:val="32"/>
           <w:shd w:val="clear" w:color="auto" w:fill="FFFFFF"/>
         </w:rPr>
-        <w:t>Auto</w:t>
+        <w:t xml:space="preserve"> </w:t>
       </w:r>
       <w:r>
         <w:rPr>
@@ -244,29 +244,7 @@
           <w:szCs w:val="32"/>
           <w:shd w:val="clear" w:color="auto" w:fill="FFFFFF"/>
         </w:rPr>
-        <w:t xml:space="preserve"> </w:t>
-      </w:r>
-      <w:r>
-        <w:rPr>
-          <w:rFonts w:asciiTheme="minorHAnsi" w:hAnsiTheme="minorHAnsi" w:cstheme="minorHAnsi"/>
-          <w:b/>
-          <w:color w:val="222222"/>
-          <w:sz w:val="32"/>
-          <w:szCs w:val="32"/>
-          <w:shd w:val="clear" w:color="auto" w:fill="FFFFFF"/>
-        </w:rPr>
-        <w:t>regulación</w:t>
-      </w:r>
-      <w:r>
-        <w:rPr>
-          <w:rFonts w:asciiTheme="minorHAnsi" w:hAnsiTheme="minorHAnsi" w:cstheme="minorHAnsi"/>
-          <w:b/>
-          <w:color w:val="222222"/>
-          <w:sz w:val="32"/>
-          <w:szCs w:val="32"/>
-          <w:shd w:val="clear" w:color="auto" w:fill="FFFFFF"/>
-        </w:rPr>
-        <w:t> Cerebral utilizando SVM o un modelo Híbrido</w:t>
+        <w:t>regulación Cerebral utilizando SVM</w:t>
       </w:r>
       <w:r>
         <w:rPr>
@@ -379,7 +357,7 @@
               <w:t xml:space="preserve"> </w:t>
             </w:r>
             <w:r>
-              <w:t>Método de estimación del índice de auto regulación cerebral utilizando SVM o un modelo Hibrido</w:t>
+              <w:t xml:space="preserve">Método de estimación del índice de auto regulación cerebral utilizando SVM </w:t>
             </w:r>
           </w:p>
         </w:tc>
@@ -702,7 +680,7 @@
                     <pic:cNvPicPr preferRelativeResize="0"/>
                   </pic:nvPicPr>
                   <pic:blipFill>
-                    <a:blip r:embed="rId8"/>
+                    <a:blip r:embed="rId9"/>
                     <a:srcRect/>
                     <a:stretch>
                       <a:fillRect/>
@@ -1245,123 +1223,8 @@
     <w:p/>
     <w:p>
       <w:pPr>
-        <w:rPr>
-          <w:b/>
-        </w:rPr>
-      </w:pPr>
-      <w:r>
-        <w:rPr>
-          <w:b/>
-        </w:rPr>
-        <w:t>Título de proyecto</w:t>
-      </w:r>
-    </w:p>
-    <w:p>
-      <w:pPr>
-        <w:rPr>
-          <w:rFonts w:asciiTheme="minorHAnsi" w:hAnsiTheme="minorHAnsi" w:cstheme="minorHAnsi"/>
-          <w:bCs/>
-        </w:rPr>
-      </w:pPr>
-      <w:r>
-        <w:rPr>
-          <w:rFonts w:asciiTheme="minorHAnsi" w:hAnsiTheme="minorHAnsi" w:cstheme="minorHAnsi"/>
-          <w:bCs/>
-          <w:color w:val="222222"/>
-          <w:shd w:val="clear" w:color="auto" w:fill="FFFFFF"/>
-        </w:rPr>
-        <w:t xml:space="preserve">Método de estimación del índice de </w:t>
-      </w:r>
-      <w:r>
-        <w:rPr>
-          <w:rFonts w:asciiTheme="minorHAnsi" w:hAnsiTheme="minorHAnsi" w:cstheme="minorHAnsi"/>
-          <w:bCs/>
-          <w:color w:val="222222"/>
-          <w:shd w:val="clear" w:color="auto" w:fill="FFFFFF"/>
-        </w:rPr>
-        <w:t>Auto regulación</w:t>
-      </w:r>
-      <w:r>
-        <w:rPr>
-          <w:rFonts w:asciiTheme="minorHAnsi" w:hAnsiTheme="minorHAnsi" w:cstheme="minorHAnsi"/>
-          <w:bCs/>
-          <w:color w:val="222222"/>
-          <w:shd w:val="clear" w:color="auto" w:fill="FFFFFF"/>
-        </w:rPr>
-        <w:t> Cerebral utilizando SVM o un modelo Híbrido</w:t>
-      </w:r>
-      <w:r>
-        <w:rPr>
-          <w:rFonts w:asciiTheme="minorHAnsi" w:hAnsiTheme="minorHAnsi" w:cstheme="minorHAnsi"/>
-          <w:bCs/>
-        </w:rPr>
-        <w:t>.</w:t>
-      </w:r>
-    </w:p>
-    <w:p>
-      <w:pPr>
-        <w:rPr>
-          <w:b/>
-        </w:rPr>
-      </w:pPr>
-    </w:p>
-    <w:p>
-      <w:pPr>
-        <w:rPr>
-          <w:b/>
-        </w:rPr>
-      </w:pPr>
-      <w:r>
-        <w:rPr>
-          <w:b/>
-        </w:rPr>
-        <w:t>Actividad</w:t>
-      </w:r>
-    </w:p>
-    <w:p>
-      <w:r>
-        <w:t>Tesis / Trabajo Investigativo.</w:t>
-      </w:r>
-    </w:p>
-    <w:p/>
-    <w:p>
-      <w:pPr>
-        <w:rPr>
-          <w:b/>
-        </w:rPr>
-      </w:pPr>
-      <w:r>
-        <w:rPr>
-          <w:b/>
-        </w:rPr>
-        <w:t xml:space="preserve">Historia </w:t>
-      </w:r>
-    </w:p>
-    <w:p>
-      <w:pPr>
         <w:jc w:val="both"/>
       </w:pPr>
-      <w:r>
-        <w:t>El flujo sanguíneo dentro del sistema cerebral cumple un rol primordial a la hora de establecer ciertas aristas, en cuanto a enfermedades o patologías que pudieran involucrar aspectos negativos en la vida del ser humano. Es por esto que la auto</w:t>
-      </w:r>
-      <w:r>
-        <w:t xml:space="preserve"> </w:t>
-      </w:r>
-      <w:r>
-        <w:t xml:space="preserve">regulación, proceso fundamental para el correcto funcionamiento del cerebro, permite adoptar la función de mantener una circulación constante de sangre que entra y sale respectivamente. Cabe mencionar que accidentes cerebrovasculares, demencia vascular o Alzhéimer, están relacionados con el proceso ya mencionado, es por esta razón que la investigación en base a modelos </w:t>
-      </w:r>
-      <w:r>
-        <w:t xml:space="preserve">predictivos como SVM o algún otro modelo Hibrido </w:t>
-      </w:r>
-      <w:r>
-        <w:t xml:space="preserve">que permitan analizar el comportamiento respectivo para tener resultados certeros es tan importante y así </w:t>
-      </w:r>
-      <w:r>
-        <w:t>contribuirá</w:t>
-      </w:r>
-      <w:r>
-        <w:t xml:space="preserve"> de manera positiva en la prevención de enfermedades obteniendo datos relevantes. </w:t>
-      </w:r>
       <w:r>
         <w:br w:type="page"/>
       </w:r>
@@ -1385,12 +1248,179 @@
         <w:t>Descripción del problema u oportunidad</w:t>
       </w:r>
     </w:p>
-    <w:p>
-      <w:r>
-        <w:t xml:space="preserve">Descripción del problema u oportunidad que va a abordar, considere </w:t>
-      </w:r>
-    </w:p>
-    <w:p>
+    <w:p/>
+    <w:p>
+      <w:pPr>
+        <w:jc w:val="both"/>
+      </w:pPr>
+      <w:r>
+        <w:t xml:space="preserve">El Sistema de </w:t>
+      </w:r>
+      <w:r>
+        <w:t>Autorregulación</w:t>
+      </w:r>
+      <w:r>
+        <w:t xml:space="preserve"> Cerebral permite el correcto funcionamiento del flujo </w:t>
+      </w:r>
+      <w:r>
+        <w:t>sanguíneo</w:t>
+      </w:r>
+      <w:r>
+        <w:t xml:space="preserve"> al presentarse diversos cambios de </w:t>
+      </w:r>
+      <w:r>
+        <w:t>presión</w:t>
+      </w:r>
+      <w:r>
+        <w:t xml:space="preserve"> en la </w:t>
+      </w:r>
+      <w:r>
+        <w:t>circulación</w:t>
+      </w:r>
+      <w:r>
+        <w:t xml:space="preserve"> arterial de la sangre. </w:t>
+      </w:r>
+    </w:p>
+    <w:p>
+      <w:pPr>
+        <w:jc w:val="both"/>
+      </w:pPr>
+    </w:p>
+    <w:p>
+      <w:pPr>
+        <w:jc w:val="both"/>
+      </w:pPr>
+      <w:r>
+        <w:t xml:space="preserve">El estado de este sistema converge hacia ciertos </w:t>
+      </w:r>
+      <w:r>
+        <w:t>síntomas</w:t>
+      </w:r>
+      <w:r>
+        <w:t xml:space="preserve"> en el caso que la </w:t>
+      </w:r>
+      <w:r>
+        <w:t>autorregulación</w:t>
+      </w:r>
+      <w:r>
+        <w:t xml:space="preserve"> no se realice de buena manera, lo que </w:t>
+      </w:r>
+      <w:r>
+        <w:t>conllevaría</w:t>
+      </w:r>
+      <w:r>
+        <w:t xml:space="preserve"> a diversas </w:t>
+      </w:r>
+      <w:r>
+        <w:t>enfermedades</w:t>
+      </w:r>
+      <w:r>
+        <w:t xml:space="preserve"> como accidentes cerebrovasculares, Alzhéimer, entre otros. Por esta </w:t>
+      </w:r>
+      <w:r>
+        <w:t>razón</w:t>
+      </w:r>
+      <w:r>
+        <w:t xml:space="preserve"> es la importancia de encontrar un punto exacto que permita analizar de una forma simple esta </w:t>
+      </w:r>
+      <w:r>
+        <w:t>regulación</w:t>
+      </w:r>
+      <w:r>
+        <w:t>.</w:t>
+      </w:r>
+    </w:p>
+    <w:p>
+      <w:pPr>
+        <w:jc w:val="both"/>
+      </w:pPr>
+    </w:p>
+    <w:p>
+      <w:pPr>
+        <w:jc w:val="both"/>
+      </w:pPr>
+      <w:r>
+        <w:t xml:space="preserve">Para conocer el comportamiento de este sistema, es que se utiliza el </w:t>
+      </w:r>
+      <w:r>
+        <w:t>Índice</w:t>
+      </w:r>
+      <w:r>
+        <w:t xml:space="preserve"> de </w:t>
+      </w:r>
+      <w:r>
+        <w:t>Autorregulación</w:t>
+      </w:r>
+      <w:r>
+        <w:t xml:space="preserve"> Cerebral (ARI), variable que permite establecer si se </w:t>
+      </w:r>
+      <w:r>
+        <w:t>está</w:t>
+      </w:r>
+      <w:r>
+        <w:t xml:space="preserve"> comportando de forma positiva o negativa el SAC. Su </w:t>
+      </w:r>
+      <w:r>
+        <w:t>variación</w:t>
+      </w:r>
+      <w:r>
+        <w:t xml:space="preserve"> o </w:t>
+      </w:r>
+      <w:r>
+        <w:t>representación</w:t>
+      </w:r>
+      <w:r>
+        <w:t xml:space="preserve"> se expresa mediante un rango de </w:t>
+      </w:r>
+      <w:r>
+        <w:t>números</w:t>
+      </w:r>
+      <w:r>
+        <w:t xml:space="preserve"> en donde mientras vaya aumentando tal variable, se considera como un buen comportamiento. </w:t>
+      </w:r>
+    </w:p>
+    <w:p>
+      <w:pPr>
+        <w:jc w:val="both"/>
+      </w:pPr>
+    </w:p>
+    <w:p>
+      <w:pPr>
+        <w:jc w:val="both"/>
+      </w:pPr>
+      <w:r>
+        <w:t xml:space="preserve">Cabe destacar que la </w:t>
+      </w:r>
+      <w:r>
+        <w:t>examinación</w:t>
+      </w:r>
+      <w:r>
+        <w:t xml:space="preserve"> de este Sistema, actualmente se considera muy invasiva por lo que no es </w:t>
+      </w:r>
+      <w:r>
+        <w:t>fácil</w:t>
+      </w:r>
+      <w:r>
+        <w:t xml:space="preserve"> obtener tal </w:t>
+      </w:r>
+      <w:r>
+        <w:t>índice</w:t>
+      </w:r>
+      <w:r>
+        <w:t xml:space="preserve">. Por esta </w:t>
+      </w:r>
+      <w:r>
+        <w:t>razón</w:t>
+      </w:r>
+      <w:r>
+        <w:t xml:space="preserve"> es </w:t>
+      </w:r>
+      <w:r>
+        <w:t>que,</w:t>
+      </w:r>
+      <w:r>
+        <w:t xml:space="preserve"> mediante un modelo, se tratara de representar este ARI, basado en modelos anteriores y reduciendo la tasa de error que existe actualmente. </w:t>
+      </w:r>
       <w:r>
         <w:br w:type="page"/>
       </w:r>
@@ -1414,9 +1444,231 @@
         <w:t>Objetivo general, objetivos específicos, resultados esperados del Proyecto</w:t>
       </w:r>
     </w:p>
-    <w:p>
-      <w:r>
-        <w:t>Objetivo general, objetivos específicos, resultados esperados del Proyecto, debe usar un verbo por cada Objetivo y deben redactarse en infinitivo.</w:t>
+    <w:p/>
+    <w:p>
+      <w:pPr>
+        <w:rPr>
+          <w:b/>
+          <w:bCs/>
+          <w:sz w:val="28"/>
+          <w:szCs w:val="28"/>
+        </w:rPr>
+      </w:pPr>
+      <w:r>
+        <w:rPr>
+          <w:b/>
+          <w:bCs/>
+          <w:sz w:val="28"/>
+          <w:szCs w:val="28"/>
+        </w:rPr>
+        <w:t xml:space="preserve">Objetivo General </w:t>
+      </w:r>
+    </w:p>
+    <w:p>
+      <w:pPr>
+        <w:rPr>
+          <w:b/>
+          <w:bCs/>
+          <w:sz w:val="28"/>
+          <w:szCs w:val="28"/>
+        </w:rPr>
+      </w:pPr>
+    </w:p>
+    <w:p>
+      <w:pPr>
+        <w:pStyle w:val="Prrafodelista"/>
+        <w:numPr>
+          <w:ilvl w:val="0"/>
+          <w:numId w:val="2"/>
+        </w:numPr>
+      </w:pPr>
+      <w:r>
+        <w:t xml:space="preserve">Crear </w:t>
+      </w:r>
+      <w:r>
+        <w:t>un modelo</w:t>
+      </w:r>
+      <w:r>
+        <w:t xml:space="preserve"> de estimación</w:t>
+      </w:r>
+      <w:r>
+        <w:t xml:space="preserve"> mediante algoritmo de Maquina de vectores de soporte (SVM) para la </w:t>
+      </w:r>
+      <w:r>
+        <w:t>obtención</w:t>
+      </w:r>
+      <w:r>
+        <w:t xml:space="preserve"> del Indicador de </w:t>
+      </w:r>
+      <w:r>
+        <w:t>Autorregulación</w:t>
+      </w:r>
+      <w:r>
+        <w:t xml:space="preserve"> Cerebral.</w:t>
+      </w:r>
+    </w:p>
+    <w:p>
+      <w:pPr>
+        <w:pStyle w:val="Prrafodelista"/>
+      </w:pPr>
+    </w:p>
+    <w:p>
+      <w:pPr>
+        <w:rPr>
+          <w:b/>
+          <w:bCs/>
+          <w:sz w:val="28"/>
+          <w:szCs w:val="28"/>
+        </w:rPr>
+      </w:pPr>
+      <w:r>
+        <w:rPr>
+          <w:b/>
+          <w:bCs/>
+          <w:sz w:val="28"/>
+          <w:szCs w:val="28"/>
+        </w:rPr>
+        <w:t>Objetivos Específicos</w:t>
+      </w:r>
+    </w:p>
+    <w:p>
+      <w:pPr>
+        <w:rPr>
+          <w:b/>
+          <w:bCs/>
+          <w:sz w:val="28"/>
+          <w:szCs w:val="28"/>
+        </w:rPr>
+      </w:pPr>
+    </w:p>
+    <w:p>
+      <w:pPr>
+        <w:pStyle w:val="Prrafodelista"/>
+        <w:numPr>
+          <w:ilvl w:val="0"/>
+          <w:numId w:val="3"/>
+        </w:numPr>
+        <w:jc w:val="both"/>
+      </w:pPr>
+      <w:r>
+        <w:t xml:space="preserve">Reconocer la </w:t>
+      </w:r>
+      <w:r>
+        <w:t>función</w:t>
+      </w:r>
+      <w:r>
+        <w:t xml:space="preserve"> que tiene el Sistema de </w:t>
+      </w:r>
+      <w:r>
+        <w:t>autorregulación</w:t>
+      </w:r>
+      <w:r>
+        <w:t xml:space="preserve"> Cerebral y el </w:t>
+      </w:r>
+      <w:r>
+        <w:t>Índice</w:t>
+      </w:r>
+      <w:r>
+        <w:t xml:space="preserve"> de </w:t>
+      </w:r>
+      <w:r>
+        <w:t>Autorregulación</w:t>
+      </w:r>
+      <w:r>
+        <w:t xml:space="preserve">. </w:t>
+      </w:r>
+    </w:p>
+    <w:p>
+      <w:pPr>
+        <w:pStyle w:val="Prrafodelista"/>
+        <w:jc w:val="both"/>
+      </w:pPr>
+    </w:p>
+    <w:p>
+      <w:pPr>
+        <w:pStyle w:val="Prrafodelista"/>
+        <w:numPr>
+          <w:ilvl w:val="0"/>
+          <w:numId w:val="3"/>
+        </w:numPr>
+        <w:jc w:val="both"/>
+      </w:pPr>
+      <w:r>
+        <w:t xml:space="preserve"> Identificar variables que afectan directamente al Sistema de </w:t>
+      </w:r>
+      <w:r>
+        <w:t>Autorregulación</w:t>
+      </w:r>
+      <w:r>
+        <w:t xml:space="preserve"> cerebral. </w:t>
+      </w:r>
+    </w:p>
+    <w:p>
+      <w:pPr>
+        <w:pStyle w:val="Prrafodelista"/>
+        <w:jc w:val="both"/>
+      </w:pPr>
+    </w:p>
+    <w:p>
+      <w:pPr>
+        <w:pStyle w:val="Prrafodelista"/>
+        <w:numPr>
+          <w:ilvl w:val="0"/>
+          <w:numId w:val="3"/>
+        </w:numPr>
+        <w:jc w:val="both"/>
+      </w:pPr>
+      <w:r>
+        <w:t xml:space="preserve"> Comparar modelos existentes hasta la fecha actual. </w:t>
+      </w:r>
+    </w:p>
+    <w:p>
+      <w:pPr>
+        <w:pStyle w:val="Prrafodelista"/>
+      </w:pPr>
+    </w:p>
+    <w:p>
+      <w:pPr>
+        <w:pStyle w:val="Prrafodelista"/>
+        <w:numPr>
+          <w:ilvl w:val="0"/>
+          <w:numId w:val="3"/>
+        </w:numPr>
+        <w:jc w:val="both"/>
+      </w:pPr>
+      <w:r>
+        <w:t>Definir un modelo de aprendizaje automático para la obtención de ARI.</w:t>
+      </w:r>
+    </w:p>
+    <w:p>
+      <w:pPr>
+        <w:pStyle w:val="Prrafodelista"/>
+        <w:jc w:val="both"/>
+      </w:pPr>
+    </w:p>
+    <w:p>
+      <w:pPr>
+        <w:pStyle w:val="Prrafodelista"/>
+        <w:numPr>
+          <w:ilvl w:val="0"/>
+          <w:numId w:val="3"/>
+        </w:numPr>
+        <w:jc w:val="both"/>
+      </w:pPr>
+      <w:r>
+        <w:t xml:space="preserve">Interpretar los modelos de aprendizaje para un correcto ajuste en la </w:t>
+      </w:r>
+      <w:r>
+        <w:t>obtención</w:t>
+      </w:r>
+      <w:r>
+        <w:t xml:space="preserve"> del Indicador de </w:t>
+      </w:r>
+      <w:r>
+        <w:t>Autorregulación</w:t>
+      </w:r>
+      <w:r>
+        <w:t xml:space="preserve"> Cerebral.</w:t>
       </w:r>
     </w:p>
     <w:p>
@@ -1566,8 +1818,8 @@
     </w:p>
     <w:p/>
     <w:sectPr>
-      <w:headerReference w:type="default" r:id="rId9"/>
-      <w:footerReference w:type="default" r:id="rId10"/>
+      <w:headerReference w:type="default" r:id="rId10"/>
+      <w:footerReference w:type="default" r:id="rId11"/>
       <w:pgSz w:w="12240" w:h="15840"/>
       <w:pgMar w:top="1417" w:right="1701" w:bottom="1417" w:left="1701" w:header="708" w:footer="708" w:gutter="0"/>
       <w:pgNumType w:start="1"/>
@@ -1675,6 +1927,333 @@
 <w:hdr xmlns:wpc="http://schemas.microsoft.com/office/word/2010/wordprocessingCanvas" xmlns:cx="http://schemas.microsoft.com/office/drawing/2014/chartex" xmlns:cx1="http://schemas.microsoft.com/office/drawing/2015/9/8/chartex" xmlns:cx2="http://schemas.microsoft.com/office/drawing/2015/10/21/chartex" xmlns:cx3="http://schemas.microsoft.com/office/drawing/2016/5/9/chartex" xmlns:cx4="http://schemas.microsoft.com/office/drawing/2016/5/10/chartex" xmlns:cx5="http://schemas.microsoft.com/office/drawing/2016/5/11/chartex" xmlns:cx6="http://schemas.microsoft.com/office/drawing/2016/5/12/chartex" xmlns:cx7="http://schemas.microsoft.com/office/drawing/2016/5/13/chartex" xmlns:cx8="http://schemas.microsoft.com/office/drawing/2016/5/14/chartex" xmlns:mc="http://schemas.openxmlformats.org/markup-compatibility/2006" xmlns:aink="http://schemas.microsoft.com/office/drawing/2016/ink" xmlns:am3d="http://schemas.microsoft.com/office/drawing/2017/model3d" xmlns:o="urn:schemas-microsoft-com:office:office" xmlns:r="http://schemas.openxmlformats.org/officeDocument/2006/relationships" xmlns:m="http://schemas.openxmlformats.org/officeDocument/2006/math" xmlns:v="urn:schemas-microsoft-com:vml" xmlns:wp14="http://schemas.microsoft.com/office/word/2010/wordprocessingDrawing" xmlns:wp="http://schemas.openxmlformats.org/drawingml/2006/wordprocessingDrawing" xmlns:w10="urn:schemas-microsoft-com:office:word" xmlns:w="http://schemas.openxmlformats.org/wordprocessingml/2006/main" xmlns:w14="http://schemas.microsoft.com/office/word/2010/wordml" xmlns:w15="http://schemas.microsoft.com/office/word/2012/wordml" xmlns:w16cex="http://schemas.microsoft.com/office/word/2018/wordml/cex" xmlns:w16cid="http://schemas.microsoft.com/office/word/2016/wordml/cid" xmlns:w16="http://schemas.microsoft.com/office/word/2018/wordml" xmlns:w16se="http://schemas.microsoft.com/office/word/2015/wordml/symex" xmlns:wpg="http://schemas.microsoft.com/office/word/2010/wordprocessingGroup" xmlns:wpi="http://schemas.microsoft.com/office/word/2010/wordprocessingInk" xmlns:wne="http://schemas.microsoft.com/office/word/2006/wordml" xmlns:wps="http://schemas.microsoft.com/office/word/2010/wordprocessingShape" mc:Ignorable="w14 w15 w16se w16cid w16 w16cex wp14">
   <w:p/>
 </w:hdr>
+</file>
+
+<file path=word/numbering.xml><?xml version="1.0" encoding="utf-8"?>
+<w:numbering xmlns:wpc="http://schemas.microsoft.com/office/word/2010/wordprocessingCanvas" xmlns:cx="http://schemas.microsoft.com/office/drawing/2014/chartex" xmlns:cx1="http://schemas.microsoft.com/office/drawing/2015/9/8/chartex" xmlns:cx2="http://schemas.microsoft.com/office/drawing/2015/10/21/chartex" xmlns:cx3="http://schemas.microsoft.com/office/drawing/2016/5/9/chartex" xmlns:cx4="http://schemas.microsoft.com/office/drawing/2016/5/10/chartex" xmlns:cx5="http://schemas.microsoft.com/office/drawing/2016/5/11/chartex" xmlns:cx6="http://schemas.microsoft.com/office/drawing/2016/5/12/chartex" xmlns:cx7="http://schemas.microsoft.com/office/drawing/2016/5/13/chartex" xmlns:cx8="http://schemas.microsoft.com/office/drawing/2016/5/14/chartex" xmlns:mc="http://schemas.openxmlformats.org/markup-compatibility/2006" xmlns:aink="http://schemas.microsoft.com/office/drawing/2016/ink" xmlns:am3d="http://schemas.microsoft.com/office/drawing/2017/model3d" xmlns:o="urn:schemas-microsoft-com:office:office" xmlns:r="http://schemas.openxmlformats.org/officeDocument/2006/relationships" xmlns:m="http://schemas.openxmlformats.org/officeDocument/2006/math" xmlns:v="urn:schemas-microsoft-com:vml" xmlns:wp14="http://schemas.microsoft.com/office/word/2010/wordprocessingDrawing" xmlns:wp="http://schemas.openxmlformats.org/drawingml/2006/wordprocessingDrawing" xmlns:w10="urn:schemas-microsoft-com:office:word" xmlns:w="http://schemas.openxmlformats.org/wordprocessingml/2006/main" xmlns:w14="http://schemas.microsoft.com/office/word/2010/wordml" xmlns:w15="http://schemas.microsoft.com/office/word/2012/wordml" xmlns:w16cex="http://schemas.microsoft.com/office/word/2018/wordml/cex" xmlns:w16cid="http://schemas.microsoft.com/office/word/2016/wordml/cid" xmlns:w16="http://schemas.microsoft.com/office/word/2018/wordml" xmlns:w16se="http://schemas.microsoft.com/office/word/2015/wordml/symex" xmlns:wpg="http://schemas.microsoft.com/office/word/2010/wordprocessingGroup" xmlns:wpi="http://schemas.microsoft.com/office/word/2010/wordprocessingInk" xmlns:wne="http://schemas.microsoft.com/office/word/2006/wordml" xmlns:wps="http://schemas.microsoft.com/office/word/2010/wordprocessingShape" mc:Ignorable="w14 w15 w16se w16cid w16 w16cex wp14">
+  <w:abstractNum w:abstractNumId="0" w15:restartNumberingAfterBreak="0">
+    <w:nsid w:val="3C5F53CC"/>
+    <w:multiLevelType w:val="hybridMultilevel"/>
+    <w:tmpl w:val="68A8581C"/>
+    <w:lvl w:ilvl="0" w:tplc="F884A332">
+      <w:numFmt w:val="bullet"/>
+      <w:lvlText w:val="-"/>
+      <w:lvlJc w:val="left"/>
+      <w:pPr>
+        <w:ind w:left="720" w:hanging="360"/>
+      </w:pPr>
+      <w:rPr>
+        <w:rFonts w:ascii="Calibri" w:eastAsia="Calibri" w:hAnsi="Calibri" w:cs="Calibri" w:hint="default"/>
+      </w:rPr>
+    </w:lvl>
+    <w:lvl w:ilvl="1" w:tplc="340A0003" w:tentative="1">
+      <w:start w:val="1"/>
+      <w:numFmt w:val="bullet"/>
+      <w:lvlText w:val="o"/>
+      <w:lvlJc w:val="left"/>
+      <w:pPr>
+        <w:ind w:left="1440" w:hanging="360"/>
+      </w:pPr>
+      <w:rPr>
+        <w:rFonts w:ascii="Courier New" w:hAnsi="Courier New" w:cs="Courier New" w:hint="default"/>
+      </w:rPr>
+    </w:lvl>
+    <w:lvl w:ilvl="2" w:tplc="340A0005" w:tentative="1">
+      <w:start w:val="1"/>
+      <w:numFmt w:val="bullet"/>
+      <w:lvlText w:val=""/>
+      <w:lvlJc w:val="left"/>
+      <w:pPr>
+        <w:ind w:left="2160" w:hanging="360"/>
+      </w:pPr>
+      <w:rPr>
+        <w:rFonts w:ascii="Wingdings" w:hAnsi="Wingdings" w:cs="Wingdings" w:hint="default"/>
+      </w:rPr>
+    </w:lvl>
+    <w:lvl w:ilvl="3" w:tplc="340A0001" w:tentative="1">
+      <w:start w:val="1"/>
+      <w:numFmt w:val="bullet"/>
+      <w:lvlText w:val=""/>
+      <w:lvlJc w:val="left"/>
+      <w:pPr>
+        <w:ind w:left="2880" w:hanging="360"/>
+      </w:pPr>
+      <w:rPr>
+        <w:rFonts w:ascii="Symbol" w:hAnsi="Symbol" w:cs="Symbol" w:hint="default"/>
+      </w:rPr>
+    </w:lvl>
+    <w:lvl w:ilvl="4" w:tplc="340A0003" w:tentative="1">
+      <w:start w:val="1"/>
+      <w:numFmt w:val="bullet"/>
+      <w:lvlText w:val="o"/>
+      <w:lvlJc w:val="left"/>
+      <w:pPr>
+        <w:ind w:left="3600" w:hanging="360"/>
+      </w:pPr>
+      <w:rPr>
+        <w:rFonts w:ascii="Courier New" w:hAnsi="Courier New" w:cs="Courier New" w:hint="default"/>
+      </w:rPr>
+    </w:lvl>
+    <w:lvl w:ilvl="5" w:tplc="340A0005" w:tentative="1">
+      <w:start w:val="1"/>
+      <w:numFmt w:val="bullet"/>
+      <w:lvlText w:val=""/>
+      <w:lvlJc w:val="left"/>
+      <w:pPr>
+        <w:ind w:left="4320" w:hanging="360"/>
+      </w:pPr>
+      <w:rPr>
+        <w:rFonts w:ascii="Wingdings" w:hAnsi="Wingdings" w:cs="Wingdings" w:hint="default"/>
+      </w:rPr>
+    </w:lvl>
+    <w:lvl w:ilvl="6" w:tplc="340A0001" w:tentative="1">
+      <w:start w:val="1"/>
+      <w:numFmt w:val="bullet"/>
+      <w:lvlText w:val=""/>
+      <w:lvlJc w:val="left"/>
+      <w:pPr>
+        <w:ind w:left="5040" w:hanging="360"/>
+      </w:pPr>
+      <w:rPr>
+        <w:rFonts w:ascii="Symbol" w:hAnsi="Symbol" w:cs="Symbol" w:hint="default"/>
+      </w:rPr>
+    </w:lvl>
+    <w:lvl w:ilvl="7" w:tplc="340A0003" w:tentative="1">
+      <w:start w:val="1"/>
+      <w:numFmt w:val="bullet"/>
+      <w:lvlText w:val="o"/>
+      <w:lvlJc w:val="left"/>
+      <w:pPr>
+        <w:ind w:left="5760" w:hanging="360"/>
+      </w:pPr>
+      <w:rPr>
+        <w:rFonts w:ascii="Courier New" w:hAnsi="Courier New" w:cs="Courier New" w:hint="default"/>
+      </w:rPr>
+    </w:lvl>
+    <w:lvl w:ilvl="8" w:tplc="340A0005" w:tentative="1">
+      <w:start w:val="1"/>
+      <w:numFmt w:val="bullet"/>
+      <w:lvlText w:val=""/>
+      <w:lvlJc w:val="left"/>
+      <w:pPr>
+        <w:ind w:left="6480" w:hanging="360"/>
+      </w:pPr>
+      <w:rPr>
+        <w:rFonts w:ascii="Wingdings" w:hAnsi="Wingdings" w:cs="Wingdings" w:hint="default"/>
+      </w:rPr>
+    </w:lvl>
+  </w:abstractNum>
+  <w:abstractNum w:abstractNumId="1" w15:restartNumberingAfterBreak="0">
+    <w:nsid w:val="530F2D99"/>
+    <w:multiLevelType w:val="hybridMultilevel"/>
+    <w:tmpl w:val="67FEE34E"/>
+    <w:lvl w:ilvl="0" w:tplc="A46A1A0A">
+      <w:numFmt w:val="bullet"/>
+      <w:lvlText w:val="-"/>
+      <w:lvlJc w:val="left"/>
+      <w:pPr>
+        <w:ind w:left="720" w:hanging="360"/>
+      </w:pPr>
+      <w:rPr>
+        <w:rFonts w:ascii="Calibri" w:eastAsia="Calibri" w:hAnsi="Calibri" w:cs="Calibri" w:hint="default"/>
+      </w:rPr>
+    </w:lvl>
+    <w:lvl w:ilvl="1" w:tplc="340A0003" w:tentative="1">
+      <w:start w:val="1"/>
+      <w:numFmt w:val="bullet"/>
+      <w:lvlText w:val="o"/>
+      <w:lvlJc w:val="left"/>
+      <w:pPr>
+        <w:ind w:left="1440" w:hanging="360"/>
+      </w:pPr>
+      <w:rPr>
+        <w:rFonts w:ascii="Courier New" w:hAnsi="Courier New" w:cs="Courier New" w:hint="default"/>
+      </w:rPr>
+    </w:lvl>
+    <w:lvl w:ilvl="2" w:tplc="340A0005" w:tentative="1">
+      <w:start w:val="1"/>
+      <w:numFmt w:val="bullet"/>
+      <w:lvlText w:val=""/>
+      <w:lvlJc w:val="left"/>
+      <w:pPr>
+        <w:ind w:left="2160" w:hanging="360"/>
+      </w:pPr>
+      <w:rPr>
+        <w:rFonts w:ascii="Wingdings" w:hAnsi="Wingdings" w:cs="Wingdings" w:hint="default"/>
+      </w:rPr>
+    </w:lvl>
+    <w:lvl w:ilvl="3" w:tplc="340A0001" w:tentative="1">
+      <w:start w:val="1"/>
+      <w:numFmt w:val="bullet"/>
+      <w:lvlText w:val=""/>
+      <w:lvlJc w:val="left"/>
+      <w:pPr>
+        <w:ind w:left="2880" w:hanging="360"/>
+      </w:pPr>
+      <w:rPr>
+        <w:rFonts w:ascii="Symbol" w:hAnsi="Symbol" w:cs="Symbol" w:hint="default"/>
+      </w:rPr>
+    </w:lvl>
+    <w:lvl w:ilvl="4" w:tplc="340A0003" w:tentative="1">
+      <w:start w:val="1"/>
+      <w:numFmt w:val="bullet"/>
+      <w:lvlText w:val="o"/>
+      <w:lvlJc w:val="left"/>
+      <w:pPr>
+        <w:ind w:left="3600" w:hanging="360"/>
+      </w:pPr>
+      <w:rPr>
+        <w:rFonts w:ascii="Courier New" w:hAnsi="Courier New" w:cs="Courier New" w:hint="default"/>
+      </w:rPr>
+    </w:lvl>
+    <w:lvl w:ilvl="5" w:tplc="340A0005" w:tentative="1">
+      <w:start w:val="1"/>
+      <w:numFmt w:val="bullet"/>
+      <w:lvlText w:val=""/>
+      <w:lvlJc w:val="left"/>
+      <w:pPr>
+        <w:ind w:left="4320" w:hanging="360"/>
+      </w:pPr>
+      <w:rPr>
+        <w:rFonts w:ascii="Wingdings" w:hAnsi="Wingdings" w:cs="Wingdings" w:hint="default"/>
+      </w:rPr>
+    </w:lvl>
+    <w:lvl w:ilvl="6" w:tplc="340A0001" w:tentative="1">
+      <w:start w:val="1"/>
+      <w:numFmt w:val="bullet"/>
+      <w:lvlText w:val=""/>
+      <w:lvlJc w:val="left"/>
+      <w:pPr>
+        <w:ind w:left="5040" w:hanging="360"/>
+      </w:pPr>
+      <w:rPr>
+        <w:rFonts w:ascii="Symbol" w:hAnsi="Symbol" w:cs="Symbol" w:hint="default"/>
+      </w:rPr>
+    </w:lvl>
+    <w:lvl w:ilvl="7" w:tplc="340A0003" w:tentative="1">
+      <w:start w:val="1"/>
+      <w:numFmt w:val="bullet"/>
+      <w:lvlText w:val="o"/>
+      <w:lvlJc w:val="left"/>
+      <w:pPr>
+        <w:ind w:left="5760" w:hanging="360"/>
+      </w:pPr>
+      <w:rPr>
+        <w:rFonts w:ascii="Courier New" w:hAnsi="Courier New" w:cs="Courier New" w:hint="default"/>
+      </w:rPr>
+    </w:lvl>
+    <w:lvl w:ilvl="8" w:tplc="340A0005" w:tentative="1">
+      <w:start w:val="1"/>
+      <w:numFmt w:val="bullet"/>
+      <w:lvlText w:val=""/>
+      <w:lvlJc w:val="left"/>
+      <w:pPr>
+        <w:ind w:left="6480" w:hanging="360"/>
+      </w:pPr>
+      <w:rPr>
+        <w:rFonts w:ascii="Wingdings" w:hAnsi="Wingdings" w:cs="Wingdings" w:hint="default"/>
+      </w:rPr>
+    </w:lvl>
+  </w:abstractNum>
+  <w:abstractNum w:abstractNumId="2" w15:restartNumberingAfterBreak="0">
+    <w:nsid w:val="73EA2FF2"/>
+    <w:multiLevelType w:val="hybridMultilevel"/>
+    <w:tmpl w:val="05528E3E"/>
+    <w:lvl w:ilvl="0" w:tplc="340A000F">
+      <w:start w:val="1"/>
+      <w:numFmt w:val="decimal"/>
+      <w:lvlText w:val="%1."/>
+      <w:lvlJc w:val="left"/>
+      <w:pPr>
+        <w:ind w:left="720" w:hanging="360"/>
+      </w:pPr>
+      <w:rPr>
+        <w:rFonts w:hint="default"/>
+      </w:rPr>
+    </w:lvl>
+    <w:lvl w:ilvl="1" w:tplc="340A0019" w:tentative="1">
+      <w:start w:val="1"/>
+      <w:numFmt w:val="lowerLetter"/>
+      <w:lvlText w:val="%2."/>
+      <w:lvlJc w:val="left"/>
+      <w:pPr>
+        <w:ind w:left="1440" w:hanging="360"/>
+      </w:pPr>
+    </w:lvl>
+    <w:lvl w:ilvl="2" w:tplc="340A001B" w:tentative="1">
+      <w:start w:val="1"/>
+      <w:numFmt w:val="lowerRoman"/>
+      <w:lvlText w:val="%3."/>
+      <w:lvlJc w:val="right"/>
+      <w:pPr>
+        <w:ind w:left="2160" w:hanging="180"/>
+      </w:pPr>
+    </w:lvl>
+    <w:lvl w:ilvl="3" w:tplc="340A000F" w:tentative="1">
+      <w:start w:val="1"/>
+      <w:numFmt w:val="decimal"/>
+      <w:lvlText w:val="%4."/>
+      <w:lvlJc w:val="left"/>
+      <w:pPr>
+        <w:ind w:left="2880" w:hanging="360"/>
+      </w:pPr>
+    </w:lvl>
+    <w:lvl w:ilvl="4" w:tplc="340A0019" w:tentative="1">
+      <w:start w:val="1"/>
+      <w:numFmt w:val="lowerLetter"/>
+      <w:lvlText w:val="%5."/>
+      <w:lvlJc w:val="left"/>
+      <w:pPr>
+        <w:ind w:left="3600" w:hanging="360"/>
+      </w:pPr>
+    </w:lvl>
+    <w:lvl w:ilvl="5" w:tplc="340A001B" w:tentative="1">
+      <w:start w:val="1"/>
+      <w:numFmt w:val="lowerRoman"/>
+      <w:lvlText w:val="%6."/>
+      <w:lvlJc w:val="right"/>
+      <w:pPr>
+        <w:ind w:left="4320" w:hanging="180"/>
+      </w:pPr>
+    </w:lvl>
+    <w:lvl w:ilvl="6" w:tplc="340A000F" w:tentative="1">
+      <w:start w:val="1"/>
+      <w:numFmt w:val="decimal"/>
+      <w:lvlText w:val="%7."/>
+      <w:lvlJc w:val="left"/>
+      <w:pPr>
+        <w:ind w:left="5040" w:hanging="360"/>
+      </w:pPr>
+    </w:lvl>
+    <w:lvl w:ilvl="7" w:tplc="340A0019" w:tentative="1">
+      <w:start w:val="1"/>
+      <w:numFmt w:val="lowerLetter"/>
+      <w:lvlText w:val="%8."/>
+      <w:lvlJc w:val="left"/>
+      <w:pPr>
+        <w:ind w:left="5760" w:hanging="360"/>
+      </w:pPr>
+    </w:lvl>
+    <w:lvl w:ilvl="8" w:tplc="340A001B" w:tentative="1">
+      <w:start w:val="1"/>
+      <w:numFmt w:val="lowerRoman"/>
+      <w:lvlText w:val="%9."/>
+      <w:lvlJc w:val="right"/>
+      <w:pPr>
+        <w:ind w:left="6480" w:hanging="180"/>
+      </w:pPr>
+    </w:lvl>
+  </w:abstractNum>
+  <w:num w:numId="1">
+    <w:abstractNumId w:val="0"/>
+  </w:num>
+  <w:num w:numId="2">
+    <w:abstractNumId w:val="1"/>
+  </w:num>
+  <w:num w:numId="3">
+    <w:abstractNumId w:val="2"/>
+  </w:num>
+</w:numbering>
 </file>
 
 <file path=word/styles.xml><?xml version="1.0" encoding="utf-8"?>
@@ -2371,6 +2950,17 @@
       </w:tblCellMar>
     </w:tblPr>
   </w:style>
+  <w:style w:type="paragraph" w:styleId="Prrafodelista">
+    <w:name w:val="List Paragraph"/>
+    <w:basedOn w:val="Normal"/>
+    <w:uiPriority w:val="34"/>
+    <w:qFormat/>
+    <w:rsid w:val="002A481B"/>
+    <w:pPr>
+      <w:ind w:left="720"/>
+      <w:contextualSpacing/>
+    </w:pPr>
+  </w:style>
 </w:styles>
 </file>
 

</xml_diff>

<commit_message>
Agregado de Objetivos e Hipotesis
</commit_message>
<xml_diff>
--- a/FIP - Ivan Smith J.docx
+++ b/FIP - Ivan Smith J.docx
@@ -1263,25 +1263,7 @@
         <w:t xml:space="preserve">permite el correcto funcionamiento del flujo sanguíneo al presentarse diversos cambios de presión en la circulación arterial de la sangre. </w:t>
       </w:r>
       <w:r>
-        <w:t xml:space="preserve">La capacidad que poseen los vasos </w:t>
-      </w:r>
-      <w:r>
-        <w:t>sanguíneos</w:t>
-      </w:r>
-      <w:r>
-        <w:t xml:space="preserve"> al modificar sus </w:t>
-      </w:r>
-      <w:r>
-        <w:t>diámetros</w:t>
-      </w:r>
-      <w:r>
-        <w:t xml:space="preserve"> para establecer un constante flujo de sangre durante su </w:t>
-      </w:r>
-      <w:r>
-        <w:t>circulación</w:t>
-      </w:r>
-      <w:r>
-        <w:t xml:space="preserve"> es la funcionalidad que posee este sistema.</w:t>
+        <w:t>La capacidad que poseen los vasos sanguíneos al modificar sus diámetros para establecer un constante flujo de sangre durante su circulación es la funcionalidad que posee este sistema.</w:t>
       </w:r>
     </w:p>
     <w:p>
@@ -1319,16 +1301,7 @@
         <w:t xml:space="preserve"> </w:t>
       </w:r>
       <w:r>
-        <w:t xml:space="preserve">Existen otras </w:t>
-      </w:r>
-      <w:r>
-        <w:t>variables</w:t>
-      </w:r>
-      <w:r>
-        <w:t xml:space="preserve"> que definen este indicador como la velocidad del flujo </w:t>
-      </w:r>
-      <w:r>
-        <w:t>sanguíneo</w:t>
+        <w:t>Existen otras variables que definen este indicador como la velocidad del flujo sanguíneo</w:t>
       </w:r>
       <w:r>
         <w:t>,</w:t>
@@ -1340,43 +1313,13 @@
         <w:t>,</w:t>
       </w:r>
       <w:r>
-        <w:t xml:space="preserve"> y la </w:t>
-      </w:r>
-      <w:r>
-        <w:t>presión</w:t>
-      </w:r>
-      <w:r>
-        <w:t xml:space="preserve"> arterial</w:t>
+        <w:t xml:space="preserve"> y la presión arterial</w:t>
       </w:r>
       <w:r>
         <w:t>,</w:t>
       </w:r>
       <w:r>
-        <w:t xml:space="preserve"> indicada como la fuerza de la sangre contra las paredes de los vasos </w:t>
-      </w:r>
-      <w:r>
-        <w:t>sanguíneos</w:t>
-      </w:r>
-      <w:r>
-        <w:t xml:space="preserve">. </w:t>
-      </w:r>
-      <w:r>
-        <w:t>La variación de estas dos variables representa</w:t>
-      </w:r>
-      <w:r>
-        <w:t xml:space="preserve"> un cambio continuo en el denominado </w:t>
-      </w:r>
-      <w:r>
-        <w:t>índice</w:t>
-      </w:r>
-      <w:r>
-        <w:t xml:space="preserve"> de </w:t>
-      </w:r>
-      <w:r>
-        <w:t>autorregulación</w:t>
-      </w:r>
-      <w:r>
-        <w:t>.</w:t>
+        <w:t xml:space="preserve"> indicada como la fuerza de la sangre contra las paredes de los vasos sanguíneos. La variación de estas dos variables representa un cambio continuo en el denominado índice de autorregulación.</w:t>
       </w:r>
     </w:p>
     <w:p>
@@ -1611,12 +1554,111 @@
         <w:t xml:space="preserve">Hipótesis de Trabajo </w:t>
       </w:r>
     </w:p>
-    <w:p>
-      <w:r>
-        <w:t>Hipótesis de Trabajo sólo si corresponde a un trabajo de investigación.</w:t>
-      </w:r>
-    </w:p>
-    <w:p>
+    <w:p/>
+    <w:p>
+      <w:pPr>
+        <w:jc w:val="both"/>
+      </w:pPr>
+      <w:r>
+        <w:t xml:space="preserve">El </w:t>
+      </w:r>
+      <w:r>
+        <w:t>Índice</w:t>
+      </w:r>
+      <w:r>
+        <w:t xml:space="preserve"> de </w:t>
+      </w:r>
+      <w:r>
+        <w:t>Autorregulación</w:t>
+      </w:r>
+      <w:r>
+        <w:t xml:space="preserve"> permite conocer </w:t>
+      </w:r>
+      <w:r>
+        <w:t>información</w:t>
+      </w:r>
+      <w:r>
+        <w:t xml:space="preserve"> sobre el estado del sistema autorregulatorio de un sujeto en particular. Esta variable puede ser interpretada mediante modelos que consiguen estimar un valor no exacto, teniendo una tasa de error en </w:t>
+      </w:r>
+      <w:r>
+        <w:t>comparación</w:t>
+      </w:r>
+      <w:r>
+        <w:t xml:space="preserve"> a los </w:t>
+      </w:r>
+      <w:r>
+        <w:t>métodos</w:t>
+      </w:r>
+      <w:r>
+        <w:t xml:space="preserve"> </w:t>
+      </w:r>
+      <w:r>
+        <w:t>más</w:t>
+      </w:r>
+      <w:r>
+        <w:t xml:space="preserve"> invasivos utilizados en la medicina hoy en </w:t>
+      </w:r>
+      <w:r>
+        <w:t>día</w:t>
+      </w:r>
+      <w:r>
+        <w:t xml:space="preserve"> los cuales pueden ser </w:t>
+      </w:r>
+      <w:r>
+        <w:t>más</w:t>
+      </w:r>
+      <w:r>
+        <w:t xml:space="preserve"> exactos.</w:t>
+      </w:r>
+    </w:p>
+    <w:p>
+      <w:pPr>
+        <w:jc w:val="both"/>
+      </w:pPr>
+    </w:p>
+    <w:p>
+      <w:pPr>
+        <w:jc w:val="both"/>
+      </w:pPr>
+      <w:r>
+        <w:t xml:space="preserve">Por </w:t>
+      </w:r>
+      <w:r>
+        <w:t>consiguiente,</w:t>
+      </w:r>
+      <w:r>
+        <w:t xml:space="preserve"> a </w:t>
+      </w:r>
+      <w:r>
+        <w:t>través</w:t>
+      </w:r>
+      <w:r>
+        <w:t xml:space="preserve"> de un algoritmo de aprendizaje </w:t>
+      </w:r>
+      <w:r>
+        <w:t>automático</w:t>
+      </w:r>
+      <w:r>
+        <w:t xml:space="preserve"> correspondiente a </w:t>
+      </w:r>
+      <w:r>
+        <w:t>Support</w:t>
+      </w:r>
+      <w:r>
+        <w:t xml:space="preserve"> Vector Machine se </w:t>
+      </w:r>
+      <w:r>
+        <w:t>logrará</w:t>
+      </w:r>
+      <w:r>
+        <w:t xml:space="preserve"> conseguir un modelo para la </w:t>
+      </w:r>
+      <w:r>
+        <w:t>obtención</w:t>
+      </w:r>
+      <w:r>
+        <w:t xml:space="preserve"> del ARI con una tasa de fallo menor a los modelos ya existentes. </w:t>
+      </w:r>
       <w:r>
         <w:br w:type="page"/>
       </w:r>
@@ -1727,12 +1769,272 @@
         <w:t>Referencias.</w:t>
       </w:r>
     </w:p>
-    <w:p>
-      <w:r>
-        <w:t>Referencias en formato APA.</w:t>
-      </w:r>
-    </w:p>
     <w:p/>
+    <w:p>
+      <w:pPr>
+        <w:pStyle w:val="Prrafodelista"/>
+        <w:numPr>
+          <w:ilvl w:val="0"/>
+          <w:numId w:val="4"/>
+        </w:numPr>
+        <w:jc w:val="both"/>
+        <w:rPr>
+          <w:lang w:val="en-US"/>
+        </w:rPr>
+      </w:pPr>
+      <w:r>
+        <w:rPr>
+          <w:lang w:val="en-US"/>
+        </w:rPr>
+        <w:t>Chac</w:t>
+      </w:r>
+      <w:r>
+        <w:rPr>
+          <w:lang w:val="en-US"/>
+        </w:rPr>
+        <w:t>ó</w:t>
+      </w:r>
+      <w:r>
+        <w:rPr>
+          <w:lang w:val="en-US"/>
+        </w:rPr>
+        <w:t>n, M</w:t>
+      </w:r>
+      <w:r>
+        <w:rPr>
+          <w:lang w:val="en-US"/>
+        </w:rPr>
+        <w:t xml:space="preserve">. </w:t>
+      </w:r>
+      <w:r>
+        <w:rPr>
+          <w:lang w:val="en-US"/>
+        </w:rPr>
+        <w:t xml:space="preserve">Jara JL, Panerai RB (2014) A New Model-Free Index of Dynamic Cerebral Blood Flow Autoregulation. PLoS ONE 9(10): e108281. doi:10.1371/ </w:t>
+      </w:r>
+      <w:r>
+        <w:rPr>
+          <w:lang w:val="en-US"/>
+        </w:rPr>
+        <w:t>journal. pone</w:t>
+      </w:r>
+      <w:r>
+        <w:rPr>
+          <w:lang w:val="en-US"/>
+        </w:rPr>
+        <w:t>.0108281</w:t>
+      </w:r>
+      <w:r>
+        <w:rPr>
+          <w:lang w:val="en-US"/>
+        </w:rPr>
+        <w:t>.</w:t>
+      </w:r>
+    </w:p>
+    <w:p>
+      <w:pPr>
+        <w:pStyle w:val="Prrafodelista"/>
+        <w:jc w:val="both"/>
+        <w:rPr>
+          <w:lang w:val="en-US"/>
+        </w:rPr>
+      </w:pPr>
+    </w:p>
+    <w:p>
+      <w:pPr>
+        <w:pStyle w:val="Prrafodelista"/>
+        <w:numPr>
+          <w:ilvl w:val="0"/>
+          <w:numId w:val="4"/>
+        </w:numPr>
+        <w:jc w:val="both"/>
+        <w:rPr>
+          <w:rFonts w:asciiTheme="minorHAnsi" w:hAnsiTheme="minorHAnsi" w:cstheme="minorHAnsi"/>
+          <w:lang w:val="en-US"/>
+        </w:rPr>
+      </w:pPr>
+      <w:r>
+        <w:rPr>
+          <w:rFonts w:asciiTheme="minorHAnsi" w:hAnsiTheme="minorHAnsi" w:cstheme="minorHAnsi"/>
+          <w:color w:val="000000"/>
+          <w:shd w:val="clear" w:color="auto" w:fill="FFFFFF"/>
+          <w:lang w:val="en-US"/>
+        </w:rPr>
+        <w:t>Czosnyka, Marek, PhD; Smielewski, Piotr, PhD; Lavinio, Andrea, MD; Pickard, John D., FMedSci; Panerai, Ronney, PhD</w:t>
+      </w:r>
+      <w:r>
+        <w:rPr>
+          <w:rFonts w:asciiTheme="minorHAnsi" w:hAnsiTheme="minorHAnsi" w:cstheme="minorHAnsi"/>
+          <w:color w:val="000000"/>
+          <w:shd w:val="clear" w:color="auto" w:fill="FFFFFF"/>
+          <w:vertAlign w:val="superscript"/>
+          <w:lang w:val="en-US"/>
+        </w:rPr>
+        <w:t>†</w:t>
+      </w:r>
+      <w:r>
+        <w:rPr>
+          <w:rFonts w:asciiTheme="minorHAnsi" w:hAnsiTheme="minorHAnsi" w:cstheme="minorHAnsi"/>
+          <w:color w:val="000000"/>
+          <w:shd w:val="clear" w:color="auto" w:fill="FFFFFF"/>
+          <w:lang w:val="en-US"/>
+        </w:rPr>
+        <w:t> An Assessment of Dynamic Autoregulation from Spontaneous Fluctuations of Cerebral Blood Flow Velocity: A Comparison of Two Models, Index of Autoregulation and Mean Flow Index, Anesthesia &amp; Analgesia: January 2008 - Volume 106 - Issue 1 - p 234-239 doi: 10.1213/01.ane.0000295802.89962.13</w:t>
+      </w:r>
+      <w:r>
+        <w:rPr>
+          <w:rFonts w:asciiTheme="minorHAnsi" w:hAnsiTheme="minorHAnsi" w:cstheme="minorHAnsi"/>
+          <w:color w:val="000000"/>
+          <w:shd w:val="clear" w:color="auto" w:fill="FFFFFF"/>
+          <w:lang w:val="en-US"/>
+        </w:rPr>
+        <w:t>.</w:t>
+      </w:r>
+    </w:p>
+    <w:p>
+      <w:pPr>
+        <w:pStyle w:val="Prrafodelista"/>
+        <w:jc w:val="both"/>
+        <w:rPr>
+          <w:lang w:val="en-US"/>
+        </w:rPr>
+      </w:pPr>
+    </w:p>
+    <w:p>
+      <w:pPr>
+        <w:pStyle w:val="Prrafodelista"/>
+        <w:numPr>
+          <w:ilvl w:val="0"/>
+          <w:numId w:val="4"/>
+        </w:numPr>
+        <w:jc w:val="both"/>
+        <w:rPr>
+          <w:lang w:val="en-US"/>
+        </w:rPr>
+      </w:pPr>
+      <w:r>
+        <w:rPr>
+          <w:lang w:val="en-US"/>
+        </w:rPr>
+        <w:t>Chacón, M. Jara, JL and Panerai, RB. “A New Model-Free Index of Dynamic Cerebral Blood Flow Autoregulation”, PLoS One, 9:10, 2014. http://www.plosone.org/article/info%3Adoi%2F10.1371%2Fjournal.pone.0108281.</w:t>
+      </w:r>
+    </w:p>
+    <w:p>
+      <w:pPr>
+        <w:pStyle w:val="Prrafodelista"/>
+        <w:jc w:val="both"/>
+        <w:rPr>
+          <w:lang w:val="en-US"/>
+        </w:rPr>
+      </w:pPr>
+    </w:p>
+    <w:p>
+      <w:pPr>
+        <w:pStyle w:val="Prrafodelista"/>
+        <w:numPr>
+          <w:ilvl w:val="0"/>
+          <w:numId w:val="4"/>
+        </w:numPr>
+        <w:jc w:val="both"/>
+        <w:rPr>
+          <w:lang w:val="en-US"/>
+        </w:rPr>
+      </w:pPr>
+      <w:r>
+        <w:t>C</w:t>
+      </w:r>
+      <w:r>
+        <w:t>hacón</w:t>
+      </w:r>
+      <w:r>
+        <w:t xml:space="preserve">, M. Jara JL. N. Varas, N. and Panerai, RB. </w:t>
+      </w:r>
+      <w:r>
+        <w:rPr>
+          <w:lang w:val="en-US"/>
+        </w:rPr>
+        <w:t>“Analysis of the influence of systemic and intracranial pressure in patients with severe head injury using linear and non-linear models” IFMBE Proceedings, Vol. 49. 2015. (SCOPUS)</w:t>
+      </w:r>
+    </w:p>
+    <w:p>
+      <w:pPr>
+        <w:pStyle w:val="Prrafodelista"/>
+        <w:jc w:val="both"/>
+        <w:rPr>
+          <w:lang w:val="en-US"/>
+        </w:rPr>
+      </w:pPr>
+    </w:p>
+    <w:p>
+      <w:pPr>
+        <w:pStyle w:val="Prrafodelista"/>
+        <w:numPr>
+          <w:ilvl w:val="0"/>
+          <w:numId w:val="4"/>
+        </w:numPr>
+        <w:jc w:val="both"/>
+        <w:rPr>
+          <w:lang w:val="en-US"/>
+        </w:rPr>
+      </w:pPr>
+      <w:r>
+        <w:rPr>
+          <w:lang w:val="en-US"/>
+        </w:rPr>
+        <w:t>D. Nikolić, A. A. Birch, R. B. Panerai and D. M. Simpson, "Assessing cerebral blood flow control from variability in blood pressure and arterial CO2 levels," 2015 37th Annual International Conference of the IEEE Engineering in Medicine and Biology Society (EMBC), Milan, 2015, pp. 1785-1788, doi: 10.1109/EMBC.2015.7318725.</w:t>
+      </w:r>
+    </w:p>
+    <w:p>
+      <w:pPr>
+        <w:pStyle w:val="Prrafodelista"/>
+        <w:jc w:val="both"/>
+        <w:rPr>
+          <w:lang w:val="en-US"/>
+        </w:rPr>
+      </w:pPr>
+    </w:p>
+    <w:p>
+      <w:pPr>
+        <w:pStyle w:val="Prrafodelista"/>
+        <w:numPr>
+          <w:ilvl w:val="0"/>
+          <w:numId w:val="4"/>
+        </w:numPr>
+        <w:jc w:val="both"/>
+        <w:rPr>
+          <w:lang w:val="en-US"/>
+        </w:rPr>
+      </w:pPr>
+      <w:r>
+        <w:rPr>
+          <w:lang w:val="en-US"/>
+        </w:rPr>
+        <w:t xml:space="preserve">Sebastian Schlag, Matthias Schmitt, Christian Schulz. (28 Jan 2020). Faster Support Vector Machines. Machine Learning, 1, 25. 7 may 2020, De Cornell University </w:t>
+      </w:r>
+      <w:r>
+        <w:rPr>
+          <w:lang w:val="en-US"/>
+        </w:rPr>
+        <w:t>Database.</w:t>
+      </w:r>
+    </w:p>
+    <w:p>
+      <w:pPr>
+        <w:pStyle w:val="Prrafodelista"/>
+        <w:rPr>
+          <w:lang w:val="en-US"/>
+        </w:rPr>
+      </w:pPr>
+    </w:p>
+    <w:p>
+      <w:pPr>
+        <w:pStyle w:val="Prrafodelista"/>
+        <w:jc w:val="both"/>
+        <w:rPr>
+          <w:lang w:val="en-US"/>
+        </w:rPr>
+      </w:pPr>
+    </w:p>
     <w:sectPr>
       <w:headerReference w:type="default" r:id="rId10"/>
       <w:footerReference w:type="default" r:id="rId11"/>
@@ -2072,9 +2374,9 @@
     </w:lvl>
   </w:abstractNum>
   <w:abstractNum w:abstractNumId="2" w15:restartNumberingAfterBreak="0">
-    <w:nsid w:val="73EA2FF2"/>
+    <w:nsid w:val="719D5461"/>
     <w:multiLevelType w:val="hybridMultilevel"/>
-    <w:tmpl w:val="05528E3E"/>
+    <w:tmpl w:val="628CF952"/>
     <w:lvl w:ilvl="0" w:tplc="340A000F">
       <w:start w:val="1"/>
       <w:numFmt w:val="decimal"/>
@@ -2160,6 +2462,95 @@
       </w:pPr>
     </w:lvl>
   </w:abstractNum>
+  <w:abstractNum w:abstractNumId="3" w15:restartNumberingAfterBreak="0">
+    <w:nsid w:val="73EA2FF2"/>
+    <w:multiLevelType w:val="hybridMultilevel"/>
+    <w:tmpl w:val="05528E3E"/>
+    <w:lvl w:ilvl="0" w:tplc="340A000F">
+      <w:start w:val="1"/>
+      <w:numFmt w:val="decimal"/>
+      <w:lvlText w:val="%1."/>
+      <w:lvlJc w:val="left"/>
+      <w:pPr>
+        <w:ind w:left="720" w:hanging="360"/>
+      </w:pPr>
+      <w:rPr>
+        <w:rFonts w:hint="default"/>
+      </w:rPr>
+    </w:lvl>
+    <w:lvl w:ilvl="1" w:tplc="340A0019" w:tentative="1">
+      <w:start w:val="1"/>
+      <w:numFmt w:val="lowerLetter"/>
+      <w:lvlText w:val="%2."/>
+      <w:lvlJc w:val="left"/>
+      <w:pPr>
+        <w:ind w:left="1440" w:hanging="360"/>
+      </w:pPr>
+    </w:lvl>
+    <w:lvl w:ilvl="2" w:tplc="340A001B" w:tentative="1">
+      <w:start w:val="1"/>
+      <w:numFmt w:val="lowerRoman"/>
+      <w:lvlText w:val="%3."/>
+      <w:lvlJc w:val="right"/>
+      <w:pPr>
+        <w:ind w:left="2160" w:hanging="180"/>
+      </w:pPr>
+    </w:lvl>
+    <w:lvl w:ilvl="3" w:tplc="340A000F" w:tentative="1">
+      <w:start w:val="1"/>
+      <w:numFmt w:val="decimal"/>
+      <w:lvlText w:val="%4."/>
+      <w:lvlJc w:val="left"/>
+      <w:pPr>
+        <w:ind w:left="2880" w:hanging="360"/>
+      </w:pPr>
+    </w:lvl>
+    <w:lvl w:ilvl="4" w:tplc="340A0019" w:tentative="1">
+      <w:start w:val="1"/>
+      <w:numFmt w:val="lowerLetter"/>
+      <w:lvlText w:val="%5."/>
+      <w:lvlJc w:val="left"/>
+      <w:pPr>
+        <w:ind w:left="3600" w:hanging="360"/>
+      </w:pPr>
+    </w:lvl>
+    <w:lvl w:ilvl="5" w:tplc="340A001B" w:tentative="1">
+      <w:start w:val="1"/>
+      <w:numFmt w:val="lowerRoman"/>
+      <w:lvlText w:val="%6."/>
+      <w:lvlJc w:val="right"/>
+      <w:pPr>
+        <w:ind w:left="4320" w:hanging="180"/>
+      </w:pPr>
+    </w:lvl>
+    <w:lvl w:ilvl="6" w:tplc="340A000F" w:tentative="1">
+      <w:start w:val="1"/>
+      <w:numFmt w:val="decimal"/>
+      <w:lvlText w:val="%7."/>
+      <w:lvlJc w:val="left"/>
+      <w:pPr>
+        <w:ind w:left="5040" w:hanging="360"/>
+      </w:pPr>
+    </w:lvl>
+    <w:lvl w:ilvl="7" w:tplc="340A0019" w:tentative="1">
+      <w:start w:val="1"/>
+      <w:numFmt w:val="lowerLetter"/>
+      <w:lvlText w:val="%8."/>
+      <w:lvlJc w:val="left"/>
+      <w:pPr>
+        <w:ind w:left="5760" w:hanging="360"/>
+      </w:pPr>
+    </w:lvl>
+    <w:lvl w:ilvl="8" w:tplc="340A001B" w:tentative="1">
+      <w:start w:val="1"/>
+      <w:numFmt w:val="lowerRoman"/>
+      <w:lvlText w:val="%9."/>
+      <w:lvlJc w:val="right"/>
+      <w:pPr>
+        <w:ind w:left="6480" w:hanging="180"/>
+      </w:pPr>
+    </w:lvl>
+  </w:abstractNum>
   <w:num w:numId="1">
     <w:abstractNumId w:val="0"/>
   </w:num>
@@ -2167,6 +2558,9 @@
     <w:abstractNumId w:val="1"/>
   </w:num>
   <w:num w:numId="3">
+    <w:abstractNumId w:val="3"/>
+  </w:num>
+  <w:num w:numId="4">
     <w:abstractNumId w:val="2"/>
   </w:num>
 </w:numbering>
@@ -2877,6 +3271,29 @@
       <w:contextualSpacing/>
     </w:pPr>
   </w:style>
+  <w:style w:type="character" w:styleId="Hipervnculo">
+    <w:name w:val="Hyperlink"/>
+    <w:basedOn w:val="Fuentedeprrafopredeter"/>
+    <w:uiPriority w:val="99"/>
+    <w:unhideWhenUsed/>
+    <w:rsid w:val="0020740C"/>
+    <w:rPr>
+      <w:color w:val="0563C1" w:themeColor="hyperlink"/>
+      <w:u w:val="single"/>
+    </w:rPr>
+  </w:style>
+  <w:style w:type="character" w:styleId="Mencinsinresolver">
+    <w:name w:val="Unresolved Mention"/>
+    <w:basedOn w:val="Fuentedeprrafopredeter"/>
+    <w:uiPriority w:val="99"/>
+    <w:semiHidden/>
+    <w:unhideWhenUsed/>
+    <w:rsid w:val="0020740C"/>
+    <w:rPr>
+      <w:color w:val="605E5C"/>
+      <w:shd w:val="clear" w:color="auto" w:fill="E1DFDD"/>
+    </w:rPr>
+  </w:style>
 </w:styles>
 </file>
 

</xml_diff>

<commit_message>
Subida 18 de mayo
</commit_message>
<xml_diff>
--- a/FIP - Ivan Smith J.docx
+++ b/FIP - Ivan Smith J.docx
@@ -1,6 +1,6 @@
 
 <file path=word/document.xml><?xml version="1.0" encoding="utf-8"?>
-<w:document xmlns:wpc="http://schemas.microsoft.com/office/word/2010/wordprocessingCanvas" xmlns:cx="http://schemas.microsoft.com/office/drawing/2014/chartex" xmlns:cx1="http://schemas.microsoft.com/office/drawing/2015/9/8/chartex" xmlns:cx2="http://schemas.microsoft.com/office/drawing/2015/10/21/chartex" xmlns:cx3="http://schemas.microsoft.com/office/drawing/2016/5/9/chartex" xmlns:cx4="http://schemas.microsoft.com/office/drawing/2016/5/10/chartex" xmlns:cx5="http://schemas.microsoft.com/office/drawing/2016/5/11/chartex" xmlns:cx6="http://schemas.microsoft.com/office/drawing/2016/5/12/chartex" xmlns:cx7="http://schemas.microsoft.com/office/drawing/2016/5/13/chartex" xmlns:cx8="http://schemas.microsoft.com/office/drawing/2016/5/14/chartex" xmlns:mc="http://schemas.openxmlformats.org/markup-compatibility/2006" xmlns:aink="http://schemas.microsoft.com/office/drawing/2016/ink" xmlns:am3d="http://schemas.microsoft.com/office/drawing/2017/model3d" xmlns:o="urn:schemas-microsoft-com:office:office" xmlns:r="http://schemas.openxmlformats.org/officeDocument/2006/relationships" xmlns:m="http://schemas.openxmlformats.org/officeDocument/2006/math" xmlns:v="urn:schemas-microsoft-com:vml" xmlns:wp14="http://schemas.microsoft.com/office/word/2010/wordprocessingDrawing" xmlns:wp="http://schemas.openxmlformats.org/drawingml/2006/wordprocessingDrawing" xmlns:w10="urn:schemas-microsoft-com:office:word" xmlns:w="http://schemas.openxmlformats.org/wordprocessingml/2006/main" xmlns:w14="http://schemas.microsoft.com/office/word/2010/wordml" xmlns:w15="http://schemas.microsoft.com/office/word/2012/wordml" xmlns:w16cid="http://schemas.microsoft.com/office/word/2016/wordml/cid" xmlns:w16se="http://schemas.microsoft.com/office/word/2015/wordml/symex" xmlns:wpg="http://schemas.microsoft.com/office/word/2010/wordprocessingGroup" xmlns:wpi="http://schemas.microsoft.com/office/word/2010/wordprocessingInk" xmlns:wne="http://schemas.microsoft.com/office/word/2006/wordml" xmlns:wps="http://schemas.microsoft.com/office/word/2010/wordprocessingShape" mc:Ignorable="w14 w15 w16se w16cid wp14">
+<w:document xmlns:wpc="http://schemas.microsoft.com/office/word/2010/wordprocessingCanvas" xmlns:cx="http://schemas.microsoft.com/office/drawing/2014/chartex" xmlns:cx1="http://schemas.microsoft.com/office/drawing/2015/9/8/chartex" xmlns:cx2="http://schemas.microsoft.com/office/drawing/2015/10/21/chartex" xmlns:cx3="http://schemas.microsoft.com/office/drawing/2016/5/9/chartex" xmlns:cx4="http://schemas.microsoft.com/office/drawing/2016/5/10/chartex" xmlns:cx5="http://schemas.microsoft.com/office/drawing/2016/5/11/chartex" xmlns:cx6="http://schemas.microsoft.com/office/drawing/2016/5/12/chartex" xmlns:cx7="http://schemas.microsoft.com/office/drawing/2016/5/13/chartex" xmlns:cx8="http://schemas.microsoft.com/office/drawing/2016/5/14/chartex" xmlns:mc="http://schemas.openxmlformats.org/markup-compatibility/2006" xmlns:aink="http://schemas.microsoft.com/office/drawing/2016/ink" xmlns:am3d="http://schemas.microsoft.com/office/drawing/2017/model3d" xmlns:o="urn:schemas-microsoft-com:office:office" xmlns:r="http://schemas.openxmlformats.org/officeDocument/2006/relationships" xmlns:m="http://schemas.openxmlformats.org/officeDocument/2006/math" xmlns:v="urn:schemas-microsoft-com:vml" xmlns:wp14="http://schemas.microsoft.com/office/word/2010/wordprocessingDrawing" xmlns:wp="http://schemas.openxmlformats.org/drawingml/2006/wordprocessingDrawing" xmlns:w10="urn:schemas-microsoft-com:office:word" xmlns:w="http://schemas.openxmlformats.org/wordprocessingml/2006/main" xmlns:w14="http://schemas.microsoft.com/office/word/2010/wordml" xmlns:w15="http://schemas.microsoft.com/office/word/2012/wordml" xmlns:w16cex="http://schemas.microsoft.com/office/word/2018/wordml/cex" xmlns:w16cid="http://schemas.microsoft.com/office/word/2016/wordml/cid" xmlns:w16="http://schemas.microsoft.com/office/word/2018/wordml" xmlns:w16se="http://schemas.microsoft.com/office/word/2015/wordml/symex" xmlns:wpg="http://schemas.microsoft.com/office/word/2010/wordprocessingGroup" xmlns:wpi="http://schemas.microsoft.com/office/word/2010/wordprocessingInk" xmlns:wne="http://schemas.microsoft.com/office/word/2006/wordml" xmlns:wps="http://schemas.microsoft.com/office/word/2010/wordprocessingShape" mc:Ignorable="w14 w15 w16se w16cid w16 w16cex wp14">
   <w:body>
     <w:p>
       <w:pPr>
@@ -1248,95 +1248,295 @@
         <w:t>Descripción del problema u oportunidad</w:t>
       </w:r>
     </w:p>
-    <w:p/>
-    <w:p>
-      <w:pPr>
-        <w:jc w:val="both"/>
-      </w:pPr>
-      <w:r>
-        <w:t xml:space="preserve">El Sistema de Autorregulación </w:t>
-      </w:r>
-      <w:r>
-        <w:t xml:space="preserve">Cerebral (SAC) </w:t>
-      </w:r>
-      <w:r>
-        <w:t xml:space="preserve">permite el correcto funcionamiento del flujo sanguíneo al presentarse diversos cambios de presión en la circulación arterial de la sangre. </w:t>
-      </w:r>
-      <w:r>
-        <w:t>La capacidad que poseen los vasos sanguíneos al modificar sus diámetros para establecer un constante flujo de sangre durante su circulación es la funcionalidad que posee este sistema.</w:t>
-      </w:r>
-    </w:p>
-    <w:p>
-      <w:pPr>
-        <w:jc w:val="both"/>
-      </w:pPr>
-    </w:p>
-    <w:p>
-      <w:pPr>
-        <w:jc w:val="both"/>
-      </w:pPr>
-      <w:r>
-        <w:t>El estado de</w:t>
-      </w:r>
-      <w:r>
-        <w:t>l conjunto de funciones que conforman al SAC</w:t>
-      </w:r>
-      <w:r>
-        <w:t xml:space="preserve"> converge hacia ciertos síntomas en el caso que la autorregulación no se realice de buena manera, lo que conllevaría a diversas enfermedades como accidentes cerebrovasculares, Alzhéimer, entre otros. Por esta razón es la importancia de encontrar un punto exacto que permita analizar de una forma simple esta regulación.</w:t>
-      </w:r>
-    </w:p>
-    <w:p>
-      <w:pPr>
-        <w:jc w:val="both"/>
-      </w:pPr>
-    </w:p>
-    <w:p>
-      <w:pPr>
-        <w:jc w:val="both"/>
-      </w:pPr>
-      <w:r>
-        <w:t xml:space="preserve">Para conocer el comportamiento de este sistema, es que se utiliza el Índice de Autorregulación Cerebral (ARI), variable que permite establecer si se está comportando de forma positiva o negativa el SAC. Su variación o representación se expresa mediante un rango de números en donde mientras vaya aumentando tal variable, se considera como un buen comportamiento. </w:t>
+    <w:p>
+      <w:pPr>
+        <w:jc w:val="both"/>
+      </w:pPr>
+    </w:p>
+    <w:p>
+      <w:pPr>
+        <w:jc w:val="both"/>
+      </w:pPr>
+      <w:r>
+        <w:t xml:space="preserve">Como se conoce, la complejidad que posee el cerebro </w:t>
+      </w:r>
+      <w:r>
+        <w:t>aún</w:t>
+      </w:r>
+      <w:r>
+        <w:t xml:space="preserve"> no </w:t>
+      </w:r>
+      <w:r>
+        <w:t>está</w:t>
+      </w:r>
+      <w:r>
+        <w:t xml:space="preserve"> establecida mediante </w:t>
+      </w:r>
+      <w:r>
+        <w:t>parámetros</w:t>
+      </w:r>
+      <w:r>
+        <w:t xml:space="preserve">, ya que siempre se descubren nuevos elementos que cambian los paradigmas que enfrentan los especialistas del </w:t>
+      </w:r>
+      <w:r>
+        <w:t>área</w:t>
       </w:r>
       <w:r>
         <w:t xml:space="preserve"> </w:t>
       </w:r>
       <w:r>
-        <w:t>Existen otras variables que definen este indicador como la velocidad del flujo sanguíneo</w:t>
-      </w:r>
-      <w:r>
-        <w:t>,</w:t>
-      </w:r>
-      <w:r>
-        <w:t xml:space="preserve"> que representa la velocidad a la que atraviesa una cantidad determinada de sangre en un periodo especifico</w:t>
-      </w:r>
-      <w:r>
-        <w:t>,</w:t>
-      </w:r>
-      <w:r>
-        <w:t xml:space="preserve"> y la presión arterial</w:t>
-      </w:r>
-      <w:r>
-        <w:t>,</w:t>
-      </w:r>
-      <w:r>
-        <w:t xml:space="preserve"> indicada como la fuerza de la sangre contra las paredes de los vasos sanguíneos. La variación de estas dos variables representa un cambio continuo en el denominado índice de autorregulación.</w:t>
-      </w:r>
-    </w:p>
-    <w:p>
-      <w:pPr>
-        <w:jc w:val="both"/>
-      </w:pPr>
-    </w:p>
-    <w:p>
-      <w:pPr>
-        <w:jc w:val="both"/>
-      </w:pPr>
-      <w:r>
-        <w:t xml:space="preserve">Cabe destacar que la examinación de este Sistema, actualmente se considera muy invasiva por lo que no es fácil obtener tal índice. Por esta razón es que, mediante un modelo, se tratara de representar este ARI, basado en modelos anteriores y reduciendo la tasa de error que existe actualmente. </w:t>
-      </w:r>
-      <w:r>
-        <w:br w:type="page"/>
-      </w:r>
+        <w:t>neurológica</w:t>
+      </w:r>
+      <w:r>
+        <w:t xml:space="preserve">. Si bien la </w:t>
+      </w:r>
+      <w:r>
+        <w:t>tecnología</w:t>
+      </w:r>
+      <w:r>
+        <w:t xml:space="preserve"> ha </w:t>
+      </w:r>
+      <w:r>
+        <w:t>contribuido</w:t>
+      </w:r>
+      <w:r>
+        <w:t xml:space="preserve"> a un avance en cuanto a las mediciones de diversas variables dentro del comportamiento cerebral, la </w:t>
+      </w:r>
+      <w:r>
+        <w:t>determinación</w:t>
+      </w:r>
+      <w:r>
+        <w:t xml:space="preserve"> sobre si estos componentes al proveer </w:t>
+      </w:r>
+      <w:r>
+        <w:t>información</w:t>
+      </w:r>
+      <w:r>
+        <w:t xml:space="preserve"> presentan ciertas incongruencias aun </w:t>
+      </w:r>
+      <w:r>
+        <w:t>están</w:t>
+      </w:r>
+      <w:r>
+        <w:t xml:space="preserve"> en velo. Por esta </w:t>
+      </w:r>
+      <w:r>
+        <w:t>razón</w:t>
+      </w:r>
+      <w:r>
+        <w:t xml:space="preserve"> es que los </w:t>
+      </w:r>
+      <w:r>
+        <w:t>científicos</w:t>
+      </w:r>
+      <w:r>
+        <w:t xml:space="preserve"> hacen </w:t>
+      </w:r>
+      <w:r>
+        <w:t>hincapié</w:t>
+      </w:r>
+      <w:r>
+        <w:t xml:space="preserve"> en el estudio del sistema cerebral en conjunto con sus subsistemas, para comprender de forma efectiva los diversos padecimientos que pueda contraer una persona.</w:t>
+      </w:r>
+    </w:p>
+    <w:p>
+      <w:pPr>
+        <w:jc w:val="both"/>
+      </w:pPr>
+      <w:r>
+        <w:t xml:space="preserve">El Sistema de Autorregulación Cerebral (SAC) permite el correcto funcionamiento del flujo sanguíneo al presentarse diversos cambios de presión en la circulación arterial de la sangre. Su </w:t>
+      </w:r>
+      <w:r>
+        <w:t>función</w:t>
+      </w:r>
+      <w:r>
+        <w:t xml:space="preserve"> principal consiste en la </w:t>
+      </w:r>
+      <w:r>
+        <w:t>modificación</w:t>
+      </w:r>
+      <w:r>
+        <w:t xml:space="preserve"> de los </w:t>
+      </w:r>
+      <w:r>
+        <w:t>diámetros</w:t>
+      </w:r>
+      <w:r>
+        <w:t xml:space="preserve"> de las paredes de los vasos </w:t>
+      </w:r>
+      <w:r>
+        <w:t>sanguíneos</w:t>
+      </w:r>
+      <w:r>
+        <w:t xml:space="preserve">, para establecer un constante flujo de sangre durante esta respectiva </w:t>
+      </w:r>
+      <w:r>
+        <w:t>circulación</w:t>
+      </w:r>
+      <w:r>
+        <w:t xml:space="preserve">. Este proceso posee una alta reactividad vascular, lo que con lleva a una </w:t>
+      </w:r>
+      <w:r>
+        <w:t>emisión</w:t>
+      </w:r>
+      <w:r>
+        <w:t xml:space="preserve"> de </w:t>
+      </w:r>
+      <w:r>
+        <w:t>energía</w:t>
+      </w:r>
+      <w:r>
+        <w:t xml:space="preserve"> </w:t>
+      </w:r>
+      <w:r>
+        <w:t>espontánea</w:t>
+      </w:r>
+      <w:r>
+        <w:t xml:space="preserve"> y de gran nivel, esto produce que la importancia y </w:t>
+      </w:r>
+      <w:r>
+        <w:t>sincronización</w:t>
+      </w:r>
+      <w:r>
+        <w:t xml:space="preserve"> que posea este sistema al momento de entregar una constante y prolongada </w:t>
+      </w:r>
+      <w:r>
+        <w:t>circulación</w:t>
+      </w:r>
+      <w:r>
+        <w:t xml:space="preserve"> de la sangre al interior del cerebro sea tan relevante para todas las funciones que posee el sistema nervioso. [Oxigenación y Flujo Sanguíneo]</w:t>
+      </w:r>
+    </w:p>
+    <w:p>
+      <w:pPr>
+        <w:jc w:val="both"/>
+      </w:pPr>
+      <w:r>
+        <w:t xml:space="preserve">El estado del conjunto de funciones que conforman al SAC convergen hacia ciertos síntomas en el caso que la autorregulación no se realice de buena manera, lo que conllevaría a diversas enfermedades que sea han demostrado como Fibromialgia en donde se presentan dolores </w:t>
+      </w:r>
+      <w:r>
+        <w:t>crónicos</w:t>
+      </w:r>
+      <w:r>
+        <w:t xml:space="preserve"> en los tejidos blandos del cuerpo humano y en los </w:t>
+      </w:r>
+      <w:r>
+        <w:t>músculos</w:t>
+      </w:r>
+      <w:r>
+        <w:t>, Accidentes cerebrovasculares, Alzhéimer, entre otros. Por esta razón es la importancia de encontrar un punto exacto que permita analizar de una forma simple esta regulación.</w:t>
+      </w:r>
+    </w:p>
+    <w:p>
+      <w:pPr>
+        <w:jc w:val="both"/>
+      </w:pPr>
+      <w:r>
+        <w:t>Para conocer el comportamiento de este sistema, es que se utiliza el Índice de Autorregulación Cerebral (ARI), variable que permite establecer si se está comportando de forma positiva o negativa el SAC. Su representación se expresa mediante un rango de números en donde mientras vaya aumentando tal variable, se considera como un buen comportamiento.  Existen otras variables que definen este indicador como la velocidad del flujo sanguíneo, que representa la velocidad a la que atraviesa una cantidad determinada de sangre en un periodo especifico, y la presión arterial, indicada como la fuerza que ejerce la sangre contra las paredes de los vasos sanguíneos. La variación de estas dos variables representa un cambio continuo en el denominado índice de autorregulación.</w:t>
+      </w:r>
+    </w:p>
+    <w:p>
+      <w:pPr>
+        <w:jc w:val="both"/>
+      </w:pPr>
+      <w:r>
+        <w:t xml:space="preserve">Siguiendo con lo anterior, existen variables externas e internas que involucran una </w:t>
+      </w:r>
+      <w:r>
+        <w:t>relación</w:t>
+      </w:r>
+      <w:r>
+        <w:t xml:space="preserve"> directamente proporcional al funcionamiento de este flujo, los cuales han sido aplicados a diversos modelos para comprender la forma en que </w:t>
+      </w:r>
+      <w:r>
+        <w:t>actúa</w:t>
+      </w:r>
+      <w:r>
+        <w:t xml:space="preserve"> este sistema y </w:t>
+      </w:r>
+      <w:r>
+        <w:t>así</w:t>
+      </w:r>
+      <w:r>
+        <w:t xml:space="preserve"> abarcar ciertos </w:t>
+      </w:r>
+      <w:r>
+        <w:t>parámetros</w:t>
+      </w:r>
+      <w:r>
+        <w:t xml:space="preserve"> para tomar resguardos en </w:t>
+      </w:r>
+      <w:r>
+        <w:t>relación</w:t>
+      </w:r>
+      <w:r>
+        <w:t xml:space="preserve"> a los resultados obtenidos de cada paciente. Como se </w:t>
+      </w:r>
+      <w:r>
+        <w:t>mencionó</w:t>
+      </w:r>
+      <w:r>
+        <w:t xml:space="preserve"> al principio el nivel de conocimiento que se posee actualmente en el siglo XXI es amplio en </w:t>
+      </w:r>
+      <w:r>
+        <w:t>comparación</w:t>
+      </w:r>
+      <w:r>
+        <w:t xml:space="preserve"> a la </w:t>
+      </w:r>
+      <w:r>
+        <w:t>información</w:t>
+      </w:r>
+      <w:r>
+        <w:t xml:space="preserve"> que se manejaba hace unos 30 años, sin </w:t>
+      </w:r>
+      <w:r>
+        <w:t>embargo,</w:t>
+      </w:r>
+      <w:r>
+        <w:t xml:space="preserve"> la complejidad que posee el cerebro no permite validar completamente estos sistemas implantados en el </w:t>
+      </w:r>
+      <w:r>
+        <w:t>área</w:t>
+      </w:r>
+      <w:r>
+        <w:t xml:space="preserve"> de salud.</w:t>
+      </w:r>
+    </w:p>
+    <w:p>
+      <w:pPr>
+        <w:jc w:val="both"/>
+      </w:pPr>
+      <w:r>
+        <w:lastRenderedPageBreak/>
+        <w:t xml:space="preserve">Cabe destacar que la examinación de este Sistema, actualmente se considera muy invasiva por lo que no es fácil obtener tal índice. Por esta razón es que, mediante un modelo, se tratara de representar este ARI, basado en modelos anteriores y reduciendo la tasa de error que existe actualmente, a </w:t>
+      </w:r>
+      <w:r>
+        <w:t>través</w:t>
+      </w:r>
+      <w:r>
+        <w:t xml:space="preserve"> de un estudio justificado en donde se presentaran ciertas aristas que </w:t>
+      </w:r>
+      <w:r>
+        <w:t>comprometen</w:t>
+      </w:r>
+      <w:r>
+        <w:t xml:space="preserve"> a una correcta </w:t>
+      </w:r>
+      <w:r>
+        <w:t>evaluación</w:t>
+      </w:r>
+      <w:r>
+        <w:t xml:space="preserve"> de este indicador tan relevante.</w:t>
+      </w:r>
+    </w:p>
+    <w:p>
+      <w:pPr>
+        <w:jc w:val="both"/>
+        <w:rPr>
+          <w:b/>
+        </w:rPr>
+      </w:pPr>
     </w:p>
     <w:p>
       <w:pPr>
@@ -1346,14 +1546,11 @@
           <w:szCs w:val="36"/>
         </w:rPr>
       </w:pPr>
-      <w:bookmarkStart w:id="2" w:name="_heading=h.9bfvzc4rqoss" w:colFirst="0" w:colLast="0"/>
-      <w:bookmarkEnd w:id="2"/>
       <w:r>
         <w:rPr>
           <w:sz w:val="36"/>
           <w:szCs w:val="36"/>
         </w:rPr>
-        <w:lastRenderedPageBreak/>
         <w:t>Objetivo general, objetivos específicos, resultados esperados del Proyecto</w:t>
       </w:r>
     </w:p>
@@ -1543,8 +1740,8 @@
           <w:szCs w:val="36"/>
         </w:rPr>
       </w:pPr>
-      <w:bookmarkStart w:id="3" w:name="_heading=h.j0t3p9eaj4yh" w:colFirst="0" w:colLast="0"/>
-      <w:bookmarkEnd w:id="3"/>
+      <w:bookmarkStart w:id="2" w:name="_heading=h.j0t3p9eaj4yh" w:colFirst="0" w:colLast="0"/>
+      <w:bookmarkEnd w:id="2"/>
       <w:r>
         <w:rPr>
           <w:sz w:val="36"/>
@@ -1554,7 +1751,11 @@
         <w:t xml:space="preserve">Hipótesis de Trabajo </w:t>
       </w:r>
     </w:p>
-    <w:p/>
+    <w:p>
+      <w:pPr>
+        <w:jc w:val="both"/>
+      </w:pPr>
+    </w:p>
     <w:p>
       <w:pPr>
         <w:jc w:val="both"/>
@@ -1587,8 +1788,8 @@
           <w:szCs w:val="36"/>
         </w:rPr>
       </w:pPr>
-      <w:bookmarkStart w:id="4" w:name="_heading=h.yyqlus643w5" w:colFirst="0" w:colLast="0"/>
-      <w:bookmarkEnd w:id="4"/>
+      <w:bookmarkStart w:id="3" w:name="_heading=h.yyqlus643w5" w:colFirst="0" w:colLast="0"/>
+      <w:bookmarkEnd w:id="3"/>
       <w:r>
         <w:rPr>
           <w:sz w:val="36"/>
@@ -1598,14 +1799,929 @@
         <w:t>Metodología</w:t>
       </w:r>
     </w:p>
-    <w:p>
-      <w:r>
-        <w:t>Metodología seleccionada para el desarrollo del proyecto de título.</w:t>
-      </w:r>
-    </w:p>
-    <w:p>
-      <w:r>
-        <w:br w:type="page"/>
+    <w:p/>
+    <w:p>
+      <w:pPr>
+        <w:jc w:val="both"/>
+      </w:pPr>
+      <w:r>
+        <w:t xml:space="preserve">La </w:t>
+      </w:r>
+      <w:r>
+        <w:t>metodología</w:t>
+      </w:r>
+      <w:r>
+        <w:t xml:space="preserve"> de </w:t>
+      </w:r>
+      <w:r>
+        <w:t>investigación</w:t>
+      </w:r>
+      <w:r>
+        <w:t xml:space="preserve"> </w:t>
+      </w:r>
+      <w:r>
+        <w:t>será</w:t>
+      </w:r>
+      <w:r>
+        <w:t xml:space="preserve"> utilizada para cumplir con los objetivos planteados, empleando dos enfoques fundamentales, el enfoque cualitativo y enfoque cuantitativo. </w:t>
+      </w:r>
+    </w:p>
+    <w:p>
+      <w:pPr>
+        <w:jc w:val="both"/>
+      </w:pPr>
+    </w:p>
+    <w:p>
+      <w:pPr>
+        <w:jc w:val="both"/>
+      </w:pPr>
+      <w:r>
+        <w:t xml:space="preserve">Trabajar de una forma planificada y constante </w:t>
+      </w:r>
+      <w:r>
+        <w:t>dependerá</w:t>
+      </w:r>
+      <w:r>
+        <w:t xml:space="preserve"> de </w:t>
+      </w:r>
+      <w:r>
+        <w:t>cómo</w:t>
+      </w:r>
+      <w:r>
+        <w:t xml:space="preserve"> se establezcan los </w:t>
+      </w:r>
+      <w:r>
+        <w:t>estándares</w:t>
+      </w:r>
+      <w:r>
+        <w:t xml:space="preserve"> de trabajo, por aquello que la </w:t>
+      </w:r>
+      <w:r>
+        <w:t>metodología</w:t>
+      </w:r>
+      <w:r>
+        <w:t xml:space="preserve"> de </w:t>
+      </w:r>
+      <w:r>
+        <w:t>investigación</w:t>
+      </w:r>
+      <w:r>
+        <w:t xml:space="preserve"> conlleva una serie de </w:t>
+      </w:r>
+      <w:r>
+        <w:t>características</w:t>
+      </w:r>
+      <w:r>
+        <w:t xml:space="preserve"> que la hacen relevante para la </w:t>
+      </w:r>
+      <w:r>
+        <w:t>ejecución</w:t>
+      </w:r>
+      <w:r>
+        <w:t xml:space="preserve"> de un plan de trabajo que involucre elementos tangibles y superficiales. El campo del conocimiento y la </w:t>
+      </w:r>
+      <w:r>
+        <w:t>abstracción</w:t>
+      </w:r>
+      <w:r>
+        <w:t xml:space="preserve"> de </w:t>
+      </w:r>
+      <w:r>
+        <w:t>información</w:t>
+      </w:r>
+      <w:r>
+        <w:t xml:space="preserve"> fundamentan un buen desarrollo investigativo. El objetivo de investigar es conseguir conocimiento en base a la </w:t>
+      </w:r>
+      <w:r>
+        <w:t>búsqueda</w:t>
+      </w:r>
+      <w:r>
+        <w:t xml:space="preserve"> de respuestas de problemas </w:t>
+      </w:r>
+      <w:r>
+        <w:t>empíricos</w:t>
+      </w:r>
+      <w:r>
+        <w:t xml:space="preserve"> y contribuir a la realidad de las ciencias para producir diversos cambios o mejoras dentro de este entorno.</w:t>
+      </w:r>
+    </w:p>
+    <w:p>
+      <w:pPr>
+        <w:jc w:val="both"/>
+      </w:pPr>
+    </w:p>
+    <w:p>
+      <w:pPr>
+        <w:jc w:val="both"/>
+      </w:pPr>
+      <w:r>
+        <w:t xml:space="preserve">Esta </w:t>
+      </w:r>
+      <w:r>
+        <w:t>metodología</w:t>
+      </w:r>
+      <w:r>
+        <w:t xml:space="preserve"> posee dos paradigmas que poseen una </w:t>
+      </w:r>
+      <w:r>
+        <w:t>fundamentación</w:t>
+      </w:r>
+      <w:r>
+        <w:t xml:space="preserve"> </w:t>
+      </w:r>
+      <w:r>
+        <w:t>epistemológica</w:t>
+      </w:r>
+      <w:r>
+        <w:t xml:space="preserve">, instrumentos o </w:t>
+      </w:r>
+      <w:r>
+        <w:t>técnicas</w:t>
+      </w:r>
+      <w:r>
+        <w:t xml:space="preserve"> que contribuyen al objeto de estudio y diseños </w:t>
+      </w:r>
+      <w:r>
+        <w:t>metodológicos</w:t>
+      </w:r>
+      <w:r>
+        <w:t>.</w:t>
+      </w:r>
+    </w:p>
+    <w:p/>
+    <w:p>
+      <w:pPr>
+        <w:rPr>
+          <w:b/>
+          <w:bCs/>
+        </w:rPr>
+      </w:pPr>
+      <w:r>
+        <w:rPr>
+          <w:b/>
+          <w:bCs/>
+        </w:rPr>
+        <w:t>Enfoque Cuantitativo</w:t>
+      </w:r>
+    </w:p>
+    <w:p/>
+    <w:p>
+      <w:pPr>
+        <w:jc w:val="both"/>
+      </w:pPr>
+      <w:r>
+        <w:t xml:space="preserve">Esta </w:t>
+      </w:r>
+      <w:r>
+        <w:t>metodología</w:t>
+      </w:r>
+      <w:r>
+        <w:t xml:space="preserve"> hace referencia a una </w:t>
+      </w:r>
+      <w:r>
+        <w:t>investigación</w:t>
+      </w:r>
+      <w:r>
+        <w:t xml:space="preserve"> </w:t>
+      </w:r>
+      <w:r>
+        <w:t>empírica</w:t>
+      </w:r>
+      <w:r>
+        <w:t xml:space="preserve">-deductiva que indaga mediante datos reales, generalmente variables </w:t>
+      </w:r>
+      <w:r>
+        <w:t>estadísticas</w:t>
+      </w:r>
+      <w:r>
+        <w:t xml:space="preserve"> que pueden responder a preguntas </w:t>
+      </w:r>
+      <w:r>
+        <w:t>específicas</w:t>
+      </w:r>
+      <w:r>
+        <w:t xml:space="preserve">. Los datos que </w:t>
+      </w:r>
+      <w:r>
+        <w:t>se recolecten</w:t>
+      </w:r>
+      <w:r>
+        <w:t xml:space="preserve"> deben ser medibles, </w:t>
+      </w:r>
+      <w:r>
+        <w:t>observables</w:t>
+      </w:r>
+      <w:r>
+        <w:t xml:space="preserve"> y documentados, </w:t>
+      </w:r>
+      <w:r>
+        <w:t>además</w:t>
+      </w:r>
+      <w:r>
+        <w:t xml:space="preserve"> de poseer un origen estandarizado. El estudio debe ser lo </w:t>
+      </w:r>
+      <w:r>
+        <w:t>más</w:t>
+      </w:r>
+      <w:r>
+        <w:t xml:space="preserve"> objetivo posible, obviando tendencias de personas o del propio investigador, para </w:t>
+      </w:r>
+      <w:r>
+        <w:t>así</w:t>
+      </w:r>
+      <w:r>
+        <w:t xml:space="preserve"> generalizar resultados y encontrar patrones relevantes. </w:t>
+      </w:r>
+    </w:p>
+    <w:p>
+      <w:pPr>
+        <w:jc w:val="both"/>
+      </w:pPr>
+      <w:r>
+        <w:t xml:space="preserve">Los pasos a seguir son: </w:t>
+      </w:r>
+    </w:p>
+    <w:p>
+      <w:pPr>
+        <w:pStyle w:val="Prrafodelista"/>
+        <w:numPr>
+          <w:ilvl w:val="0"/>
+          <w:numId w:val="5"/>
+        </w:numPr>
+        <w:jc w:val="both"/>
+      </w:pPr>
+      <w:r>
+        <w:t xml:space="preserve">Plantear una idea a investigar, </w:t>
+      </w:r>
+      <w:r>
+        <w:t>además</w:t>
+      </w:r>
+      <w:r>
+        <w:t xml:space="preserve"> de conocer fuentes que inspiren aquella </w:t>
+      </w:r>
+      <w:r>
+        <w:t>investigación</w:t>
+      </w:r>
+      <w:r>
+        <w:t>.</w:t>
+      </w:r>
+    </w:p>
+    <w:p>
+      <w:pPr>
+        <w:pStyle w:val="Prrafodelista"/>
+        <w:numPr>
+          <w:ilvl w:val="0"/>
+          <w:numId w:val="5"/>
+        </w:numPr>
+        <w:jc w:val="both"/>
+      </w:pPr>
+      <w:r>
+        <w:t xml:space="preserve">Planteamiento del problema. Se establecen los objetivos de la </w:t>
+      </w:r>
+      <w:r>
+        <w:t>investigación</w:t>
+      </w:r>
+      <w:r>
+        <w:t xml:space="preserve">, se desarrollan preguntas y se </w:t>
+      </w:r>
+      <w:r>
+        <w:t>evalúan</w:t>
+      </w:r>
+      <w:r>
+        <w:t xml:space="preserve"> las deficiencias en el conocimiento del problema.</w:t>
+      </w:r>
+    </w:p>
+    <w:p>
+      <w:pPr>
+        <w:pStyle w:val="Prrafodelista"/>
+        <w:numPr>
+          <w:ilvl w:val="0"/>
+          <w:numId w:val="5"/>
+        </w:numPr>
+        <w:jc w:val="both"/>
+      </w:pPr>
+      <w:r>
+        <w:t>Revisión</w:t>
+      </w:r>
+      <w:r>
+        <w:t xml:space="preserve"> de estado del arte y desarrollo de Marco </w:t>
+      </w:r>
+      <w:r>
+        <w:t>teórico</w:t>
+      </w:r>
+      <w:r>
+        <w:t xml:space="preserve">. Se obtiene </w:t>
+      </w:r>
+      <w:r>
+        <w:t>información</w:t>
+      </w:r>
+      <w:r>
+        <w:t xml:space="preserve"> actual de la </w:t>
+      </w:r>
+      <w:r>
+        <w:t>investigación</w:t>
+      </w:r>
+      <w:r>
+        <w:t xml:space="preserve"> a realizar y se construye el marco </w:t>
+      </w:r>
+      <w:r>
+        <w:t>teórico</w:t>
+      </w:r>
+      <w:r>
+        <w:t>.</w:t>
+      </w:r>
+    </w:p>
+    <w:p>
+      <w:pPr>
+        <w:pStyle w:val="Prrafodelista"/>
+        <w:numPr>
+          <w:ilvl w:val="0"/>
+          <w:numId w:val="5"/>
+        </w:numPr>
+        <w:jc w:val="both"/>
+      </w:pPr>
+      <w:r>
+        <w:t xml:space="preserve">d. </w:t>
+      </w:r>
+      <w:r>
+        <w:t>Visualización</w:t>
+      </w:r>
+      <w:r>
+        <w:t xml:space="preserve"> del alcance de estudio. Se define la </w:t>
+      </w:r>
+      <w:r>
+        <w:t>investigación</w:t>
+      </w:r>
+      <w:r>
+        <w:t xml:space="preserve"> y el alcance.</w:t>
+      </w:r>
+    </w:p>
+    <w:p>
+      <w:pPr>
+        <w:pStyle w:val="Prrafodelista"/>
+        <w:numPr>
+          <w:ilvl w:val="0"/>
+          <w:numId w:val="5"/>
+        </w:numPr>
+        <w:jc w:val="both"/>
+      </w:pPr>
+      <w:r>
+        <w:t xml:space="preserve">e. </w:t>
+      </w:r>
+      <w:r>
+        <w:t>Elaboración</w:t>
+      </w:r>
+      <w:r>
+        <w:t xml:space="preserve"> de </w:t>
+      </w:r>
+      <w:r>
+        <w:t>Hipótesis</w:t>
+      </w:r>
+      <w:r>
+        <w:t xml:space="preserve"> y </w:t>
+      </w:r>
+      <w:r>
+        <w:t>definición</w:t>
+      </w:r>
+      <w:r>
+        <w:t xml:space="preserve"> de variables. </w:t>
+      </w:r>
+      <w:r>
+        <w:t>Formulación</w:t>
+      </w:r>
+      <w:r>
+        <w:t xml:space="preserve"> de </w:t>
+      </w:r>
+      <w:r>
+        <w:t>hipótesis</w:t>
+      </w:r>
+      <w:r>
+        <w:t xml:space="preserve"> de la </w:t>
+      </w:r>
+      <w:r>
+        <w:t>investigación</w:t>
+      </w:r>
+      <w:r>
+        <w:t xml:space="preserve"> si se considera conveniente y </w:t>
+      </w:r>
+      <w:r>
+        <w:t>decisión</w:t>
+      </w:r>
+      <w:r>
+        <w:t xml:space="preserve"> de variables de la </w:t>
+      </w:r>
+      <w:r>
+        <w:t>hipótesis</w:t>
+      </w:r>
+      <w:r>
+        <w:t>.</w:t>
+      </w:r>
+    </w:p>
+    <w:p>
+      <w:pPr>
+        <w:pStyle w:val="Prrafodelista"/>
+        <w:numPr>
+          <w:ilvl w:val="0"/>
+          <w:numId w:val="5"/>
+        </w:numPr>
+        <w:jc w:val="both"/>
+      </w:pPr>
+      <w:r>
+        <w:t xml:space="preserve">Desarrollo del diseño de </w:t>
+      </w:r>
+      <w:r>
+        <w:t>investigación</w:t>
+      </w:r>
+      <w:r>
+        <w:t xml:space="preserve">. Definir </w:t>
+      </w:r>
+      <w:r>
+        <w:t>cuál</w:t>
+      </w:r>
+      <w:r>
+        <w:t xml:space="preserve"> es el tipo de diseño </w:t>
+      </w:r>
+      <w:r>
+        <w:t>más</w:t>
+      </w:r>
+      <w:r>
+        <w:t xml:space="preserve"> apropiado para esta </w:t>
+      </w:r>
+      <w:r>
+        <w:t>investigación</w:t>
+      </w:r>
+      <w:r>
+        <w:t xml:space="preserve">, esto de acuerdo con el planteamiento del problema e </w:t>
+      </w:r>
+      <w:r>
+        <w:t>hipótesis</w:t>
+      </w:r>
+      <w:r>
+        <w:t xml:space="preserve"> planteada.</w:t>
+      </w:r>
+    </w:p>
+    <w:p>
+      <w:pPr>
+        <w:pStyle w:val="Prrafodelista"/>
+        <w:numPr>
+          <w:ilvl w:val="0"/>
+          <w:numId w:val="5"/>
+        </w:numPr>
+        <w:jc w:val="both"/>
+      </w:pPr>
+      <w:r>
+        <w:lastRenderedPageBreak/>
+        <w:t>Dedición</w:t>
+      </w:r>
+      <w:r>
+        <w:t xml:space="preserve"> y </w:t>
+      </w:r>
+      <w:r>
+        <w:t>selección</w:t>
+      </w:r>
+      <w:r>
+        <w:t xml:space="preserve"> de la muestra. Aplicar el procedimiento de </w:t>
+      </w:r>
+      <w:r>
+        <w:t>selección</w:t>
+      </w:r>
+      <w:r>
+        <w:t xml:space="preserve"> mediante una muestra para la </w:t>
+      </w:r>
+      <w:r>
+        <w:t>investigación</w:t>
+      </w:r>
+      <w:r>
+        <w:t xml:space="preserve">, esto conlleva </w:t>
+      </w:r>
+      <w:r>
+        <w:t>revisar</w:t>
+      </w:r>
+      <w:r>
+        <w:t xml:space="preserve"> el tamaño de la muestra requerido.</w:t>
+      </w:r>
+    </w:p>
+    <w:p>
+      <w:pPr>
+        <w:pStyle w:val="Prrafodelista"/>
+        <w:numPr>
+          <w:ilvl w:val="0"/>
+          <w:numId w:val="5"/>
+        </w:numPr>
+        <w:jc w:val="both"/>
+      </w:pPr>
+      <w:r>
+        <w:t>Recolección</w:t>
+      </w:r>
+      <w:r>
+        <w:t xml:space="preserve"> de los datos. </w:t>
+      </w:r>
+      <w:r>
+        <w:t>Definición</w:t>
+      </w:r>
+      <w:r>
+        <w:t xml:space="preserve"> de la forma en que se recolectaran los datos de acuerdo con las etapas previas de la </w:t>
+      </w:r>
+      <w:r>
+        <w:t>investigación</w:t>
+      </w:r>
+      <w:r>
+        <w:t xml:space="preserve">, aplicando </w:t>
+      </w:r>
+      <w:r>
+        <w:t>métodos</w:t>
+      </w:r>
+      <w:r>
+        <w:t xml:space="preserve"> o instrumentos para la </w:t>
+      </w:r>
+      <w:r>
+        <w:t>codificación</w:t>
+      </w:r>
+      <w:r>
+        <w:t xml:space="preserve"> y </w:t>
+      </w:r>
+      <w:r>
+        <w:t>obtención</w:t>
+      </w:r>
+      <w:r>
+        <w:t xml:space="preserve"> de estos.</w:t>
+      </w:r>
+    </w:p>
+    <w:p>
+      <w:pPr>
+        <w:pStyle w:val="Prrafodelista"/>
+        <w:numPr>
+          <w:ilvl w:val="0"/>
+          <w:numId w:val="5"/>
+        </w:numPr>
+        <w:jc w:val="both"/>
+      </w:pPr>
+      <w:r>
+        <w:t>Análisis</w:t>
+      </w:r>
+      <w:r>
+        <w:t xml:space="preserve"> de los datos. Se decide la forma de analizar los datos para realizar una </w:t>
+      </w:r>
+      <w:r>
+        <w:t>interpretación</w:t>
+      </w:r>
+      <w:r>
+        <w:t xml:space="preserve"> mediante pruebas </w:t>
+      </w:r>
+      <w:r>
+        <w:t>estadísticas</w:t>
+      </w:r>
+      <w:r>
+        <w:t xml:space="preserve"> las </w:t>
+      </w:r>
+      <w:r>
+        <w:t>hipótesis</w:t>
+      </w:r>
+      <w:r>
+        <w:t xml:space="preserve"> planteadas, luego </w:t>
+      </w:r>
+      <w:r>
+        <w:t>preparar</w:t>
+      </w:r>
+      <w:r>
+        <w:t xml:space="preserve"> los resultados para ser presentados.</w:t>
+      </w:r>
+    </w:p>
+    <w:p>
+      <w:pPr>
+        <w:pStyle w:val="Prrafodelista"/>
+        <w:numPr>
+          <w:ilvl w:val="0"/>
+          <w:numId w:val="5"/>
+        </w:numPr>
+        <w:jc w:val="both"/>
+      </w:pPr>
+      <w:r>
+        <w:t>Elaboración</w:t>
+      </w:r>
+      <w:r>
+        <w:t xml:space="preserve"> del reporte de resultados.  Seleccionar el tipo de reporte a presentar, para elaborar una </w:t>
+      </w:r>
+      <w:r>
+        <w:t>presentación</w:t>
+      </w:r>
+      <w:r>
+        <w:t xml:space="preserve"> de la </w:t>
+      </w:r>
+      <w:r>
+        <w:t>información</w:t>
+      </w:r>
+      <w:r>
+        <w:t xml:space="preserve"> deducida.</w:t>
+      </w:r>
+    </w:p>
+    <w:p/>
+    <w:p>
+      <w:pPr>
+        <w:rPr>
+          <w:b/>
+          <w:bCs/>
+        </w:rPr>
+      </w:pPr>
+      <w:r>
+        <w:rPr>
+          <w:b/>
+          <w:bCs/>
+        </w:rPr>
+        <w:t>Enfoque Cualitativo</w:t>
+      </w:r>
+    </w:p>
+    <w:p/>
+    <w:p>
+      <w:pPr>
+        <w:jc w:val="both"/>
+      </w:pPr>
+      <w:r>
+        <w:t xml:space="preserve">Este enfoque no pretende generalizar en base a resultados </w:t>
+      </w:r>
+      <w:r>
+        <w:t>probabilísticos</w:t>
+      </w:r>
+      <w:r>
+        <w:t xml:space="preserve">, y se considera una </w:t>
+      </w:r>
+      <w:r>
+        <w:t>práctica</w:t>
+      </w:r>
+      <w:r>
+        <w:t xml:space="preserve"> interpretativa que hacen visible al mundo, relacionando observaciones, anotaciones y </w:t>
+      </w:r>
+      <w:r>
+        <w:t>documentación</w:t>
+      </w:r>
+      <w:r>
+        <w:t xml:space="preserve"> en base a los contextos que se generan en los diversos </w:t>
+      </w:r>
+      <w:r>
+        <w:t>ambientes</w:t>
+      </w:r>
+      <w:r>
+        <w:t xml:space="preserve"> naturales. Estos estudios son basados en escenarios sociales y culturales en donde la forma de comportarse y la </w:t>
+      </w:r>
+      <w:r>
+        <w:t>expresión</w:t>
+      </w:r>
+      <w:r>
+        <w:t xml:space="preserve"> de cada persona posee una gran importancia.</w:t>
+      </w:r>
+    </w:p>
+    <w:p>
+      <w:pPr>
+        <w:jc w:val="both"/>
+      </w:pPr>
+    </w:p>
+    <w:p>
+      <w:pPr>
+        <w:jc w:val="both"/>
+      </w:pPr>
+      <w:r>
+        <w:t xml:space="preserve">A diferencia del enfoque anterior, esta </w:t>
+      </w:r>
+      <w:r>
+        <w:t>metodología</w:t>
+      </w:r>
+      <w:r>
+        <w:t xml:space="preserve"> permite desarrollar preguntas o </w:t>
+      </w:r>
+      <w:r>
+        <w:t>hipótesis</w:t>
+      </w:r>
+      <w:r>
+        <w:t xml:space="preserve"> antes, durante o </w:t>
+      </w:r>
+      <w:r>
+        <w:t>después</w:t>
+      </w:r>
+      <w:r>
+        <w:t xml:space="preserve"> de la </w:t>
+      </w:r>
+      <w:r>
+        <w:t>recolección</w:t>
+      </w:r>
+      <w:r>
+        <w:t xml:space="preserve"> y el </w:t>
+      </w:r>
+      <w:r>
+        <w:t>análisis</w:t>
+      </w:r>
+      <w:r>
+        <w:t xml:space="preserve"> de los datos. Se considera un proceso circular ya que la secuencia no siempre es la misma, y varia </w:t>
+      </w:r>
+      <w:r>
+        <w:t>según</w:t>
+      </w:r>
+      <w:r>
+        <w:t xml:space="preserve"> cada estudio. En base a esto, a veces es necesario regresar a etapas anteriores para indagar </w:t>
+      </w:r>
+      <w:r>
+        <w:t>más</w:t>
+      </w:r>
+      <w:r>
+        <w:t xml:space="preserve"> al respecto en ciertos temas dependiendo del contexto en cual se trabaje. La </w:t>
+      </w:r>
+      <w:r>
+        <w:t>hipótesis</w:t>
+      </w:r>
+      <w:r>
+        <w:t xml:space="preserve"> generalmente no es probada, sino que se genera durante el proceso y se </w:t>
+      </w:r>
+      <w:r>
+        <w:t>perfecciona</w:t>
+      </w:r>
+      <w:r>
+        <w:t xml:space="preserve"> conforme se documenta mayor cantidad de datos.</w:t>
+      </w:r>
+    </w:p>
+    <w:p>
+      <w:pPr>
+        <w:jc w:val="both"/>
+      </w:pPr>
+    </w:p>
+    <w:p>
+      <w:pPr>
+        <w:jc w:val="both"/>
+      </w:pPr>
+      <w:r>
+        <w:t xml:space="preserve">Los siguientes puntos reflejan los procesos del enfoque cualitativo. Cabe destacar que ni siguen una secuencia rigurosa. </w:t>
+      </w:r>
+    </w:p>
+    <w:p>
+      <w:pPr>
+        <w:jc w:val="both"/>
+      </w:pPr>
+    </w:p>
+    <w:p>
+      <w:pPr>
+        <w:pStyle w:val="Prrafodelista"/>
+        <w:numPr>
+          <w:ilvl w:val="0"/>
+          <w:numId w:val="6"/>
+        </w:numPr>
+        <w:jc w:val="both"/>
+      </w:pPr>
+      <w:r>
+        <w:t xml:space="preserve">Planteamiento de una idea. </w:t>
+      </w:r>
+    </w:p>
+    <w:p>
+      <w:pPr>
+        <w:pStyle w:val="Prrafodelista"/>
+        <w:numPr>
+          <w:ilvl w:val="0"/>
+          <w:numId w:val="6"/>
+        </w:numPr>
+        <w:jc w:val="both"/>
+      </w:pPr>
+      <w:r>
+        <w:t>Establecer Marcos de referencia. (Se relaciona con todos los puntos)</w:t>
+      </w:r>
+    </w:p>
+    <w:p>
+      <w:pPr>
+        <w:pStyle w:val="Prrafodelista"/>
+        <w:numPr>
+          <w:ilvl w:val="0"/>
+          <w:numId w:val="6"/>
+        </w:numPr>
+        <w:jc w:val="both"/>
+      </w:pPr>
+      <w:r>
+        <w:t xml:space="preserve">Planteamiento del problema para aplicar a </w:t>
+      </w:r>
+      <w:r>
+        <w:t>investigación</w:t>
+      </w:r>
+      <w:r>
+        <w:t xml:space="preserve">. </w:t>
+      </w:r>
+    </w:p>
+    <w:p>
+      <w:pPr>
+        <w:pStyle w:val="Prrafodelista"/>
+        <w:numPr>
+          <w:ilvl w:val="0"/>
+          <w:numId w:val="6"/>
+        </w:numPr>
+        <w:jc w:val="both"/>
+      </w:pPr>
+      <w:r>
+        <w:t>Inmersión</w:t>
+      </w:r>
+      <w:r>
+        <w:t xml:space="preserve"> inicial en el campo.</w:t>
+      </w:r>
+    </w:p>
+    <w:p>
+      <w:pPr>
+        <w:pStyle w:val="Prrafodelista"/>
+        <w:numPr>
+          <w:ilvl w:val="0"/>
+          <w:numId w:val="6"/>
+        </w:numPr>
+        <w:jc w:val="both"/>
+      </w:pPr>
+      <w:r>
+        <w:t>Concepción</w:t>
+      </w:r>
+      <w:r>
+        <w:t xml:space="preserve"> del diseño de estudio.</w:t>
+      </w:r>
+    </w:p>
+    <w:p>
+      <w:pPr>
+        <w:pStyle w:val="Prrafodelista"/>
+        <w:numPr>
+          <w:ilvl w:val="0"/>
+          <w:numId w:val="6"/>
+        </w:numPr>
+        <w:jc w:val="both"/>
+      </w:pPr>
+      <w:r>
+        <w:t>Dedición</w:t>
+      </w:r>
+      <w:r>
+        <w:t xml:space="preserve"> de la muestra inicial del </w:t>
+      </w:r>
+      <w:r>
+        <w:t>estudio</w:t>
+      </w:r>
+      <w:r>
+        <w:t xml:space="preserve"> y acceso a esta.</w:t>
+      </w:r>
+    </w:p>
+    <w:p>
+      <w:pPr>
+        <w:pStyle w:val="Prrafodelista"/>
+        <w:numPr>
+          <w:ilvl w:val="0"/>
+          <w:numId w:val="6"/>
+        </w:numPr>
+        <w:jc w:val="both"/>
+      </w:pPr>
+      <w:r>
+        <w:t>Recolección</w:t>
+      </w:r>
+      <w:r>
+        <w:t xml:space="preserve"> de los datos.</w:t>
+      </w:r>
+    </w:p>
+    <w:p>
+      <w:pPr>
+        <w:pStyle w:val="Prrafodelista"/>
+        <w:numPr>
+          <w:ilvl w:val="0"/>
+          <w:numId w:val="6"/>
+        </w:numPr>
+        <w:jc w:val="both"/>
+      </w:pPr>
+      <w:r>
+        <w:t>Análisis</w:t>
+      </w:r>
+      <w:r>
+        <w:t xml:space="preserve"> de los datos.</w:t>
+      </w:r>
+    </w:p>
+    <w:p>
+      <w:pPr>
+        <w:pStyle w:val="Prrafodelista"/>
+        <w:numPr>
+          <w:ilvl w:val="0"/>
+          <w:numId w:val="6"/>
+        </w:numPr>
+        <w:jc w:val="both"/>
+      </w:pPr>
+      <w:r>
+        <w:t>Interpretación</w:t>
+      </w:r>
+      <w:r>
+        <w:t xml:space="preserve"> de resultados.</w:t>
+      </w:r>
+    </w:p>
+    <w:p>
+      <w:pPr>
+        <w:pStyle w:val="Prrafodelista"/>
+        <w:numPr>
+          <w:ilvl w:val="0"/>
+          <w:numId w:val="6"/>
+        </w:numPr>
+        <w:jc w:val="both"/>
+      </w:pPr>
+      <w:r>
+        <w:t>Elaboración</w:t>
+      </w:r>
+      <w:r>
+        <w:t xml:space="preserve"> del </w:t>
+      </w:r>
+      <w:r>
+        <w:t>reporte</w:t>
+      </w:r>
+      <w:r>
+        <w:t xml:space="preserve"> de resultados.</w:t>
       </w:r>
     </w:p>
     <w:p>
@@ -1616,8 +2732,8 @@
           <w:szCs w:val="36"/>
         </w:rPr>
       </w:pPr>
-      <w:bookmarkStart w:id="5" w:name="_heading=h.tieb0w377qz3" w:colFirst="0" w:colLast="0"/>
-      <w:bookmarkEnd w:id="5"/>
+      <w:bookmarkStart w:id="4" w:name="_heading=h.tieb0w377qz3" w:colFirst="0" w:colLast="0"/>
+      <w:bookmarkEnd w:id="4"/>
       <w:r>
         <w:rPr>
           <w:sz w:val="36"/>
@@ -1645,8 +2761,8 @@
           <w:szCs w:val="36"/>
         </w:rPr>
       </w:pPr>
-      <w:bookmarkStart w:id="6" w:name="_heading=h.6763rxmwkoqh" w:colFirst="0" w:colLast="0"/>
-      <w:bookmarkEnd w:id="6"/>
+      <w:bookmarkStart w:id="5" w:name="_heading=h.6763rxmwkoqh" w:colFirst="0" w:colLast="0"/>
+      <w:bookmarkEnd w:id="5"/>
       <w:r>
         <w:rPr>
           <w:sz w:val="36"/>
@@ -1674,8 +2790,8 @@
           <w:szCs w:val="36"/>
         </w:rPr>
       </w:pPr>
-      <w:bookmarkStart w:id="7" w:name="_heading=h.bdrnfc65b7j6" w:colFirst="0" w:colLast="0"/>
-      <w:bookmarkEnd w:id="7"/>
+      <w:bookmarkStart w:id="6" w:name="_heading=h.bdrnfc65b7j6" w:colFirst="0" w:colLast="0"/>
+      <w:bookmarkEnd w:id="6"/>
       <w:r>
         <w:rPr>
           <w:sz w:val="36"/>
@@ -2209,7 +3325,7 @@
 </file>
 
 <file path=word/endnotes.xml><?xml version="1.0" encoding="utf-8"?>
-<w:endnotes xmlns:wpc="http://schemas.microsoft.com/office/word/2010/wordprocessingCanvas" xmlns:cx="http://schemas.microsoft.com/office/drawing/2014/chartex" xmlns:cx1="http://schemas.microsoft.com/office/drawing/2015/9/8/chartex" xmlns:cx2="http://schemas.microsoft.com/office/drawing/2015/10/21/chartex" xmlns:cx3="http://schemas.microsoft.com/office/drawing/2016/5/9/chartex" xmlns:cx4="http://schemas.microsoft.com/office/drawing/2016/5/10/chartex" xmlns:cx5="http://schemas.microsoft.com/office/drawing/2016/5/11/chartex" xmlns:cx6="http://schemas.microsoft.com/office/drawing/2016/5/12/chartex" xmlns:cx7="http://schemas.microsoft.com/office/drawing/2016/5/13/chartex" xmlns:cx8="http://schemas.microsoft.com/office/drawing/2016/5/14/chartex" xmlns:mc="http://schemas.openxmlformats.org/markup-compatibility/2006" xmlns:aink="http://schemas.microsoft.com/office/drawing/2016/ink" xmlns:am3d="http://schemas.microsoft.com/office/drawing/2017/model3d" xmlns:o="urn:schemas-microsoft-com:office:office" xmlns:r="http://schemas.openxmlformats.org/officeDocument/2006/relationships" xmlns:m="http://schemas.openxmlformats.org/officeDocument/2006/math" xmlns:v="urn:schemas-microsoft-com:vml" xmlns:wp14="http://schemas.microsoft.com/office/word/2010/wordprocessingDrawing" xmlns:wp="http://schemas.openxmlformats.org/drawingml/2006/wordprocessingDrawing" xmlns:w10="urn:schemas-microsoft-com:office:word" xmlns:w="http://schemas.openxmlformats.org/wordprocessingml/2006/main" xmlns:w14="http://schemas.microsoft.com/office/word/2010/wordml" xmlns:w15="http://schemas.microsoft.com/office/word/2012/wordml" xmlns:w16cid="http://schemas.microsoft.com/office/word/2016/wordml/cid" xmlns:w16se="http://schemas.microsoft.com/office/word/2015/wordml/symex" xmlns:wpg="http://schemas.microsoft.com/office/word/2010/wordprocessingGroup" xmlns:wpi="http://schemas.microsoft.com/office/word/2010/wordprocessingInk" xmlns:wne="http://schemas.microsoft.com/office/word/2006/wordml" xmlns:wps="http://schemas.microsoft.com/office/word/2010/wordprocessingShape" mc:Ignorable="w14 w15 w16se w16cid wp14">
+<w:endnotes xmlns:wpc="http://schemas.microsoft.com/office/word/2010/wordprocessingCanvas" xmlns:cx="http://schemas.microsoft.com/office/drawing/2014/chartex" xmlns:cx1="http://schemas.microsoft.com/office/drawing/2015/9/8/chartex" xmlns:cx2="http://schemas.microsoft.com/office/drawing/2015/10/21/chartex" xmlns:cx3="http://schemas.microsoft.com/office/drawing/2016/5/9/chartex" xmlns:cx4="http://schemas.microsoft.com/office/drawing/2016/5/10/chartex" xmlns:cx5="http://schemas.microsoft.com/office/drawing/2016/5/11/chartex" xmlns:cx6="http://schemas.microsoft.com/office/drawing/2016/5/12/chartex" xmlns:cx7="http://schemas.microsoft.com/office/drawing/2016/5/13/chartex" xmlns:cx8="http://schemas.microsoft.com/office/drawing/2016/5/14/chartex" xmlns:mc="http://schemas.openxmlformats.org/markup-compatibility/2006" xmlns:aink="http://schemas.microsoft.com/office/drawing/2016/ink" xmlns:am3d="http://schemas.microsoft.com/office/drawing/2017/model3d" xmlns:o="urn:schemas-microsoft-com:office:office" xmlns:r="http://schemas.openxmlformats.org/officeDocument/2006/relationships" xmlns:m="http://schemas.openxmlformats.org/officeDocument/2006/math" xmlns:v="urn:schemas-microsoft-com:vml" xmlns:wp14="http://schemas.microsoft.com/office/word/2010/wordprocessingDrawing" xmlns:wp="http://schemas.openxmlformats.org/drawingml/2006/wordprocessingDrawing" xmlns:w10="urn:schemas-microsoft-com:office:word" xmlns:w="http://schemas.openxmlformats.org/wordprocessingml/2006/main" xmlns:w14="http://schemas.microsoft.com/office/word/2010/wordml" xmlns:w15="http://schemas.microsoft.com/office/word/2012/wordml" xmlns:w16cex="http://schemas.microsoft.com/office/word/2018/wordml/cex" xmlns:w16cid="http://schemas.microsoft.com/office/word/2016/wordml/cid" xmlns:w16="http://schemas.microsoft.com/office/word/2018/wordml" xmlns:w16se="http://schemas.microsoft.com/office/word/2015/wordml/symex" xmlns:wpg="http://schemas.microsoft.com/office/word/2010/wordprocessingGroup" xmlns:wpi="http://schemas.microsoft.com/office/word/2010/wordprocessingInk" xmlns:wne="http://schemas.microsoft.com/office/word/2006/wordml" xmlns:wps="http://schemas.microsoft.com/office/word/2010/wordprocessingShape" mc:Ignorable="w14 w15 w16se w16cid w16 w16cex wp14">
   <w:endnote w:type="separator" w:id="-1">
     <w:p>
       <w:pPr>
@@ -2234,7 +3350,7 @@
 </file>
 
 <file path=word/footer1.xml><?xml version="1.0" encoding="utf-8"?>
-<w:ftr xmlns:wpc="http://schemas.microsoft.com/office/word/2010/wordprocessingCanvas" xmlns:cx="http://schemas.microsoft.com/office/drawing/2014/chartex" xmlns:cx1="http://schemas.microsoft.com/office/drawing/2015/9/8/chartex" xmlns:cx2="http://schemas.microsoft.com/office/drawing/2015/10/21/chartex" xmlns:cx3="http://schemas.microsoft.com/office/drawing/2016/5/9/chartex" xmlns:cx4="http://schemas.microsoft.com/office/drawing/2016/5/10/chartex" xmlns:cx5="http://schemas.microsoft.com/office/drawing/2016/5/11/chartex" xmlns:cx6="http://schemas.microsoft.com/office/drawing/2016/5/12/chartex" xmlns:cx7="http://schemas.microsoft.com/office/drawing/2016/5/13/chartex" xmlns:cx8="http://schemas.microsoft.com/office/drawing/2016/5/14/chartex" xmlns:mc="http://schemas.openxmlformats.org/markup-compatibility/2006" xmlns:aink="http://schemas.microsoft.com/office/drawing/2016/ink" xmlns:am3d="http://schemas.microsoft.com/office/drawing/2017/model3d" xmlns:o="urn:schemas-microsoft-com:office:office" xmlns:r="http://schemas.openxmlformats.org/officeDocument/2006/relationships" xmlns:m="http://schemas.openxmlformats.org/officeDocument/2006/math" xmlns:v="urn:schemas-microsoft-com:vml" xmlns:wp14="http://schemas.microsoft.com/office/word/2010/wordprocessingDrawing" xmlns:wp="http://schemas.openxmlformats.org/drawingml/2006/wordprocessingDrawing" xmlns:w10="urn:schemas-microsoft-com:office:word" xmlns:w="http://schemas.openxmlformats.org/wordprocessingml/2006/main" xmlns:w14="http://schemas.microsoft.com/office/word/2010/wordml" xmlns:w15="http://schemas.microsoft.com/office/word/2012/wordml" xmlns:w16cid="http://schemas.microsoft.com/office/word/2016/wordml/cid" xmlns:w16se="http://schemas.microsoft.com/office/word/2015/wordml/symex" xmlns:wpg="http://schemas.microsoft.com/office/word/2010/wordprocessingGroup" xmlns:wpi="http://schemas.microsoft.com/office/word/2010/wordprocessingInk" xmlns:wne="http://schemas.microsoft.com/office/word/2006/wordml" xmlns:wps="http://schemas.microsoft.com/office/word/2010/wordprocessingShape" mc:Ignorable="w14 w15 w16se w16cid wp14">
+<w:ftr xmlns:wpc="http://schemas.microsoft.com/office/word/2010/wordprocessingCanvas" xmlns:cx="http://schemas.microsoft.com/office/drawing/2014/chartex" xmlns:cx1="http://schemas.microsoft.com/office/drawing/2015/9/8/chartex" xmlns:cx2="http://schemas.microsoft.com/office/drawing/2015/10/21/chartex" xmlns:cx3="http://schemas.microsoft.com/office/drawing/2016/5/9/chartex" xmlns:cx4="http://schemas.microsoft.com/office/drawing/2016/5/10/chartex" xmlns:cx5="http://schemas.microsoft.com/office/drawing/2016/5/11/chartex" xmlns:cx6="http://schemas.microsoft.com/office/drawing/2016/5/12/chartex" xmlns:cx7="http://schemas.microsoft.com/office/drawing/2016/5/13/chartex" xmlns:cx8="http://schemas.microsoft.com/office/drawing/2016/5/14/chartex" xmlns:mc="http://schemas.openxmlformats.org/markup-compatibility/2006" xmlns:aink="http://schemas.microsoft.com/office/drawing/2016/ink" xmlns:am3d="http://schemas.microsoft.com/office/drawing/2017/model3d" xmlns:o="urn:schemas-microsoft-com:office:office" xmlns:r="http://schemas.openxmlformats.org/officeDocument/2006/relationships" xmlns:m="http://schemas.openxmlformats.org/officeDocument/2006/math" xmlns:v="urn:schemas-microsoft-com:vml" xmlns:wp14="http://schemas.microsoft.com/office/word/2010/wordprocessingDrawing" xmlns:wp="http://schemas.openxmlformats.org/drawingml/2006/wordprocessingDrawing" xmlns:w10="urn:schemas-microsoft-com:office:word" xmlns:w="http://schemas.openxmlformats.org/wordprocessingml/2006/main" xmlns:w14="http://schemas.microsoft.com/office/word/2010/wordml" xmlns:w15="http://schemas.microsoft.com/office/word/2012/wordml" xmlns:w16cex="http://schemas.microsoft.com/office/word/2018/wordml/cex" xmlns:w16cid="http://schemas.microsoft.com/office/word/2016/wordml/cid" xmlns:w16="http://schemas.microsoft.com/office/word/2018/wordml" xmlns:w16se="http://schemas.microsoft.com/office/word/2015/wordml/symex" xmlns:wpg="http://schemas.microsoft.com/office/word/2010/wordprocessingGroup" xmlns:wpi="http://schemas.microsoft.com/office/word/2010/wordprocessingInk" xmlns:wne="http://schemas.microsoft.com/office/word/2006/wordml" xmlns:wps="http://schemas.microsoft.com/office/word/2010/wordprocessingShape" mc:Ignorable="w14 w15 w16se w16cid w16 w16cex wp14">
   <w:p>
     <w:pPr>
       <w:pBdr>
@@ -2278,7 +3394,7 @@
 </file>
 
 <file path=word/footnotes.xml><?xml version="1.0" encoding="utf-8"?>
-<w:footnotes xmlns:wpc="http://schemas.microsoft.com/office/word/2010/wordprocessingCanvas" xmlns:cx="http://schemas.microsoft.com/office/drawing/2014/chartex" xmlns:cx1="http://schemas.microsoft.com/office/drawing/2015/9/8/chartex" xmlns:cx2="http://schemas.microsoft.com/office/drawing/2015/10/21/chartex" xmlns:cx3="http://schemas.microsoft.com/office/drawing/2016/5/9/chartex" xmlns:cx4="http://schemas.microsoft.com/office/drawing/2016/5/10/chartex" xmlns:cx5="http://schemas.microsoft.com/office/drawing/2016/5/11/chartex" xmlns:cx6="http://schemas.microsoft.com/office/drawing/2016/5/12/chartex" xmlns:cx7="http://schemas.microsoft.com/office/drawing/2016/5/13/chartex" xmlns:cx8="http://schemas.microsoft.com/office/drawing/2016/5/14/chartex" xmlns:mc="http://schemas.openxmlformats.org/markup-compatibility/2006" xmlns:aink="http://schemas.microsoft.com/office/drawing/2016/ink" xmlns:am3d="http://schemas.microsoft.com/office/drawing/2017/model3d" xmlns:o="urn:schemas-microsoft-com:office:office" xmlns:r="http://schemas.openxmlformats.org/officeDocument/2006/relationships" xmlns:m="http://schemas.openxmlformats.org/officeDocument/2006/math" xmlns:v="urn:schemas-microsoft-com:vml" xmlns:wp14="http://schemas.microsoft.com/office/word/2010/wordprocessingDrawing" xmlns:wp="http://schemas.openxmlformats.org/drawingml/2006/wordprocessingDrawing" xmlns:w10="urn:schemas-microsoft-com:office:word" xmlns:w="http://schemas.openxmlformats.org/wordprocessingml/2006/main" xmlns:w14="http://schemas.microsoft.com/office/word/2010/wordml" xmlns:w15="http://schemas.microsoft.com/office/word/2012/wordml" xmlns:w16cid="http://schemas.microsoft.com/office/word/2016/wordml/cid" xmlns:w16se="http://schemas.microsoft.com/office/word/2015/wordml/symex" xmlns:wpg="http://schemas.microsoft.com/office/word/2010/wordprocessingGroup" xmlns:wpi="http://schemas.microsoft.com/office/word/2010/wordprocessingInk" xmlns:wne="http://schemas.microsoft.com/office/word/2006/wordml" xmlns:wps="http://schemas.microsoft.com/office/word/2010/wordprocessingShape" mc:Ignorable="w14 w15 w16se w16cid wp14">
+<w:footnotes xmlns:wpc="http://schemas.microsoft.com/office/word/2010/wordprocessingCanvas" xmlns:cx="http://schemas.microsoft.com/office/drawing/2014/chartex" xmlns:cx1="http://schemas.microsoft.com/office/drawing/2015/9/8/chartex" xmlns:cx2="http://schemas.microsoft.com/office/drawing/2015/10/21/chartex" xmlns:cx3="http://schemas.microsoft.com/office/drawing/2016/5/9/chartex" xmlns:cx4="http://schemas.microsoft.com/office/drawing/2016/5/10/chartex" xmlns:cx5="http://schemas.microsoft.com/office/drawing/2016/5/11/chartex" xmlns:cx6="http://schemas.microsoft.com/office/drawing/2016/5/12/chartex" xmlns:cx7="http://schemas.microsoft.com/office/drawing/2016/5/13/chartex" xmlns:cx8="http://schemas.microsoft.com/office/drawing/2016/5/14/chartex" xmlns:mc="http://schemas.openxmlformats.org/markup-compatibility/2006" xmlns:aink="http://schemas.microsoft.com/office/drawing/2016/ink" xmlns:am3d="http://schemas.microsoft.com/office/drawing/2017/model3d" xmlns:o="urn:schemas-microsoft-com:office:office" xmlns:r="http://schemas.openxmlformats.org/officeDocument/2006/relationships" xmlns:m="http://schemas.openxmlformats.org/officeDocument/2006/math" xmlns:v="urn:schemas-microsoft-com:vml" xmlns:wp14="http://schemas.microsoft.com/office/word/2010/wordprocessingDrawing" xmlns:wp="http://schemas.openxmlformats.org/drawingml/2006/wordprocessingDrawing" xmlns:w10="urn:schemas-microsoft-com:office:word" xmlns:w="http://schemas.openxmlformats.org/wordprocessingml/2006/main" xmlns:w14="http://schemas.microsoft.com/office/word/2010/wordml" xmlns:w15="http://schemas.microsoft.com/office/word/2012/wordml" xmlns:w16cex="http://schemas.microsoft.com/office/word/2018/wordml/cex" xmlns:w16cid="http://schemas.microsoft.com/office/word/2016/wordml/cid" xmlns:w16="http://schemas.microsoft.com/office/word/2018/wordml" xmlns:w16se="http://schemas.microsoft.com/office/word/2015/wordml/symex" xmlns:wpg="http://schemas.microsoft.com/office/word/2010/wordprocessingGroup" xmlns:wpi="http://schemas.microsoft.com/office/word/2010/wordprocessingInk" xmlns:wne="http://schemas.microsoft.com/office/word/2006/wordml" xmlns:wps="http://schemas.microsoft.com/office/word/2010/wordprocessingShape" mc:Ignorable="w14 w15 w16se w16cid w16 w16cex wp14">
   <w:footnote w:type="separator" w:id="-1">
     <w:p>
       <w:pPr>
@@ -2303,14 +3419,100 @@
 </file>
 
 <file path=word/header1.xml><?xml version="1.0" encoding="utf-8"?>
-<w:hdr xmlns:wpc="http://schemas.microsoft.com/office/word/2010/wordprocessingCanvas" xmlns:cx="http://schemas.microsoft.com/office/drawing/2014/chartex" xmlns:cx1="http://schemas.microsoft.com/office/drawing/2015/9/8/chartex" xmlns:cx2="http://schemas.microsoft.com/office/drawing/2015/10/21/chartex" xmlns:cx3="http://schemas.microsoft.com/office/drawing/2016/5/9/chartex" xmlns:cx4="http://schemas.microsoft.com/office/drawing/2016/5/10/chartex" xmlns:cx5="http://schemas.microsoft.com/office/drawing/2016/5/11/chartex" xmlns:cx6="http://schemas.microsoft.com/office/drawing/2016/5/12/chartex" xmlns:cx7="http://schemas.microsoft.com/office/drawing/2016/5/13/chartex" xmlns:cx8="http://schemas.microsoft.com/office/drawing/2016/5/14/chartex" xmlns:mc="http://schemas.openxmlformats.org/markup-compatibility/2006" xmlns:aink="http://schemas.microsoft.com/office/drawing/2016/ink" xmlns:am3d="http://schemas.microsoft.com/office/drawing/2017/model3d" xmlns:o="urn:schemas-microsoft-com:office:office" xmlns:r="http://schemas.openxmlformats.org/officeDocument/2006/relationships" xmlns:m="http://schemas.openxmlformats.org/officeDocument/2006/math" xmlns:v="urn:schemas-microsoft-com:vml" xmlns:wp14="http://schemas.microsoft.com/office/word/2010/wordprocessingDrawing" xmlns:wp="http://schemas.openxmlformats.org/drawingml/2006/wordprocessingDrawing" xmlns:w10="urn:schemas-microsoft-com:office:word" xmlns:w="http://schemas.openxmlformats.org/wordprocessingml/2006/main" xmlns:w14="http://schemas.microsoft.com/office/word/2010/wordml" xmlns:w15="http://schemas.microsoft.com/office/word/2012/wordml" xmlns:w16cid="http://schemas.microsoft.com/office/word/2016/wordml/cid" xmlns:w16se="http://schemas.microsoft.com/office/word/2015/wordml/symex" xmlns:wpg="http://schemas.microsoft.com/office/word/2010/wordprocessingGroup" xmlns:wpi="http://schemas.microsoft.com/office/word/2010/wordprocessingInk" xmlns:wne="http://schemas.microsoft.com/office/word/2006/wordml" xmlns:wps="http://schemas.microsoft.com/office/word/2010/wordprocessingShape" mc:Ignorable="w14 w15 w16se w16cid wp14">
+<w:hdr xmlns:wpc="http://schemas.microsoft.com/office/word/2010/wordprocessingCanvas" xmlns:cx="http://schemas.microsoft.com/office/drawing/2014/chartex" xmlns:cx1="http://schemas.microsoft.com/office/drawing/2015/9/8/chartex" xmlns:cx2="http://schemas.microsoft.com/office/drawing/2015/10/21/chartex" xmlns:cx3="http://schemas.microsoft.com/office/drawing/2016/5/9/chartex" xmlns:cx4="http://schemas.microsoft.com/office/drawing/2016/5/10/chartex" xmlns:cx5="http://schemas.microsoft.com/office/drawing/2016/5/11/chartex" xmlns:cx6="http://schemas.microsoft.com/office/drawing/2016/5/12/chartex" xmlns:cx7="http://schemas.microsoft.com/office/drawing/2016/5/13/chartex" xmlns:cx8="http://schemas.microsoft.com/office/drawing/2016/5/14/chartex" xmlns:mc="http://schemas.openxmlformats.org/markup-compatibility/2006" xmlns:aink="http://schemas.microsoft.com/office/drawing/2016/ink" xmlns:am3d="http://schemas.microsoft.com/office/drawing/2017/model3d" xmlns:o="urn:schemas-microsoft-com:office:office" xmlns:r="http://schemas.openxmlformats.org/officeDocument/2006/relationships" xmlns:m="http://schemas.openxmlformats.org/officeDocument/2006/math" xmlns:v="urn:schemas-microsoft-com:vml" xmlns:wp14="http://schemas.microsoft.com/office/word/2010/wordprocessingDrawing" xmlns:wp="http://schemas.openxmlformats.org/drawingml/2006/wordprocessingDrawing" xmlns:w10="urn:schemas-microsoft-com:office:word" xmlns:w="http://schemas.openxmlformats.org/wordprocessingml/2006/main" xmlns:w14="http://schemas.microsoft.com/office/word/2010/wordml" xmlns:w15="http://schemas.microsoft.com/office/word/2012/wordml" xmlns:w16cex="http://schemas.microsoft.com/office/word/2018/wordml/cex" xmlns:w16cid="http://schemas.microsoft.com/office/word/2016/wordml/cid" xmlns:w16="http://schemas.microsoft.com/office/word/2018/wordml" xmlns:w16se="http://schemas.microsoft.com/office/word/2015/wordml/symex" xmlns:wpg="http://schemas.microsoft.com/office/word/2010/wordprocessingGroup" xmlns:wpi="http://schemas.microsoft.com/office/word/2010/wordprocessingInk" xmlns:wne="http://schemas.microsoft.com/office/word/2006/wordml" xmlns:wps="http://schemas.microsoft.com/office/word/2010/wordprocessingShape" mc:Ignorable="w14 w15 w16se w16cid w16 w16cex wp14">
   <w:p/>
 </w:hdr>
 </file>
 
 <file path=word/numbering.xml><?xml version="1.0" encoding="utf-8"?>
-<w:numbering xmlns:wpc="http://schemas.microsoft.com/office/word/2010/wordprocessingCanvas" xmlns:cx="http://schemas.microsoft.com/office/drawing/2014/chartex" xmlns:cx1="http://schemas.microsoft.com/office/drawing/2015/9/8/chartex" xmlns:cx2="http://schemas.microsoft.com/office/drawing/2015/10/21/chartex" xmlns:cx3="http://schemas.microsoft.com/office/drawing/2016/5/9/chartex" xmlns:cx4="http://schemas.microsoft.com/office/drawing/2016/5/10/chartex" xmlns:cx5="http://schemas.microsoft.com/office/drawing/2016/5/11/chartex" xmlns:cx6="http://schemas.microsoft.com/office/drawing/2016/5/12/chartex" xmlns:cx7="http://schemas.microsoft.com/office/drawing/2016/5/13/chartex" xmlns:cx8="http://schemas.microsoft.com/office/drawing/2016/5/14/chartex" xmlns:mc="http://schemas.openxmlformats.org/markup-compatibility/2006" xmlns:aink="http://schemas.microsoft.com/office/drawing/2016/ink" xmlns:am3d="http://schemas.microsoft.com/office/drawing/2017/model3d" xmlns:o="urn:schemas-microsoft-com:office:office" xmlns:r="http://schemas.openxmlformats.org/officeDocument/2006/relationships" xmlns:m="http://schemas.openxmlformats.org/officeDocument/2006/math" xmlns:v="urn:schemas-microsoft-com:vml" xmlns:wp14="http://schemas.microsoft.com/office/word/2010/wordprocessingDrawing" xmlns:wp="http://schemas.openxmlformats.org/drawingml/2006/wordprocessingDrawing" xmlns:w10="urn:schemas-microsoft-com:office:word" xmlns:w="http://schemas.openxmlformats.org/wordprocessingml/2006/main" xmlns:w14="http://schemas.microsoft.com/office/word/2010/wordml" xmlns:w15="http://schemas.microsoft.com/office/word/2012/wordml" xmlns:w16cid="http://schemas.microsoft.com/office/word/2016/wordml/cid" xmlns:w16se="http://schemas.microsoft.com/office/word/2015/wordml/symex" xmlns:wpg="http://schemas.microsoft.com/office/word/2010/wordprocessingGroup" xmlns:wpi="http://schemas.microsoft.com/office/word/2010/wordprocessingInk" xmlns:wne="http://schemas.microsoft.com/office/word/2006/wordml" xmlns:wps="http://schemas.microsoft.com/office/word/2010/wordprocessingShape" mc:Ignorable="w14 w15 w16se w16cid wp14">
+<w:numbering xmlns:wpc="http://schemas.microsoft.com/office/word/2010/wordprocessingCanvas" xmlns:cx="http://schemas.microsoft.com/office/drawing/2014/chartex" xmlns:cx1="http://schemas.microsoft.com/office/drawing/2015/9/8/chartex" xmlns:cx2="http://schemas.microsoft.com/office/drawing/2015/10/21/chartex" xmlns:cx3="http://schemas.microsoft.com/office/drawing/2016/5/9/chartex" xmlns:cx4="http://schemas.microsoft.com/office/drawing/2016/5/10/chartex" xmlns:cx5="http://schemas.microsoft.com/office/drawing/2016/5/11/chartex" xmlns:cx6="http://schemas.microsoft.com/office/drawing/2016/5/12/chartex" xmlns:cx7="http://schemas.microsoft.com/office/drawing/2016/5/13/chartex" xmlns:cx8="http://schemas.microsoft.com/office/drawing/2016/5/14/chartex" xmlns:mc="http://schemas.openxmlformats.org/markup-compatibility/2006" xmlns:aink="http://schemas.microsoft.com/office/drawing/2016/ink" xmlns:am3d="http://schemas.microsoft.com/office/drawing/2017/model3d" xmlns:o="urn:schemas-microsoft-com:office:office" xmlns:r="http://schemas.openxmlformats.org/officeDocument/2006/relationships" xmlns:m="http://schemas.openxmlformats.org/officeDocument/2006/math" xmlns:v="urn:schemas-microsoft-com:vml" xmlns:wp14="http://schemas.microsoft.com/office/word/2010/wordprocessingDrawing" xmlns:wp="http://schemas.openxmlformats.org/drawingml/2006/wordprocessingDrawing" xmlns:w10="urn:schemas-microsoft-com:office:word" xmlns:w="http://schemas.openxmlformats.org/wordprocessingml/2006/main" xmlns:w14="http://schemas.microsoft.com/office/word/2010/wordml" xmlns:w15="http://schemas.microsoft.com/office/word/2012/wordml" xmlns:w16cex="http://schemas.microsoft.com/office/word/2018/wordml/cex" xmlns:w16cid="http://schemas.microsoft.com/office/word/2016/wordml/cid" xmlns:w16="http://schemas.microsoft.com/office/word/2018/wordml" xmlns:w16se="http://schemas.microsoft.com/office/word/2015/wordml/symex" xmlns:wpg="http://schemas.microsoft.com/office/word/2010/wordprocessingGroup" xmlns:wpi="http://schemas.microsoft.com/office/word/2010/wordprocessingInk" xmlns:wne="http://schemas.microsoft.com/office/word/2006/wordml" xmlns:wps="http://schemas.microsoft.com/office/word/2010/wordprocessingShape" mc:Ignorable="w14 w15 w16se w16cid w16 w16cex wp14">
   <w:abstractNum w:abstractNumId="0" w15:restartNumberingAfterBreak="0">
+    <w:nsid w:val="23965F7A"/>
+    <w:multiLevelType w:val="hybridMultilevel"/>
+    <w:tmpl w:val="75689292"/>
+    <w:lvl w:ilvl="0" w:tplc="340A0017">
+      <w:start w:val="1"/>
+      <w:numFmt w:val="lowerLetter"/>
+      <w:lvlText w:val="%1)"/>
+      <w:lvlJc w:val="left"/>
+      <w:pPr>
+        <w:ind w:left="720" w:hanging="360"/>
+      </w:pPr>
+    </w:lvl>
+    <w:lvl w:ilvl="1" w:tplc="340A0019" w:tentative="1">
+      <w:start w:val="1"/>
+      <w:numFmt w:val="lowerLetter"/>
+      <w:lvlText w:val="%2."/>
+      <w:lvlJc w:val="left"/>
+      <w:pPr>
+        <w:ind w:left="1440" w:hanging="360"/>
+      </w:pPr>
+    </w:lvl>
+    <w:lvl w:ilvl="2" w:tplc="340A001B" w:tentative="1">
+      <w:start w:val="1"/>
+      <w:numFmt w:val="lowerRoman"/>
+      <w:lvlText w:val="%3."/>
+      <w:lvlJc w:val="right"/>
+      <w:pPr>
+        <w:ind w:left="2160" w:hanging="180"/>
+      </w:pPr>
+    </w:lvl>
+    <w:lvl w:ilvl="3" w:tplc="340A000F" w:tentative="1">
+      <w:start w:val="1"/>
+      <w:numFmt w:val="decimal"/>
+      <w:lvlText w:val="%4."/>
+      <w:lvlJc w:val="left"/>
+      <w:pPr>
+        <w:ind w:left="2880" w:hanging="360"/>
+      </w:pPr>
+    </w:lvl>
+    <w:lvl w:ilvl="4" w:tplc="340A0019" w:tentative="1">
+      <w:start w:val="1"/>
+      <w:numFmt w:val="lowerLetter"/>
+      <w:lvlText w:val="%5."/>
+      <w:lvlJc w:val="left"/>
+      <w:pPr>
+        <w:ind w:left="3600" w:hanging="360"/>
+      </w:pPr>
+    </w:lvl>
+    <w:lvl w:ilvl="5" w:tplc="340A001B" w:tentative="1">
+      <w:start w:val="1"/>
+      <w:numFmt w:val="lowerRoman"/>
+      <w:lvlText w:val="%6."/>
+      <w:lvlJc w:val="right"/>
+      <w:pPr>
+        <w:ind w:left="4320" w:hanging="180"/>
+      </w:pPr>
+    </w:lvl>
+    <w:lvl w:ilvl="6" w:tplc="340A000F" w:tentative="1">
+      <w:start w:val="1"/>
+      <w:numFmt w:val="decimal"/>
+      <w:lvlText w:val="%7."/>
+      <w:lvlJc w:val="left"/>
+      <w:pPr>
+        <w:ind w:left="5040" w:hanging="360"/>
+      </w:pPr>
+    </w:lvl>
+    <w:lvl w:ilvl="7" w:tplc="340A0019" w:tentative="1">
+      <w:start w:val="1"/>
+      <w:numFmt w:val="lowerLetter"/>
+      <w:lvlText w:val="%8."/>
+      <w:lvlJc w:val="left"/>
+      <w:pPr>
+        <w:ind w:left="5760" w:hanging="360"/>
+      </w:pPr>
+    </w:lvl>
+    <w:lvl w:ilvl="8" w:tplc="340A001B" w:tentative="1">
+      <w:start w:val="1"/>
+      <w:numFmt w:val="lowerRoman"/>
+      <w:lvlText w:val="%9."/>
+      <w:lvlJc w:val="right"/>
+      <w:pPr>
+        <w:ind w:left="6480" w:hanging="180"/>
+      </w:pPr>
+    </w:lvl>
+  </w:abstractNum>
+  <w:abstractNum w:abstractNumId="1" w15:restartNumberingAfterBreak="0">
     <w:nsid w:val="3C5F53CC"/>
     <w:multiLevelType w:val="hybridMultilevel"/>
     <w:tmpl w:val="68A8581C"/>
@@ -2422,7 +3624,120 @@
       </w:rPr>
     </w:lvl>
   </w:abstractNum>
-  <w:abstractNum w:abstractNumId="1" w15:restartNumberingAfterBreak="0">
+  <w:abstractNum w:abstractNumId="2" w15:restartNumberingAfterBreak="0">
+    <w:nsid w:val="40901A49"/>
+    <w:multiLevelType w:val="hybridMultilevel"/>
+    <w:tmpl w:val="1062D444"/>
+    <w:lvl w:ilvl="0" w:tplc="340A0001">
+      <w:start w:val="1"/>
+      <w:numFmt w:val="bullet"/>
+      <w:lvlText w:val=""/>
+      <w:lvlJc w:val="left"/>
+      <w:pPr>
+        <w:ind w:left="720" w:hanging="360"/>
+      </w:pPr>
+      <w:rPr>
+        <w:rFonts w:ascii="Symbol" w:hAnsi="Symbol" w:hint="default"/>
+      </w:rPr>
+    </w:lvl>
+    <w:lvl w:ilvl="1" w:tplc="340A0003" w:tentative="1">
+      <w:start w:val="1"/>
+      <w:numFmt w:val="bullet"/>
+      <w:lvlText w:val="o"/>
+      <w:lvlJc w:val="left"/>
+      <w:pPr>
+        <w:ind w:left="1440" w:hanging="360"/>
+      </w:pPr>
+      <w:rPr>
+        <w:rFonts w:ascii="Courier New" w:hAnsi="Courier New" w:cs="Courier New" w:hint="default"/>
+      </w:rPr>
+    </w:lvl>
+    <w:lvl w:ilvl="2" w:tplc="340A0005" w:tentative="1">
+      <w:start w:val="1"/>
+      <w:numFmt w:val="bullet"/>
+      <w:lvlText w:val=""/>
+      <w:lvlJc w:val="left"/>
+      <w:pPr>
+        <w:ind w:left="2160" w:hanging="360"/>
+      </w:pPr>
+      <w:rPr>
+        <w:rFonts w:ascii="Wingdings" w:hAnsi="Wingdings" w:hint="default"/>
+      </w:rPr>
+    </w:lvl>
+    <w:lvl w:ilvl="3" w:tplc="340A0001" w:tentative="1">
+      <w:start w:val="1"/>
+      <w:numFmt w:val="bullet"/>
+      <w:lvlText w:val=""/>
+      <w:lvlJc w:val="left"/>
+      <w:pPr>
+        <w:ind w:left="2880" w:hanging="360"/>
+      </w:pPr>
+      <w:rPr>
+        <w:rFonts w:ascii="Symbol" w:hAnsi="Symbol" w:hint="default"/>
+      </w:rPr>
+    </w:lvl>
+    <w:lvl w:ilvl="4" w:tplc="340A0003" w:tentative="1">
+      <w:start w:val="1"/>
+      <w:numFmt w:val="bullet"/>
+      <w:lvlText w:val="o"/>
+      <w:lvlJc w:val="left"/>
+      <w:pPr>
+        <w:ind w:left="3600" w:hanging="360"/>
+      </w:pPr>
+      <w:rPr>
+        <w:rFonts w:ascii="Courier New" w:hAnsi="Courier New" w:cs="Courier New" w:hint="default"/>
+      </w:rPr>
+    </w:lvl>
+    <w:lvl w:ilvl="5" w:tplc="340A0005" w:tentative="1">
+      <w:start w:val="1"/>
+      <w:numFmt w:val="bullet"/>
+      <w:lvlText w:val=""/>
+      <w:lvlJc w:val="left"/>
+      <w:pPr>
+        <w:ind w:left="4320" w:hanging="360"/>
+      </w:pPr>
+      <w:rPr>
+        <w:rFonts w:ascii="Wingdings" w:hAnsi="Wingdings" w:hint="default"/>
+      </w:rPr>
+    </w:lvl>
+    <w:lvl w:ilvl="6" w:tplc="340A0001" w:tentative="1">
+      <w:start w:val="1"/>
+      <w:numFmt w:val="bullet"/>
+      <w:lvlText w:val=""/>
+      <w:lvlJc w:val="left"/>
+      <w:pPr>
+        <w:ind w:left="5040" w:hanging="360"/>
+      </w:pPr>
+      <w:rPr>
+        <w:rFonts w:ascii="Symbol" w:hAnsi="Symbol" w:hint="default"/>
+      </w:rPr>
+    </w:lvl>
+    <w:lvl w:ilvl="7" w:tplc="340A0003" w:tentative="1">
+      <w:start w:val="1"/>
+      <w:numFmt w:val="bullet"/>
+      <w:lvlText w:val="o"/>
+      <w:lvlJc w:val="left"/>
+      <w:pPr>
+        <w:ind w:left="5760" w:hanging="360"/>
+      </w:pPr>
+      <w:rPr>
+        <w:rFonts w:ascii="Courier New" w:hAnsi="Courier New" w:cs="Courier New" w:hint="default"/>
+      </w:rPr>
+    </w:lvl>
+    <w:lvl w:ilvl="8" w:tplc="340A0005" w:tentative="1">
+      <w:start w:val="1"/>
+      <w:numFmt w:val="bullet"/>
+      <w:lvlText w:val=""/>
+      <w:lvlJc w:val="left"/>
+      <w:pPr>
+        <w:ind w:left="6480" w:hanging="360"/>
+      </w:pPr>
+      <w:rPr>
+        <w:rFonts w:ascii="Wingdings" w:hAnsi="Wingdings" w:hint="default"/>
+      </w:rPr>
+    </w:lvl>
+  </w:abstractNum>
+  <w:abstractNum w:abstractNumId="3" w15:restartNumberingAfterBreak="0">
     <w:nsid w:val="530F2D99"/>
     <w:multiLevelType w:val="hybridMultilevel"/>
     <w:tmpl w:val="67FEE34E"/>
@@ -2534,7 +3849,7 @@
       </w:rPr>
     </w:lvl>
   </w:abstractNum>
-  <w:abstractNum w:abstractNumId="2" w15:restartNumberingAfterBreak="0">
+  <w:abstractNum w:abstractNumId="4" w15:restartNumberingAfterBreak="0">
     <w:nsid w:val="719D5461"/>
     <w:multiLevelType w:val="hybridMultilevel"/>
     <w:tmpl w:val="628CF952"/>
@@ -2623,7 +3938,7 @@
       </w:pPr>
     </w:lvl>
   </w:abstractNum>
-  <w:abstractNum w:abstractNumId="3" w15:restartNumberingAfterBreak="0">
+  <w:abstractNum w:abstractNumId="5" w15:restartNumberingAfterBreak="0">
     <w:nsid w:val="73EA2FF2"/>
     <w:multiLevelType w:val="hybridMultilevel"/>
     <w:tmpl w:val="05528E3E"/>
@@ -2712,23 +4027,118 @@
       </w:pPr>
     </w:lvl>
   </w:abstractNum>
+  <w:abstractNum w:abstractNumId="6" w15:restartNumberingAfterBreak="0">
+    <w:nsid w:val="7F955BFE"/>
+    <w:multiLevelType w:val="hybridMultilevel"/>
+    <w:tmpl w:val="69AC763A"/>
+    <w:lvl w:ilvl="0" w:tplc="340A000F">
+      <w:start w:val="1"/>
+      <w:numFmt w:val="decimal"/>
+      <w:lvlText w:val="%1."/>
+      <w:lvlJc w:val="left"/>
+      <w:pPr>
+        <w:ind w:left="720" w:hanging="360"/>
+      </w:pPr>
+    </w:lvl>
+    <w:lvl w:ilvl="1" w:tplc="340A0019" w:tentative="1">
+      <w:start w:val="1"/>
+      <w:numFmt w:val="lowerLetter"/>
+      <w:lvlText w:val="%2."/>
+      <w:lvlJc w:val="left"/>
+      <w:pPr>
+        <w:ind w:left="1440" w:hanging="360"/>
+      </w:pPr>
+    </w:lvl>
+    <w:lvl w:ilvl="2" w:tplc="340A001B" w:tentative="1">
+      <w:start w:val="1"/>
+      <w:numFmt w:val="lowerRoman"/>
+      <w:lvlText w:val="%3."/>
+      <w:lvlJc w:val="right"/>
+      <w:pPr>
+        <w:ind w:left="2160" w:hanging="180"/>
+      </w:pPr>
+    </w:lvl>
+    <w:lvl w:ilvl="3" w:tplc="340A000F" w:tentative="1">
+      <w:start w:val="1"/>
+      <w:numFmt w:val="decimal"/>
+      <w:lvlText w:val="%4."/>
+      <w:lvlJc w:val="left"/>
+      <w:pPr>
+        <w:ind w:left="2880" w:hanging="360"/>
+      </w:pPr>
+    </w:lvl>
+    <w:lvl w:ilvl="4" w:tplc="340A0019" w:tentative="1">
+      <w:start w:val="1"/>
+      <w:numFmt w:val="lowerLetter"/>
+      <w:lvlText w:val="%5."/>
+      <w:lvlJc w:val="left"/>
+      <w:pPr>
+        <w:ind w:left="3600" w:hanging="360"/>
+      </w:pPr>
+    </w:lvl>
+    <w:lvl w:ilvl="5" w:tplc="340A001B" w:tentative="1">
+      <w:start w:val="1"/>
+      <w:numFmt w:val="lowerRoman"/>
+      <w:lvlText w:val="%6."/>
+      <w:lvlJc w:val="right"/>
+      <w:pPr>
+        <w:ind w:left="4320" w:hanging="180"/>
+      </w:pPr>
+    </w:lvl>
+    <w:lvl w:ilvl="6" w:tplc="340A000F" w:tentative="1">
+      <w:start w:val="1"/>
+      <w:numFmt w:val="decimal"/>
+      <w:lvlText w:val="%7."/>
+      <w:lvlJc w:val="left"/>
+      <w:pPr>
+        <w:ind w:left="5040" w:hanging="360"/>
+      </w:pPr>
+    </w:lvl>
+    <w:lvl w:ilvl="7" w:tplc="340A0019" w:tentative="1">
+      <w:start w:val="1"/>
+      <w:numFmt w:val="lowerLetter"/>
+      <w:lvlText w:val="%8."/>
+      <w:lvlJc w:val="left"/>
+      <w:pPr>
+        <w:ind w:left="5760" w:hanging="360"/>
+      </w:pPr>
+    </w:lvl>
+    <w:lvl w:ilvl="8" w:tplc="340A001B" w:tentative="1">
+      <w:start w:val="1"/>
+      <w:numFmt w:val="lowerRoman"/>
+      <w:lvlText w:val="%9."/>
+      <w:lvlJc w:val="right"/>
+      <w:pPr>
+        <w:ind w:left="6480" w:hanging="180"/>
+      </w:pPr>
+    </w:lvl>
+  </w:abstractNum>
   <w:num w:numId="1">
+    <w:abstractNumId w:val="1"/>
+  </w:num>
+  <w:num w:numId="2">
+    <w:abstractNumId w:val="3"/>
+  </w:num>
+  <w:num w:numId="3">
+    <w:abstractNumId w:val="5"/>
+  </w:num>
+  <w:num w:numId="4">
+    <w:abstractNumId w:val="4"/>
+  </w:num>
+  <w:num w:numId="5">
+    <w:abstractNumId w:val="6"/>
+  </w:num>
+  <w:num w:numId="6">
     <w:abstractNumId w:val="0"/>
   </w:num>
-  <w:num w:numId="2">
-    <w:abstractNumId w:val="1"/>
-  </w:num>
-  <w:num w:numId="3">
-    <w:abstractNumId w:val="3"/>
-  </w:num>
-  <w:num w:numId="4">
+  <w:num w:numId="7">
     <w:abstractNumId w:val="2"/>
   </w:num>
 </w:numbering>
 </file>
 
 <file path=word/styles.xml><?xml version="1.0" encoding="utf-8"?>
-<w:styles xmlns:mc="http://schemas.openxmlformats.org/markup-compatibility/2006" xmlns:r="http://schemas.openxmlformats.org/officeDocument/2006/relationships" xmlns:w="http://schemas.openxmlformats.org/wordprocessingml/2006/main" xmlns:w14="http://schemas.microsoft.com/office/word/2010/wordml" xmlns:w15="http://schemas.microsoft.com/office/word/2012/wordml" xmlns:w16cid="http://schemas.microsoft.com/office/word/2016/wordml/cid" xmlns:w16se="http://schemas.microsoft.com/office/word/2015/wordml/symex" mc:Ignorable="w14 w15 w16se w16cid">
+<w:styles xmlns:mc="http://schemas.openxmlformats.org/markup-compatibility/2006" xmlns:r="http://schemas.openxmlformats.org/officeDocument/2006/relationships" xmlns:w="http://schemas.openxmlformats.org/wordprocessingml/2006/main" xmlns:w14="http://schemas.microsoft.com/office/word/2010/wordml" xmlns:w15="http://schemas.microsoft.com/office/word/2012/wordml" xmlns:w16cex="http://schemas.microsoft.com/office/word/2018/wordml/cex" xmlns:w16cid="http://schemas.microsoft.com/office/word/2016/wordml/cid" xmlns:w16="http://schemas.microsoft.com/office/word/2018/wordml" xmlns:w16se="http://schemas.microsoft.com/office/word/2015/wordml/symex" mc:Ignorable="w14 w15 w16se w16cid w16 w16cex">
   <w:docDefaults>
     <w:rPrDefault>
       <w:rPr>

</xml_diff>

<commit_message>
Ultima subida 19 de mayo
</commit_message>
<xml_diff>
--- a/FIP - Ivan Smith J.docx
+++ b/FIP - Ivan Smith J.docx
@@ -1220,14 +1220,579 @@
         <w:t>Identificación y Resumen del proyecto</w:t>
       </w:r>
     </w:p>
-    <w:p/>
-    <w:p>
-      <w:pPr>
-        <w:jc w:val="both"/>
-      </w:pPr>
-      <w:r>
-        <w:br w:type="page"/>
-      </w:r>
+    <w:p>
+      <w:pPr>
+        <w:rPr>
+          <w:rFonts w:ascii="Segoe UI" w:eastAsia="Times New Roman" w:hAnsi="Segoe UI" w:cs="Segoe UI"/>
+          <w:sz w:val="21"/>
+          <w:szCs w:val="21"/>
+        </w:rPr>
+      </w:pPr>
+      <w:r>
+        <w:rPr>
+          <w:rFonts w:ascii="Segoe UI" w:eastAsia="Times New Roman" w:hAnsi="Segoe UI" w:cs="Segoe UI"/>
+          <w:sz w:val="21"/>
+          <w:szCs w:val="21"/>
+        </w:rPr>
+        <w:t xml:space="preserve">[14/05 7:08 p.m.] </w:t>
+      </w:r>
+      <w:proofErr w:type="spellStart"/>
+      <w:r>
+        <w:rPr>
+          <w:rFonts w:ascii="Segoe UI" w:eastAsia="Times New Roman" w:hAnsi="Segoe UI" w:cs="Segoe UI"/>
+          <w:sz w:val="21"/>
+          <w:szCs w:val="21"/>
+        </w:rPr>
+        <w:t>diego.parraguez</w:t>
+      </w:r>
+      <w:proofErr w:type="spellEnd"/>
+    </w:p>
+    <w:p>
+      <w:pPr>
+        <w:spacing w:after="0" w:line="240" w:lineRule="auto"/>
+        <w:rPr>
+          <w:rFonts w:ascii="Segoe UI" w:eastAsia="Times New Roman" w:hAnsi="Segoe UI" w:cs="Segoe UI"/>
+          <w:sz w:val="21"/>
+          <w:szCs w:val="21"/>
+        </w:rPr>
+      </w:pPr>
+      <w:r>
+        <w:rPr>
+          <w:rFonts w:ascii="Segoe UI" w:eastAsia="Times New Roman" w:hAnsi="Segoe UI" w:cs="Segoe UI"/>
+          <w:sz w:val="21"/>
+          <w:szCs w:val="21"/>
+        </w:rPr>
+        <w:t xml:space="preserve">Claro, es muy similar al </w:t>
+      </w:r>
+      <w:proofErr w:type="spellStart"/>
+      <w:r>
+        <w:rPr>
+          <w:rFonts w:ascii="Segoe UI" w:eastAsia="Times New Roman" w:hAnsi="Segoe UI" w:cs="Segoe UI"/>
+          <w:sz w:val="21"/>
+          <w:szCs w:val="21"/>
+        </w:rPr>
+        <w:t>abstract</w:t>
+      </w:r>
+      <w:proofErr w:type="spellEnd"/>
+      <w:r>
+        <w:rPr>
+          <w:rFonts w:ascii="Segoe UI" w:eastAsia="Times New Roman" w:hAnsi="Segoe UI" w:cs="Segoe UI"/>
+          <w:sz w:val="21"/>
+          <w:szCs w:val="21"/>
+        </w:rPr>
+        <w:t xml:space="preserve">, pero ya podrías estar realizando este apartado, </w:t>
+      </w:r>
+      <w:proofErr w:type="spellStart"/>
+      <w:r>
+        <w:rPr>
+          <w:rFonts w:ascii="Segoe UI" w:eastAsia="Times New Roman" w:hAnsi="Segoe UI" w:cs="Segoe UI"/>
+          <w:sz w:val="21"/>
+          <w:szCs w:val="21"/>
+        </w:rPr>
+        <w:t>porq</w:t>
+      </w:r>
+      <w:proofErr w:type="spellEnd"/>
+      <w:r>
+        <w:rPr>
+          <w:rFonts w:ascii="Segoe UI" w:eastAsia="Times New Roman" w:hAnsi="Segoe UI" w:cs="Segoe UI"/>
+          <w:sz w:val="21"/>
+          <w:szCs w:val="21"/>
+        </w:rPr>
+        <w:t xml:space="preserve"> es una identificación del proyecto que vas a realizar</w:t>
+      </w:r>
+    </w:p>
+    <w:p>
+      <w:pPr>
+        <w:spacing w:after="0" w:line="240" w:lineRule="auto"/>
+        <w:rPr>
+          <w:rFonts w:ascii="Times New Roman" w:eastAsia="Times New Roman" w:hAnsi="Times New Roman" w:cs="Times New Roman"/>
+          <w:sz w:val="24"/>
+          <w:szCs w:val="24"/>
+        </w:rPr>
+      </w:pPr>
+      <w:r>
+        <w:rPr>
+          <w:rFonts w:ascii="Times New Roman" w:eastAsia="Times New Roman" w:hAnsi="Times New Roman" w:cs="Times New Roman"/>
+          <w:sz w:val="24"/>
+          <w:szCs w:val="24"/>
+        </w:rPr>
+        <w:t>​</w:t>
+      </w:r>
+    </w:p>
+    <w:p>
+      <w:pPr>
+        <w:spacing w:after="0" w:line="240" w:lineRule="auto"/>
+        <w:rPr>
+          <w:rFonts w:ascii="Segoe UI" w:eastAsia="Times New Roman" w:hAnsi="Segoe UI" w:cs="Segoe UI"/>
+          <w:sz w:val="21"/>
+          <w:szCs w:val="21"/>
+        </w:rPr>
+      </w:pPr>
+      <w:r>
+        <w:rPr>
+          <w:rFonts w:ascii="Segoe UI" w:eastAsia="Times New Roman" w:hAnsi="Segoe UI" w:cs="Segoe UI"/>
+          <w:sz w:val="21"/>
+          <w:szCs w:val="21"/>
+        </w:rPr>
+        <w:t xml:space="preserve">[14/05 7:08 p.m.] </w:t>
+      </w:r>
+      <w:proofErr w:type="spellStart"/>
+      <w:r>
+        <w:rPr>
+          <w:rFonts w:ascii="Segoe UI" w:eastAsia="Times New Roman" w:hAnsi="Segoe UI" w:cs="Segoe UI"/>
+          <w:sz w:val="21"/>
+          <w:szCs w:val="21"/>
+        </w:rPr>
+        <w:t>diego.parraguez</w:t>
+      </w:r>
+      <w:proofErr w:type="spellEnd"/>
+    </w:p>
+    <w:p>
+      <w:pPr>
+        <w:spacing w:after="0" w:line="240" w:lineRule="auto"/>
+        <w:rPr>
+          <w:rFonts w:ascii="Segoe UI" w:eastAsia="Times New Roman" w:hAnsi="Segoe UI" w:cs="Segoe UI"/>
+          <w:sz w:val="21"/>
+          <w:szCs w:val="21"/>
+        </w:rPr>
+      </w:pPr>
+      <w:r>
+        <w:rPr>
+          <w:rFonts w:ascii="Segoe UI" w:eastAsia="Times New Roman" w:hAnsi="Segoe UI" w:cs="Segoe UI"/>
+          <w:sz w:val="21"/>
+          <w:szCs w:val="21"/>
+        </w:rPr>
+        <w:t xml:space="preserve">si es que es: producto, servicio, </w:t>
+      </w:r>
+      <w:proofErr w:type="spellStart"/>
+      <w:r>
+        <w:rPr>
+          <w:rFonts w:ascii="Segoe UI" w:eastAsia="Times New Roman" w:hAnsi="Segoe UI" w:cs="Segoe UI"/>
+          <w:sz w:val="21"/>
+          <w:szCs w:val="21"/>
+        </w:rPr>
+        <w:t>linea</w:t>
+      </w:r>
+      <w:proofErr w:type="spellEnd"/>
+      <w:r>
+        <w:rPr>
+          <w:rFonts w:ascii="Segoe UI" w:eastAsia="Times New Roman" w:hAnsi="Segoe UI" w:cs="Segoe UI"/>
+          <w:sz w:val="21"/>
+          <w:szCs w:val="21"/>
+        </w:rPr>
+        <w:t xml:space="preserve"> productiva, </w:t>
+      </w:r>
+      <w:proofErr w:type="spellStart"/>
+      <w:r>
+        <w:rPr>
+          <w:rFonts w:ascii="Segoe UI" w:eastAsia="Times New Roman" w:hAnsi="Segoe UI" w:cs="Segoe UI"/>
+          <w:sz w:val="21"/>
+          <w:szCs w:val="21"/>
+        </w:rPr>
+        <w:t>innovacioón</w:t>
+      </w:r>
+      <w:proofErr w:type="spellEnd"/>
+      <w:r>
+        <w:rPr>
+          <w:rFonts w:ascii="Segoe UI" w:eastAsia="Times New Roman" w:hAnsi="Segoe UI" w:cs="Segoe UI"/>
+          <w:sz w:val="21"/>
+          <w:szCs w:val="21"/>
+        </w:rPr>
+        <w:t>, investigación, etc.</w:t>
+      </w:r>
+    </w:p>
+    <w:p>
+      <w:pPr>
+        <w:spacing w:after="0" w:line="240" w:lineRule="auto"/>
+        <w:rPr>
+          <w:rFonts w:ascii="Times New Roman" w:eastAsia="Times New Roman" w:hAnsi="Times New Roman" w:cs="Times New Roman"/>
+          <w:sz w:val="24"/>
+          <w:szCs w:val="24"/>
+        </w:rPr>
+      </w:pPr>
+      <w:r>
+        <w:rPr>
+          <w:rFonts w:ascii="Times New Roman" w:eastAsia="Times New Roman" w:hAnsi="Times New Roman" w:cs="Times New Roman"/>
+          <w:sz w:val="24"/>
+          <w:szCs w:val="24"/>
+        </w:rPr>
+        <w:t>​</w:t>
+      </w:r>
+    </w:p>
+    <w:p>
+      <w:pPr>
+        <w:spacing w:after="0" w:line="240" w:lineRule="auto"/>
+        <w:rPr>
+          <w:rFonts w:ascii="Segoe UI" w:eastAsia="Times New Roman" w:hAnsi="Segoe UI" w:cs="Segoe UI"/>
+          <w:sz w:val="21"/>
+          <w:szCs w:val="21"/>
+        </w:rPr>
+      </w:pPr>
+      <w:r>
+        <w:rPr>
+          <w:rFonts w:ascii="Segoe UI" w:eastAsia="Times New Roman" w:hAnsi="Segoe UI" w:cs="Segoe UI"/>
+          <w:sz w:val="21"/>
+          <w:szCs w:val="21"/>
+        </w:rPr>
+        <w:t xml:space="preserve">[14/05 7:08 p.m.] </w:t>
+      </w:r>
+      <w:proofErr w:type="spellStart"/>
+      <w:r>
+        <w:rPr>
+          <w:rFonts w:ascii="Segoe UI" w:eastAsia="Times New Roman" w:hAnsi="Segoe UI" w:cs="Segoe UI"/>
+          <w:sz w:val="21"/>
+          <w:szCs w:val="21"/>
+        </w:rPr>
+        <w:t>diego.parraguez</w:t>
+      </w:r>
+      <w:proofErr w:type="spellEnd"/>
+    </w:p>
+    <w:p>
+      <w:pPr>
+        <w:spacing w:after="0" w:line="240" w:lineRule="auto"/>
+        <w:rPr>
+          <w:rFonts w:ascii="Segoe UI" w:eastAsia="Times New Roman" w:hAnsi="Segoe UI" w:cs="Segoe UI"/>
+          <w:sz w:val="21"/>
+          <w:szCs w:val="21"/>
+        </w:rPr>
+      </w:pPr>
+      <w:r>
+        <w:rPr>
+          <w:rFonts w:ascii="Segoe UI" w:eastAsia="Times New Roman" w:hAnsi="Segoe UI" w:cs="Segoe UI"/>
+          <w:sz w:val="21"/>
+          <w:szCs w:val="21"/>
+        </w:rPr>
+        <w:t>resultados esperados</w:t>
+      </w:r>
+    </w:p>
+    <w:p>
+      <w:pPr>
+        <w:spacing w:after="0" w:line="240" w:lineRule="auto"/>
+        <w:rPr>
+          <w:rFonts w:ascii="Times New Roman" w:eastAsia="Times New Roman" w:hAnsi="Times New Roman" w:cs="Times New Roman"/>
+          <w:sz w:val="24"/>
+          <w:szCs w:val="24"/>
+        </w:rPr>
+      </w:pPr>
+      <w:r>
+        <w:rPr>
+          <w:rFonts w:ascii="Times New Roman" w:eastAsia="Times New Roman" w:hAnsi="Times New Roman" w:cs="Times New Roman"/>
+          <w:sz w:val="24"/>
+          <w:szCs w:val="24"/>
+        </w:rPr>
+        <w:t>​</w:t>
+      </w:r>
+    </w:p>
+    <w:p>
+      <w:pPr>
+        <w:spacing w:after="0" w:line="240" w:lineRule="auto"/>
+        <w:rPr>
+          <w:rFonts w:ascii="Segoe UI" w:eastAsia="Times New Roman" w:hAnsi="Segoe UI" w:cs="Segoe UI"/>
+          <w:sz w:val="21"/>
+          <w:szCs w:val="21"/>
+        </w:rPr>
+      </w:pPr>
+      <w:r>
+        <w:rPr>
+          <w:rFonts w:ascii="Segoe UI" w:eastAsia="Times New Roman" w:hAnsi="Segoe UI" w:cs="Segoe UI"/>
+          <w:sz w:val="21"/>
+          <w:szCs w:val="21"/>
+        </w:rPr>
+        <w:t xml:space="preserve">[14/05 7:08 p.m.] </w:t>
+      </w:r>
+      <w:proofErr w:type="spellStart"/>
+      <w:r>
+        <w:rPr>
+          <w:rFonts w:ascii="Segoe UI" w:eastAsia="Times New Roman" w:hAnsi="Segoe UI" w:cs="Segoe UI"/>
+          <w:sz w:val="21"/>
+          <w:szCs w:val="21"/>
+        </w:rPr>
+        <w:t>diego.parraguez</w:t>
+      </w:r>
+      <w:proofErr w:type="spellEnd"/>
+    </w:p>
+    <w:p>
+      <w:pPr>
+        <w:spacing w:after="0" w:line="240" w:lineRule="auto"/>
+        <w:rPr>
+          <w:rFonts w:ascii="Segoe UI" w:eastAsia="Times New Roman" w:hAnsi="Segoe UI" w:cs="Segoe UI"/>
+          <w:sz w:val="21"/>
+          <w:szCs w:val="21"/>
+        </w:rPr>
+      </w:pPr>
+      <w:r>
+        <w:rPr>
+          <w:rFonts w:ascii="Segoe UI" w:eastAsia="Times New Roman" w:hAnsi="Segoe UI" w:cs="Segoe UI"/>
+          <w:sz w:val="21"/>
+          <w:szCs w:val="21"/>
+        </w:rPr>
+        <w:t>participantes claves</w:t>
+      </w:r>
+    </w:p>
+    <w:p>
+      <w:pPr>
+        <w:spacing w:after="0" w:line="240" w:lineRule="auto"/>
+        <w:rPr>
+          <w:rFonts w:ascii="Segoe UI" w:eastAsia="Times New Roman" w:hAnsi="Segoe UI" w:cs="Segoe UI"/>
+          <w:sz w:val="21"/>
+          <w:szCs w:val="21"/>
+        </w:rPr>
+      </w:pPr>
+    </w:p>
+    <w:p>
+      <w:pPr>
+        <w:spacing w:after="0" w:line="240" w:lineRule="auto"/>
+        <w:rPr>
+          <w:rFonts w:ascii="Segoe UI" w:eastAsia="Times New Roman" w:hAnsi="Segoe UI" w:cs="Segoe UI"/>
+          <w:sz w:val="21"/>
+          <w:szCs w:val="21"/>
+        </w:rPr>
+      </w:pPr>
+    </w:p>
+    <w:p>
+      <w:pPr>
+        <w:spacing w:after="0" w:line="240" w:lineRule="auto"/>
+        <w:rPr>
+          <w:rFonts w:ascii="Segoe UI" w:eastAsia="Times New Roman" w:hAnsi="Segoe UI" w:cs="Segoe UI"/>
+          <w:sz w:val="21"/>
+          <w:szCs w:val="21"/>
+        </w:rPr>
+      </w:pPr>
+    </w:p>
+    <w:p>
+      <w:pPr>
+        <w:spacing w:after="0" w:line="240" w:lineRule="auto"/>
+        <w:rPr>
+          <w:rFonts w:ascii="Segoe UI" w:eastAsia="Times New Roman" w:hAnsi="Segoe UI" w:cs="Segoe UI"/>
+          <w:sz w:val="21"/>
+          <w:szCs w:val="21"/>
+        </w:rPr>
+      </w:pPr>
+    </w:p>
+    <w:p>
+      <w:pPr>
+        <w:spacing w:after="0" w:line="240" w:lineRule="auto"/>
+        <w:rPr>
+          <w:rFonts w:ascii="Segoe UI" w:eastAsia="Times New Roman" w:hAnsi="Segoe UI" w:cs="Segoe UI"/>
+          <w:sz w:val="21"/>
+          <w:szCs w:val="21"/>
+        </w:rPr>
+      </w:pPr>
+    </w:p>
+    <w:p>
+      <w:pPr>
+        <w:spacing w:after="0" w:line="240" w:lineRule="auto"/>
+        <w:rPr>
+          <w:rFonts w:ascii="Segoe UI" w:eastAsia="Times New Roman" w:hAnsi="Segoe UI" w:cs="Segoe UI"/>
+          <w:sz w:val="21"/>
+          <w:szCs w:val="21"/>
+        </w:rPr>
+      </w:pPr>
+    </w:p>
+    <w:p>
+      <w:pPr>
+        <w:spacing w:after="0" w:line="240" w:lineRule="auto"/>
+        <w:rPr>
+          <w:rFonts w:ascii="Segoe UI" w:eastAsia="Times New Roman" w:hAnsi="Segoe UI" w:cs="Segoe UI"/>
+          <w:sz w:val="21"/>
+          <w:szCs w:val="21"/>
+        </w:rPr>
+      </w:pPr>
+    </w:p>
+    <w:p>
+      <w:pPr>
+        <w:spacing w:after="0" w:line="240" w:lineRule="auto"/>
+        <w:rPr>
+          <w:rFonts w:ascii="Segoe UI" w:eastAsia="Times New Roman" w:hAnsi="Segoe UI" w:cs="Segoe UI"/>
+          <w:sz w:val="21"/>
+          <w:szCs w:val="21"/>
+        </w:rPr>
+      </w:pPr>
+    </w:p>
+    <w:p>
+      <w:pPr>
+        <w:spacing w:after="0" w:line="240" w:lineRule="auto"/>
+        <w:rPr>
+          <w:rFonts w:ascii="Segoe UI" w:eastAsia="Times New Roman" w:hAnsi="Segoe UI" w:cs="Segoe UI"/>
+          <w:sz w:val="21"/>
+          <w:szCs w:val="21"/>
+        </w:rPr>
+      </w:pPr>
+    </w:p>
+    <w:p>
+      <w:pPr>
+        <w:spacing w:after="0" w:line="240" w:lineRule="auto"/>
+        <w:rPr>
+          <w:rFonts w:ascii="Segoe UI" w:eastAsia="Times New Roman" w:hAnsi="Segoe UI" w:cs="Segoe UI"/>
+          <w:sz w:val="21"/>
+          <w:szCs w:val="21"/>
+        </w:rPr>
+      </w:pPr>
+    </w:p>
+    <w:p>
+      <w:pPr>
+        <w:spacing w:after="0" w:line="240" w:lineRule="auto"/>
+        <w:rPr>
+          <w:rFonts w:ascii="Segoe UI" w:eastAsia="Times New Roman" w:hAnsi="Segoe UI" w:cs="Segoe UI"/>
+          <w:sz w:val="21"/>
+          <w:szCs w:val="21"/>
+        </w:rPr>
+      </w:pPr>
+    </w:p>
+    <w:p>
+      <w:pPr>
+        <w:spacing w:after="0" w:line="240" w:lineRule="auto"/>
+        <w:rPr>
+          <w:rFonts w:ascii="Segoe UI" w:eastAsia="Times New Roman" w:hAnsi="Segoe UI" w:cs="Segoe UI"/>
+          <w:sz w:val="21"/>
+          <w:szCs w:val="21"/>
+        </w:rPr>
+      </w:pPr>
+    </w:p>
+    <w:p>
+      <w:pPr>
+        <w:spacing w:after="0" w:line="240" w:lineRule="auto"/>
+        <w:rPr>
+          <w:rFonts w:ascii="Segoe UI" w:eastAsia="Times New Roman" w:hAnsi="Segoe UI" w:cs="Segoe UI"/>
+          <w:sz w:val="21"/>
+          <w:szCs w:val="21"/>
+        </w:rPr>
+      </w:pPr>
+    </w:p>
+    <w:p>
+      <w:pPr>
+        <w:spacing w:after="0" w:line="240" w:lineRule="auto"/>
+        <w:rPr>
+          <w:rFonts w:ascii="Segoe UI" w:eastAsia="Times New Roman" w:hAnsi="Segoe UI" w:cs="Segoe UI"/>
+          <w:sz w:val="21"/>
+          <w:szCs w:val="21"/>
+        </w:rPr>
+      </w:pPr>
+    </w:p>
+    <w:p>
+      <w:pPr>
+        <w:spacing w:after="0" w:line="240" w:lineRule="auto"/>
+        <w:rPr>
+          <w:rFonts w:ascii="Segoe UI" w:eastAsia="Times New Roman" w:hAnsi="Segoe UI" w:cs="Segoe UI"/>
+          <w:sz w:val="21"/>
+          <w:szCs w:val="21"/>
+        </w:rPr>
+      </w:pPr>
+    </w:p>
+    <w:p>
+      <w:pPr>
+        <w:spacing w:after="0" w:line="240" w:lineRule="auto"/>
+        <w:rPr>
+          <w:rFonts w:ascii="Segoe UI" w:eastAsia="Times New Roman" w:hAnsi="Segoe UI" w:cs="Segoe UI"/>
+          <w:sz w:val="21"/>
+          <w:szCs w:val="21"/>
+        </w:rPr>
+      </w:pPr>
+    </w:p>
+    <w:p>
+      <w:pPr>
+        <w:spacing w:after="0" w:line="240" w:lineRule="auto"/>
+        <w:rPr>
+          <w:rFonts w:ascii="Segoe UI" w:eastAsia="Times New Roman" w:hAnsi="Segoe UI" w:cs="Segoe UI"/>
+          <w:sz w:val="21"/>
+          <w:szCs w:val="21"/>
+        </w:rPr>
+      </w:pPr>
+    </w:p>
+    <w:p>
+      <w:pPr>
+        <w:spacing w:after="0" w:line="240" w:lineRule="auto"/>
+        <w:rPr>
+          <w:rFonts w:ascii="Segoe UI" w:eastAsia="Times New Roman" w:hAnsi="Segoe UI" w:cs="Segoe UI"/>
+          <w:sz w:val="21"/>
+          <w:szCs w:val="21"/>
+        </w:rPr>
+      </w:pPr>
+    </w:p>
+    <w:p>
+      <w:pPr>
+        <w:spacing w:after="0" w:line="240" w:lineRule="auto"/>
+        <w:rPr>
+          <w:rFonts w:ascii="Segoe UI" w:eastAsia="Times New Roman" w:hAnsi="Segoe UI" w:cs="Segoe UI"/>
+          <w:sz w:val="21"/>
+          <w:szCs w:val="21"/>
+        </w:rPr>
+      </w:pPr>
+    </w:p>
+    <w:p>
+      <w:pPr>
+        <w:spacing w:after="0" w:line="240" w:lineRule="auto"/>
+        <w:rPr>
+          <w:rFonts w:ascii="Segoe UI" w:eastAsia="Times New Roman" w:hAnsi="Segoe UI" w:cs="Segoe UI"/>
+          <w:sz w:val="21"/>
+          <w:szCs w:val="21"/>
+        </w:rPr>
+      </w:pPr>
+    </w:p>
+    <w:p>
+      <w:pPr>
+        <w:spacing w:after="0" w:line="240" w:lineRule="auto"/>
+        <w:rPr>
+          <w:rFonts w:ascii="Segoe UI" w:eastAsia="Times New Roman" w:hAnsi="Segoe UI" w:cs="Segoe UI"/>
+          <w:sz w:val="21"/>
+          <w:szCs w:val="21"/>
+        </w:rPr>
+      </w:pPr>
+    </w:p>
+    <w:p>
+      <w:pPr>
+        <w:spacing w:after="0" w:line="240" w:lineRule="auto"/>
+        <w:rPr>
+          <w:rFonts w:ascii="Segoe UI" w:eastAsia="Times New Roman" w:hAnsi="Segoe UI" w:cs="Segoe UI"/>
+          <w:sz w:val="21"/>
+          <w:szCs w:val="21"/>
+        </w:rPr>
+      </w:pPr>
+    </w:p>
+    <w:p>
+      <w:pPr>
+        <w:spacing w:after="0" w:line="240" w:lineRule="auto"/>
+        <w:rPr>
+          <w:rFonts w:ascii="Segoe UI" w:eastAsia="Times New Roman" w:hAnsi="Segoe UI" w:cs="Segoe UI"/>
+          <w:sz w:val="21"/>
+          <w:szCs w:val="21"/>
+        </w:rPr>
+      </w:pPr>
+    </w:p>
+    <w:p>
+      <w:pPr>
+        <w:spacing w:after="0" w:line="240" w:lineRule="auto"/>
+        <w:rPr>
+          <w:rFonts w:ascii="Segoe UI" w:eastAsia="Times New Roman" w:hAnsi="Segoe UI" w:cs="Segoe UI"/>
+          <w:sz w:val="21"/>
+          <w:szCs w:val="21"/>
+        </w:rPr>
+      </w:pPr>
+    </w:p>
+    <w:p>
+      <w:pPr>
+        <w:spacing w:after="0" w:line="240" w:lineRule="auto"/>
+        <w:rPr>
+          <w:rFonts w:ascii="Segoe UI" w:eastAsia="Times New Roman" w:hAnsi="Segoe UI" w:cs="Segoe UI"/>
+          <w:sz w:val="21"/>
+          <w:szCs w:val="21"/>
+        </w:rPr>
+      </w:pPr>
+    </w:p>
+    <w:p>
+      <w:pPr>
+        <w:spacing w:after="0" w:line="240" w:lineRule="auto"/>
+        <w:rPr>
+          <w:rFonts w:ascii="Segoe UI" w:eastAsia="Times New Roman" w:hAnsi="Segoe UI" w:cs="Segoe UI"/>
+          <w:sz w:val="21"/>
+          <w:szCs w:val="21"/>
+        </w:rPr>
+      </w:pPr>
+    </w:p>
+    <w:p>
+      <w:pPr>
+        <w:jc w:val="both"/>
+      </w:pPr>
     </w:p>
     <w:p>
       <w:pPr>
@@ -2772,12 +3337,226 @@
         <w:t>Alcances, Limitaciones, Factibilidad y Medios.</w:t>
       </w:r>
     </w:p>
-    <w:p>
-      <w:r>
-        <w:t>Alcances, Limitaciones, Factibilidad y Medios.</w:t>
-      </w:r>
-    </w:p>
-    <w:p>
+    <w:p/>
+    <w:p>
+      <w:pPr>
+        <w:jc w:val="both"/>
+      </w:pPr>
+      <w:r>
+        <w:t xml:space="preserve">La </w:t>
+      </w:r>
+      <w:r>
+        <w:t>investigación</w:t>
+      </w:r>
+      <w:r>
+        <w:t xml:space="preserve"> </w:t>
+      </w:r>
+      <w:r>
+        <w:t>responderá</w:t>
+      </w:r>
+      <w:r>
+        <w:t xml:space="preserve"> al descubrimiento de un nuevo modelo para la </w:t>
+      </w:r>
+      <w:r>
+        <w:t>obtención</w:t>
+      </w:r>
+      <w:r>
+        <w:t xml:space="preserve"> del Indicador de </w:t>
+      </w:r>
+      <w:r>
+        <w:t>Autorregulación</w:t>
+      </w:r>
+      <w:r>
+        <w:t xml:space="preserve"> Cerebral utilizando un algoritmo de aprendizaje supervisado, que </w:t>
+      </w:r>
+      <w:r>
+        <w:t>otorgará</w:t>
+      </w:r>
+      <w:r>
+        <w:t xml:space="preserve"> resultados diferentes a los modelos ya planteados, por la </w:t>
+      </w:r>
+      <w:r>
+        <w:t>utilización</w:t>
+      </w:r>
+      <w:r>
+        <w:t xml:space="preserve"> de Support Vector Machine el cual resuelve problemas sin </w:t>
+      </w:r>
+      <w:r>
+        <w:t>ningún</w:t>
+      </w:r>
+      <w:r>
+        <w:t xml:space="preserve"> </w:t>
+      </w:r>
+      <w:r>
+        <w:t>inconveniente</w:t>
+      </w:r>
+      <w:r>
+        <w:t xml:space="preserve"> de </w:t>
+      </w:r>
+      <w:r>
+        <w:t>clasificación</w:t>
+      </w:r>
+      <w:r>
+        <w:t xml:space="preserve"> y </w:t>
+      </w:r>
+      <w:r>
+        <w:t>regresión</w:t>
+      </w:r>
+      <w:r>
+        <w:t xml:space="preserve"> dentro de un conjunto de datos. Esto para contribuir de manera positiva a la </w:t>
+      </w:r>
+      <w:r>
+        <w:t>disminución</w:t>
+      </w:r>
+      <w:r>
+        <w:t xml:space="preserve"> de la tasa de errores que existe actualmente en los diferentes modelos aplicados en base a otros algoritmos de aprendizaje.</w:t>
+      </w:r>
+    </w:p>
+    <w:p>
+      <w:pPr>
+        <w:jc w:val="both"/>
+      </w:pPr>
+    </w:p>
+    <w:p>
+      <w:pPr>
+        <w:jc w:val="both"/>
+      </w:pPr>
+      <w:r>
+        <w:t xml:space="preserve">Si bien el objetivo es claro, las limitantes </w:t>
+      </w:r>
+      <w:r>
+        <w:t>existirán</w:t>
+      </w:r>
+      <w:r>
+        <w:t xml:space="preserve"> en base a los datos utilizados, ya que la existencia de Overfitting o Underfitting, </w:t>
+      </w:r>
+      <w:r>
+        <w:t>refiriéndose</w:t>
+      </w:r>
+      <w:r>
+        <w:t xml:space="preserve"> a un sobreajuste dentro del conjunto de datos siempre es posible, </w:t>
+      </w:r>
+      <w:r>
+        <w:t>además</w:t>
+      </w:r>
+      <w:r>
+        <w:t xml:space="preserve"> de poseer datos irregulares en cuanto a las </w:t>
+      </w:r>
+      <w:r>
+        <w:t>características</w:t>
+      </w:r>
+      <w:r>
+        <w:t xml:space="preserve"> que presentan las personas involucradas en el experimento, ya sea por condiciones </w:t>
+      </w:r>
+      <w:r>
+        <w:t>físicas</w:t>
+      </w:r>
+      <w:r>
+        <w:t xml:space="preserve"> o diferentes estados de salud. </w:t>
+      </w:r>
+      <w:r>
+        <w:t>También</w:t>
+      </w:r>
+      <w:r>
+        <w:t xml:space="preserve"> es necesario señalar </w:t>
+      </w:r>
+      <w:r>
+        <w:t>que,</w:t>
+      </w:r>
+      <w:r>
+        <w:t xml:space="preserve"> al no contar con los equipamientos </w:t>
+      </w:r>
+      <w:r>
+        <w:t>clínicos</w:t>
+      </w:r>
+      <w:r>
+        <w:t xml:space="preserve"> para realizar una </w:t>
+      </w:r>
+      <w:r>
+        <w:t>comparación</w:t>
+      </w:r>
+      <w:r>
+        <w:t xml:space="preserve"> real, posiblemente surjan ciertas interrogantes al no conocer por completo las maquinas que se utilizan en las diferentes organizaciones del </w:t>
+      </w:r>
+      <w:r>
+        <w:t>área</w:t>
+      </w:r>
+      <w:r>
+        <w:t xml:space="preserve"> de salud para la </w:t>
+      </w:r>
+      <w:r>
+        <w:t>obtención</w:t>
+      </w:r>
+      <w:r>
+        <w:t xml:space="preserve"> de este indicador.</w:t>
+      </w:r>
+    </w:p>
+    <w:p>
+      <w:pPr>
+        <w:jc w:val="both"/>
+      </w:pPr>
+    </w:p>
+    <w:p>
+      <w:pPr>
+        <w:jc w:val="both"/>
+      </w:pPr>
+      <w:r>
+        <w:t xml:space="preserve">La disponibilidad de base datos referenciadas dan cuenta de una factibilidad para la </w:t>
+      </w:r>
+      <w:r>
+        <w:t>obtención</w:t>
+      </w:r>
+      <w:r>
+        <w:t xml:space="preserve"> de los objetivos señalados, </w:t>
+      </w:r>
+      <w:r>
+        <w:t>además</w:t>
+      </w:r>
+      <w:r>
+        <w:t xml:space="preserve"> de estudiar los diversos casos que existen actualmente de la </w:t>
+      </w:r>
+      <w:r>
+        <w:t>utilización</w:t>
+      </w:r>
+      <w:r>
+        <w:t xml:space="preserve"> de algoritmos aplicados a este proceso de adquirir el </w:t>
+      </w:r>
+      <w:r>
+        <w:t>Índice</w:t>
+      </w:r>
+      <w:r>
+        <w:t xml:space="preserve"> de </w:t>
+      </w:r>
+      <w:r>
+        <w:t>Autorregulación</w:t>
+      </w:r>
+      <w:r>
+        <w:t xml:space="preserve"> Cerebral. </w:t>
+      </w:r>
+      <w:r>
+        <w:t>También</w:t>
+      </w:r>
+      <w:r>
+        <w:t xml:space="preserve"> se </w:t>
+      </w:r>
+      <w:r>
+        <w:t>utilizará</w:t>
+      </w:r>
+      <w:r>
+        <w:t xml:space="preserve"> un sistema computacional, en donde se </w:t>
+      </w:r>
+      <w:r>
+        <w:t>realizarán</w:t>
+      </w:r>
+      <w:r>
+        <w:t xml:space="preserve"> las pruebas de rigor para la correcta </w:t>
+      </w:r>
+      <w:r>
+        <w:t>ejecución</w:t>
+      </w:r>
+      <w:r>
+        <w:t xml:space="preserve"> del trabajo investigativo y realizar de forma correcta las comparaciones e interpretaciones.</w:t>
+      </w:r>
       <w:r>
         <w:br w:type="page"/>
       </w:r>
@@ -3083,21 +3862,7 @@
         <w:rPr>
           <w:lang w:val="en-US"/>
         </w:rPr>
-        <w:t>Penny Eames, Penelope J. Eames, Melanie J. Blake, Ronney B. Panerai, John F. Potter, Cerebral autoregulation indices are unimpaired by hypertension in middle aged and older people</w:t>
-      </w:r>
-      <w:proofErr w:type="gramStart"/>
-      <w:r>
-        <w:rPr>
-          <w:lang w:val="en-US"/>
-        </w:rPr>
-        <w:t>: ,</w:t>
-      </w:r>
-      <w:proofErr w:type="gramEnd"/>
-      <w:r>
-        <w:rPr>
-          <w:lang w:val="en-US"/>
-        </w:rPr>
-        <w:t xml:space="preserve"> American Journal of Hypertension, Volume 16, Issue 9, September 2003, Pages 746–753, </w:t>
+        <w:t xml:space="preserve">Penny Eames, Penelope J. Eames, Melanie J. Blake, Ronney B. Panerai, John F. Potter, Cerebral autoregulation indices are unimpaired by hypertension in middle aged and older people: , American Journal of Hypertension, Volume 16, Issue 9, September 2003, Pages 746–753, </w:t>
       </w:r>
       <w:r>
         <w:rPr>

</xml_diff>

<commit_message>
Subida 19 de mayo 2020
</commit_message>
<xml_diff>
--- a/FIP - Ivan Smith J.docx
+++ b/FIP - Ivan Smith J.docx
@@ -63,7 +63,7 @@
                           <pic:cNvPicPr preferRelativeResize="0"/>
                         </pic:nvPicPr>
                         <pic:blipFill>
-                          <a:blip r:embed="rId8"/>
+                          <a:blip r:embed="rId9"/>
                           <a:srcRect/>
                           <a:stretch>
                             <a:fillRect/>
@@ -680,7 +680,7 @@
                     <pic:cNvPicPr preferRelativeResize="0"/>
                   </pic:nvPicPr>
                   <pic:blipFill>
-                    <a:blip r:embed="rId9"/>
+                    <a:blip r:embed="rId10"/>
                     <a:srcRect/>
                     <a:stretch>
                       <a:fillRect/>
@@ -1220,313 +1220,699 @@
         <w:t>Identificación y Resumen del proyecto</w:t>
       </w:r>
     </w:p>
-    <w:p>
-      <w:pPr>
-        <w:rPr>
-          <w:rFonts w:ascii="Segoe UI" w:eastAsia="Times New Roman" w:hAnsi="Segoe UI" w:cs="Segoe UI"/>
-          <w:sz w:val="21"/>
-          <w:szCs w:val="21"/>
-        </w:rPr>
-      </w:pPr>
-      <w:r>
-        <w:rPr>
-          <w:rFonts w:ascii="Segoe UI" w:eastAsia="Times New Roman" w:hAnsi="Segoe UI" w:cs="Segoe UI"/>
-          <w:sz w:val="21"/>
-          <w:szCs w:val="21"/>
-        </w:rPr>
-        <w:t xml:space="preserve">[14/05 7:08 p.m.] </w:t>
-      </w:r>
-      <w:proofErr w:type="spellStart"/>
-      <w:r>
-        <w:rPr>
-          <w:rFonts w:ascii="Segoe UI" w:eastAsia="Times New Roman" w:hAnsi="Segoe UI" w:cs="Segoe UI"/>
-          <w:sz w:val="21"/>
-          <w:szCs w:val="21"/>
-        </w:rPr>
-        <w:t>diego.parraguez</w:t>
-      </w:r>
-      <w:proofErr w:type="spellEnd"/>
-    </w:p>
+    <w:p/>
     <w:p>
       <w:pPr>
         <w:spacing w:after="0" w:line="240" w:lineRule="auto"/>
-        <w:rPr>
-          <w:rFonts w:ascii="Segoe UI" w:eastAsia="Times New Roman" w:hAnsi="Segoe UI" w:cs="Segoe UI"/>
-          <w:sz w:val="21"/>
-          <w:szCs w:val="21"/>
-        </w:rPr>
-      </w:pPr>
-      <w:r>
-        <w:rPr>
-          <w:rFonts w:ascii="Segoe UI" w:eastAsia="Times New Roman" w:hAnsi="Segoe UI" w:cs="Segoe UI"/>
-          <w:sz w:val="21"/>
-          <w:szCs w:val="21"/>
-        </w:rPr>
-        <w:t xml:space="preserve">Claro, es muy similar al </w:t>
-      </w:r>
-      <w:proofErr w:type="spellStart"/>
-      <w:r>
-        <w:rPr>
-          <w:rFonts w:ascii="Segoe UI" w:eastAsia="Times New Roman" w:hAnsi="Segoe UI" w:cs="Segoe UI"/>
-          <w:sz w:val="21"/>
-          <w:szCs w:val="21"/>
-        </w:rPr>
-        <w:t>abstract</w:t>
-      </w:r>
-      <w:proofErr w:type="spellEnd"/>
-      <w:r>
-        <w:rPr>
-          <w:rFonts w:ascii="Segoe UI" w:eastAsia="Times New Roman" w:hAnsi="Segoe UI" w:cs="Segoe UI"/>
-          <w:sz w:val="21"/>
-          <w:szCs w:val="21"/>
-        </w:rPr>
-        <w:t xml:space="preserve">, pero ya podrías estar realizando este apartado, </w:t>
-      </w:r>
-      <w:proofErr w:type="spellStart"/>
-      <w:r>
-        <w:rPr>
-          <w:rFonts w:ascii="Segoe UI" w:eastAsia="Times New Roman" w:hAnsi="Segoe UI" w:cs="Segoe UI"/>
-          <w:sz w:val="21"/>
-          <w:szCs w:val="21"/>
-        </w:rPr>
-        <w:t>porq</w:t>
-      </w:r>
-      <w:proofErr w:type="spellEnd"/>
-      <w:r>
-        <w:rPr>
-          <w:rFonts w:ascii="Segoe UI" w:eastAsia="Times New Roman" w:hAnsi="Segoe UI" w:cs="Segoe UI"/>
-          <w:sz w:val="21"/>
-          <w:szCs w:val="21"/>
-        </w:rPr>
-        <w:t xml:space="preserve"> es una identificación del proyecto que vas a realizar</w:t>
+        <w:jc w:val="both"/>
+        <w:rPr>
+          <w:rFonts w:ascii="Segoe UI" w:eastAsia="Times New Roman" w:hAnsi="Segoe UI" w:cs="Segoe UI"/>
+          <w:sz w:val="21"/>
+          <w:szCs w:val="21"/>
+        </w:rPr>
+      </w:pPr>
+      <w:r>
+        <w:rPr>
+          <w:rFonts w:ascii="Segoe UI" w:eastAsia="Times New Roman" w:hAnsi="Segoe UI" w:cs="Segoe UI"/>
+          <w:sz w:val="21"/>
+          <w:szCs w:val="21"/>
+        </w:rPr>
+        <w:t xml:space="preserve">El siguiente proyecto </w:t>
+      </w:r>
+      <w:r>
+        <w:rPr>
+          <w:rFonts w:ascii="Segoe UI" w:eastAsia="Times New Roman" w:hAnsi="Segoe UI" w:cs="Segoe UI"/>
+          <w:sz w:val="21"/>
+          <w:szCs w:val="21"/>
+        </w:rPr>
+        <w:t>está</w:t>
+      </w:r>
+      <w:r>
+        <w:rPr>
+          <w:rFonts w:ascii="Segoe UI" w:eastAsia="Times New Roman" w:hAnsi="Segoe UI" w:cs="Segoe UI"/>
+          <w:sz w:val="21"/>
+          <w:szCs w:val="21"/>
+        </w:rPr>
+        <w:t xml:space="preserve"> basado en una </w:t>
+      </w:r>
+      <w:r>
+        <w:rPr>
+          <w:rFonts w:ascii="Segoe UI" w:eastAsia="Times New Roman" w:hAnsi="Segoe UI" w:cs="Segoe UI"/>
+          <w:sz w:val="21"/>
+          <w:szCs w:val="21"/>
+        </w:rPr>
+        <w:t>investigación</w:t>
+      </w:r>
+      <w:r>
+        <w:rPr>
+          <w:rFonts w:ascii="Segoe UI" w:eastAsia="Times New Roman" w:hAnsi="Segoe UI" w:cs="Segoe UI"/>
+          <w:sz w:val="21"/>
+          <w:szCs w:val="21"/>
+        </w:rPr>
+        <w:t xml:space="preserve"> realizada por un </w:t>
+      </w:r>
+      <w:r>
+        <w:rPr>
+          <w:rFonts w:ascii="Segoe UI" w:eastAsia="Times New Roman" w:hAnsi="Segoe UI" w:cs="Segoe UI"/>
+          <w:sz w:val="21"/>
+          <w:szCs w:val="21"/>
+        </w:rPr>
+        <w:t>académico</w:t>
+      </w:r>
+      <w:r>
+        <w:rPr>
+          <w:rFonts w:ascii="Segoe UI" w:eastAsia="Times New Roman" w:hAnsi="Segoe UI" w:cs="Segoe UI"/>
+          <w:sz w:val="21"/>
+          <w:szCs w:val="21"/>
+        </w:rPr>
+        <w:t xml:space="preserve"> de la Universidad Central de Chile, denominado </w:t>
+      </w:r>
+      <w:r>
+        <w:rPr>
+          <w:rFonts w:ascii="Segoe UI" w:eastAsia="Times New Roman" w:hAnsi="Segoe UI" w:cs="Segoe UI"/>
+          <w:sz w:val="21"/>
+          <w:szCs w:val="21"/>
+        </w:rPr>
+        <w:t>Método</w:t>
+      </w:r>
+      <w:r>
+        <w:rPr>
+          <w:rFonts w:ascii="Segoe UI" w:eastAsia="Times New Roman" w:hAnsi="Segoe UI" w:cs="Segoe UI"/>
+          <w:sz w:val="21"/>
+          <w:szCs w:val="21"/>
+        </w:rPr>
+        <w:t xml:space="preserve"> de </w:t>
+      </w:r>
+      <w:r>
+        <w:rPr>
+          <w:rFonts w:ascii="Segoe UI" w:eastAsia="Times New Roman" w:hAnsi="Segoe UI" w:cs="Segoe UI"/>
+          <w:sz w:val="21"/>
+          <w:szCs w:val="21"/>
+        </w:rPr>
+        <w:t>estimación</w:t>
+      </w:r>
+      <w:r>
+        <w:rPr>
+          <w:rFonts w:ascii="Segoe UI" w:eastAsia="Times New Roman" w:hAnsi="Segoe UI" w:cs="Segoe UI"/>
+          <w:sz w:val="21"/>
+          <w:szCs w:val="21"/>
+        </w:rPr>
+        <w:t xml:space="preserve"> del </w:t>
+      </w:r>
+      <w:r>
+        <w:rPr>
+          <w:rFonts w:ascii="Segoe UI" w:eastAsia="Times New Roman" w:hAnsi="Segoe UI" w:cs="Segoe UI"/>
+          <w:sz w:val="21"/>
+          <w:szCs w:val="21"/>
+        </w:rPr>
+        <w:t>índice</w:t>
+      </w:r>
+      <w:r>
+        <w:rPr>
+          <w:rFonts w:ascii="Segoe UI" w:eastAsia="Times New Roman" w:hAnsi="Segoe UI" w:cs="Segoe UI"/>
+          <w:sz w:val="21"/>
+          <w:szCs w:val="21"/>
+        </w:rPr>
+        <w:t xml:space="preserve"> de </w:t>
+      </w:r>
+      <w:r>
+        <w:rPr>
+          <w:rFonts w:ascii="Segoe UI" w:eastAsia="Times New Roman" w:hAnsi="Segoe UI" w:cs="Segoe UI"/>
+          <w:sz w:val="21"/>
+          <w:szCs w:val="21"/>
+        </w:rPr>
+        <w:t>autorregulación</w:t>
+      </w:r>
+      <w:r>
+        <w:rPr>
+          <w:rFonts w:ascii="Segoe UI" w:eastAsia="Times New Roman" w:hAnsi="Segoe UI" w:cs="Segoe UI"/>
+          <w:sz w:val="21"/>
+          <w:szCs w:val="21"/>
+        </w:rPr>
+        <w:t xml:space="preserve"> cerebral.</w:t>
       </w:r>
     </w:p>
     <w:p>
       <w:pPr>
         <w:spacing w:after="0" w:line="240" w:lineRule="auto"/>
-        <w:rPr>
-          <w:rFonts w:ascii="Times New Roman" w:eastAsia="Times New Roman" w:hAnsi="Times New Roman" w:cs="Times New Roman"/>
-          <w:sz w:val="24"/>
-          <w:szCs w:val="24"/>
-        </w:rPr>
-      </w:pPr>
-      <w:r>
-        <w:rPr>
-          <w:rFonts w:ascii="Times New Roman" w:eastAsia="Times New Roman" w:hAnsi="Times New Roman" w:cs="Times New Roman"/>
-          <w:sz w:val="24"/>
-          <w:szCs w:val="24"/>
-        </w:rPr>
-        <w:t>​</w:t>
-      </w:r>
+        <w:jc w:val="both"/>
+        <w:rPr>
+          <w:rFonts w:ascii="Segoe UI" w:eastAsia="Times New Roman" w:hAnsi="Segoe UI" w:cs="Segoe UI"/>
+          <w:sz w:val="21"/>
+          <w:szCs w:val="21"/>
+        </w:rPr>
+      </w:pPr>
     </w:p>
     <w:p>
       <w:pPr>
         <w:spacing w:after="0" w:line="240" w:lineRule="auto"/>
-        <w:rPr>
-          <w:rFonts w:ascii="Segoe UI" w:eastAsia="Times New Roman" w:hAnsi="Segoe UI" w:cs="Segoe UI"/>
-          <w:sz w:val="21"/>
-          <w:szCs w:val="21"/>
-        </w:rPr>
-      </w:pPr>
-      <w:r>
-        <w:rPr>
-          <w:rFonts w:ascii="Segoe UI" w:eastAsia="Times New Roman" w:hAnsi="Segoe UI" w:cs="Segoe UI"/>
-          <w:sz w:val="21"/>
-          <w:szCs w:val="21"/>
-        </w:rPr>
-        <w:t xml:space="preserve">[14/05 7:08 p.m.] </w:t>
-      </w:r>
-      <w:proofErr w:type="spellStart"/>
-      <w:r>
-        <w:rPr>
-          <w:rFonts w:ascii="Segoe UI" w:eastAsia="Times New Roman" w:hAnsi="Segoe UI" w:cs="Segoe UI"/>
-          <w:sz w:val="21"/>
-          <w:szCs w:val="21"/>
-        </w:rPr>
-        <w:t>diego.parraguez</w:t>
-      </w:r>
-      <w:proofErr w:type="spellEnd"/>
+        <w:jc w:val="both"/>
+        <w:rPr>
+          <w:rFonts w:ascii="Segoe UI" w:eastAsia="Times New Roman" w:hAnsi="Segoe UI" w:cs="Segoe UI"/>
+          <w:sz w:val="21"/>
+          <w:szCs w:val="21"/>
+        </w:rPr>
+      </w:pPr>
+      <w:r>
+        <w:rPr>
+          <w:rFonts w:ascii="Segoe UI" w:eastAsia="Times New Roman" w:hAnsi="Segoe UI" w:cs="Segoe UI"/>
+          <w:sz w:val="21"/>
+          <w:szCs w:val="21"/>
+        </w:rPr>
+        <w:t xml:space="preserve">La </w:t>
+      </w:r>
+      <w:r>
+        <w:rPr>
+          <w:rFonts w:ascii="Segoe UI" w:eastAsia="Times New Roman" w:hAnsi="Segoe UI" w:cs="Segoe UI"/>
+          <w:sz w:val="21"/>
+          <w:szCs w:val="21"/>
+        </w:rPr>
+        <w:t>obtención</w:t>
+      </w:r>
+      <w:r>
+        <w:rPr>
+          <w:rFonts w:ascii="Segoe UI" w:eastAsia="Times New Roman" w:hAnsi="Segoe UI" w:cs="Segoe UI"/>
+          <w:sz w:val="21"/>
+          <w:szCs w:val="21"/>
+        </w:rPr>
+        <w:t xml:space="preserve"> mediante un modelo de aprendizaje </w:t>
+      </w:r>
+      <w:r>
+        <w:rPr>
+          <w:rFonts w:ascii="Segoe UI" w:eastAsia="Times New Roman" w:hAnsi="Segoe UI" w:cs="Segoe UI"/>
+          <w:sz w:val="21"/>
+          <w:szCs w:val="21"/>
+        </w:rPr>
+        <w:t>automático</w:t>
+      </w:r>
+      <w:r>
+        <w:rPr>
+          <w:rFonts w:ascii="Segoe UI" w:eastAsia="Times New Roman" w:hAnsi="Segoe UI" w:cs="Segoe UI"/>
+          <w:sz w:val="21"/>
+          <w:szCs w:val="21"/>
+        </w:rPr>
+        <w:t xml:space="preserve"> basado en una tasa de error inferior a los modelos existentes hoy en </w:t>
+      </w:r>
+      <w:r>
+        <w:rPr>
+          <w:rFonts w:ascii="Segoe UI" w:eastAsia="Times New Roman" w:hAnsi="Segoe UI" w:cs="Segoe UI"/>
+          <w:sz w:val="21"/>
+          <w:szCs w:val="21"/>
+        </w:rPr>
+        <w:t>día</w:t>
+      </w:r>
+      <w:r>
+        <w:rPr>
+          <w:rFonts w:ascii="Segoe UI" w:eastAsia="Times New Roman" w:hAnsi="Segoe UI" w:cs="Segoe UI"/>
+          <w:sz w:val="21"/>
+          <w:szCs w:val="21"/>
+        </w:rPr>
+        <w:t xml:space="preserve">, </w:t>
+      </w:r>
+      <w:r>
+        <w:rPr>
+          <w:rFonts w:ascii="Segoe UI" w:eastAsia="Times New Roman" w:hAnsi="Segoe UI" w:cs="Segoe UI"/>
+          <w:sz w:val="21"/>
+          <w:szCs w:val="21"/>
+        </w:rPr>
+        <w:t>será</w:t>
+      </w:r>
+      <w:r>
+        <w:rPr>
+          <w:rFonts w:ascii="Segoe UI" w:eastAsia="Times New Roman" w:hAnsi="Segoe UI" w:cs="Segoe UI"/>
+          <w:sz w:val="21"/>
+          <w:szCs w:val="21"/>
+        </w:rPr>
+        <w:t xml:space="preserve"> el objetivo a cumplir, en base al </w:t>
+      </w:r>
+      <w:r>
+        <w:rPr>
+          <w:rFonts w:ascii="Segoe UI" w:eastAsia="Times New Roman" w:hAnsi="Segoe UI" w:cs="Segoe UI"/>
+          <w:sz w:val="21"/>
+          <w:szCs w:val="21"/>
+        </w:rPr>
+        <w:t>análisis</w:t>
+      </w:r>
+      <w:r>
+        <w:rPr>
+          <w:rFonts w:ascii="Segoe UI" w:eastAsia="Times New Roman" w:hAnsi="Segoe UI" w:cs="Segoe UI"/>
+          <w:sz w:val="21"/>
+          <w:szCs w:val="21"/>
+        </w:rPr>
+        <w:t xml:space="preserve"> del estado del arte, comparaciones y contrastes con variables utilizadas en diversos modelos existentes en el mundo de la </w:t>
+      </w:r>
+      <w:r>
+        <w:rPr>
+          <w:rFonts w:ascii="Segoe UI" w:eastAsia="Times New Roman" w:hAnsi="Segoe UI" w:cs="Segoe UI"/>
+          <w:sz w:val="21"/>
+          <w:szCs w:val="21"/>
+        </w:rPr>
+        <w:t>neurología</w:t>
+      </w:r>
+      <w:r>
+        <w:rPr>
+          <w:rFonts w:ascii="Segoe UI" w:eastAsia="Times New Roman" w:hAnsi="Segoe UI" w:cs="Segoe UI"/>
+          <w:sz w:val="21"/>
+          <w:szCs w:val="21"/>
+        </w:rPr>
+        <w:t xml:space="preserve"> e interpretaciones mediante las iteraciones que se realicen </w:t>
+      </w:r>
+      <w:r>
+        <w:rPr>
+          <w:rFonts w:ascii="Segoe UI" w:eastAsia="Times New Roman" w:hAnsi="Segoe UI" w:cs="Segoe UI"/>
+          <w:sz w:val="21"/>
+          <w:szCs w:val="21"/>
+        </w:rPr>
+        <w:t>día</w:t>
+      </w:r>
+      <w:r>
+        <w:rPr>
+          <w:rFonts w:ascii="Segoe UI" w:eastAsia="Times New Roman" w:hAnsi="Segoe UI" w:cs="Segoe UI"/>
+          <w:sz w:val="21"/>
+          <w:szCs w:val="21"/>
+        </w:rPr>
+        <w:t xml:space="preserve"> a </w:t>
+      </w:r>
+      <w:r>
+        <w:rPr>
+          <w:rFonts w:ascii="Segoe UI" w:eastAsia="Times New Roman" w:hAnsi="Segoe UI" w:cs="Segoe UI"/>
+          <w:sz w:val="21"/>
+          <w:szCs w:val="21"/>
+        </w:rPr>
+        <w:t>día</w:t>
+      </w:r>
+      <w:r>
+        <w:rPr>
+          <w:rFonts w:ascii="Segoe UI" w:eastAsia="Times New Roman" w:hAnsi="Segoe UI" w:cs="Segoe UI"/>
+          <w:sz w:val="21"/>
+          <w:szCs w:val="21"/>
+        </w:rPr>
+        <w:t xml:space="preserve">. El uso de algoritmos de aprendizaje </w:t>
+      </w:r>
+      <w:r>
+        <w:rPr>
+          <w:rFonts w:ascii="Segoe UI" w:eastAsia="Times New Roman" w:hAnsi="Segoe UI" w:cs="Segoe UI"/>
+          <w:sz w:val="21"/>
+          <w:szCs w:val="21"/>
+        </w:rPr>
+        <w:t>automático</w:t>
+      </w:r>
+      <w:r>
+        <w:rPr>
+          <w:rFonts w:ascii="Segoe UI" w:eastAsia="Times New Roman" w:hAnsi="Segoe UI" w:cs="Segoe UI"/>
+          <w:sz w:val="21"/>
+          <w:szCs w:val="21"/>
+        </w:rPr>
+        <w:t xml:space="preserve">, </w:t>
+      </w:r>
+      <w:r>
+        <w:rPr>
+          <w:rFonts w:ascii="Segoe UI" w:eastAsia="Times New Roman" w:hAnsi="Segoe UI" w:cs="Segoe UI"/>
+          <w:sz w:val="21"/>
+          <w:szCs w:val="21"/>
+        </w:rPr>
+        <w:t>tendrán</w:t>
+      </w:r>
+      <w:r>
+        <w:rPr>
+          <w:rFonts w:ascii="Segoe UI" w:eastAsia="Times New Roman" w:hAnsi="Segoe UI" w:cs="Segoe UI"/>
+          <w:sz w:val="21"/>
+          <w:szCs w:val="21"/>
+        </w:rPr>
+        <w:t xml:space="preserve"> una </w:t>
+      </w:r>
+      <w:r>
+        <w:rPr>
+          <w:rFonts w:ascii="Segoe UI" w:eastAsia="Times New Roman" w:hAnsi="Segoe UI" w:cs="Segoe UI"/>
+          <w:sz w:val="21"/>
+          <w:szCs w:val="21"/>
+        </w:rPr>
+        <w:t>implicancia</w:t>
+      </w:r>
+      <w:r>
+        <w:rPr>
+          <w:rFonts w:ascii="Segoe UI" w:eastAsia="Times New Roman" w:hAnsi="Segoe UI" w:cs="Segoe UI"/>
+          <w:sz w:val="21"/>
+          <w:szCs w:val="21"/>
+        </w:rPr>
+        <w:t xml:space="preserve"> en los efectos de esta </w:t>
+      </w:r>
+      <w:r>
+        <w:rPr>
+          <w:rFonts w:ascii="Segoe UI" w:eastAsia="Times New Roman" w:hAnsi="Segoe UI" w:cs="Segoe UI"/>
+          <w:sz w:val="21"/>
+          <w:szCs w:val="21"/>
+        </w:rPr>
+        <w:t>investigación</w:t>
+      </w:r>
+      <w:r>
+        <w:rPr>
+          <w:rFonts w:ascii="Segoe UI" w:eastAsia="Times New Roman" w:hAnsi="Segoe UI" w:cs="Segoe UI"/>
+          <w:sz w:val="21"/>
+          <w:szCs w:val="21"/>
+        </w:rPr>
+        <w:t xml:space="preserve">, en este caso </w:t>
+      </w:r>
+      <w:r>
+        <w:rPr>
+          <w:rFonts w:ascii="Segoe UI" w:eastAsia="Times New Roman" w:hAnsi="Segoe UI" w:cs="Segoe UI"/>
+          <w:sz w:val="21"/>
+          <w:szCs w:val="21"/>
+        </w:rPr>
+        <w:t>será</w:t>
+      </w:r>
+      <w:r>
+        <w:rPr>
+          <w:rFonts w:ascii="Segoe UI" w:eastAsia="Times New Roman" w:hAnsi="Segoe UI" w:cs="Segoe UI"/>
+          <w:sz w:val="21"/>
+          <w:szCs w:val="21"/>
+        </w:rPr>
+        <w:t xml:space="preserve"> utilizado SVM o Maquinas de vectores de soporte, correspondiente a un conjunto de algoritmos para resolver problemas tanto de </w:t>
+      </w:r>
+      <w:r>
+        <w:rPr>
+          <w:rFonts w:ascii="Segoe UI" w:eastAsia="Times New Roman" w:hAnsi="Segoe UI" w:cs="Segoe UI"/>
+          <w:sz w:val="21"/>
+          <w:szCs w:val="21"/>
+        </w:rPr>
+        <w:t>clasificación</w:t>
+      </w:r>
+      <w:r>
+        <w:rPr>
+          <w:rFonts w:ascii="Segoe UI" w:eastAsia="Times New Roman" w:hAnsi="Segoe UI" w:cs="Segoe UI"/>
+          <w:sz w:val="21"/>
+          <w:szCs w:val="21"/>
+        </w:rPr>
+        <w:t xml:space="preserve"> como de </w:t>
+      </w:r>
+      <w:r>
+        <w:rPr>
+          <w:rFonts w:ascii="Segoe UI" w:eastAsia="Times New Roman" w:hAnsi="Segoe UI" w:cs="Segoe UI"/>
+          <w:sz w:val="21"/>
+          <w:szCs w:val="21"/>
+        </w:rPr>
+        <w:t>regresión</w:t>
+      </w:r>
+      <w:r>
+        <w:rPr>
+          <w:rFonts w:ascii="Segoe UI" w:eastAsia="Times New Roman" w:hAnsi="Segoe UI" w:cs="Segoe UI"/>
+          <w:sz w:val="21"/>
+          <w:szCs w:val="21"/>
+        </w:rPr>
+        <w:t>.</w:t>
+      </w:r>
     </w:p>
     <w:p>
       <w:pPr>
         <w:spacing w:after="0" w:line="240" w:lineRule="auto"/>
-        <w:rPr>
-          <w:rFonts w:ascii="Segoe UI" w:eastAsia="Times New Roman" w:hAnsi="Segoe UI" w:cs="Segoe UI"/>
-          <w:sz w:val="21"/>
-          <w:szCs w:val="21"/>
-        </w:rPr>
-      </w:pPr>
-      <w:r>
-        <w:rPr>
-          <w:rFonts w:ascii="Segoe UI" w:eastAsia="Times New Roman" w:hAnsi="Segoe UI" w:cs="Segoe UI"/>
-          <w:sz w:val="21"/>
-          <w:szCs w:val="21"/>
-        </w:rPr>
-        <w:t xml:space="preserve">si es que es: producto, servicio, </w:t>
-      </w:r>
-      <w:proofErr w:type="spellStart"/>
-      <w:r>
-        <w:rPr>
-          <w:rFonts w:ascii="Segoe UI" w:eastAsia="Times New Roman" w:hAnsi="Segoe UI" w:cs="Segoe UI"/>
-          <w:sz w:val="21"/>
-          <w:szCs w:val="21"/>
-        </w:rPr>
-        <w:t>linea</w:t>
-      </w:r>
-      <w:proofErr w:type="spellEnd"/>
-      <w:r>
-        <w:rPr>
-          <w:rFonts w:ascii="Segoe UI" w:eastAsia="Times New Roman" w:hAnsi="Segoe UI" w:cs="Segoe UI"/>
-          <w:sz w:val="21"/>
-          <w:szCs w:val="21"/>
-        </w:rPr>
-        <w:t xml:space="preserve"> productiva, </w:t>
-      </w:r>
-      <w:proofErr w:type="spellStart"/>
-      <w:r>
-        <w:rPr>
-          <w:rFonts w:ascii="Segoe UI" w:eastAsia="Times New Roman" w:hAnsi="Segoe UI" w:cs="Segoe UI"/>
-          <w:sz w:val="21"/>
-          <w:szCs w:val="21"/>
-        </w:rPr>
-        <w:t>innovacioón</w:t>
-      </w:r>
-      <w:proofErr w:type="spellEnd"/>
-      <w:r>
-        <w:rPr>
-          <w:rFonts w:ascii="Segoe UI" w:eastAsia="Times New Roman" w:hAnsi="Segoe UI" w:cs="Segoe UI"/>
-          <w:sz w:val="21"/>
-          <w:szCs w:val="21"/>
-        </w:rPr>
-        <w:t>, investigación, etc.</w:t>
-      </w:r>
+        <w:jc w:val="both"/>
+        <w:rPr>
+          <w:rFonts w:ascii="Segoe UI" w:eastAsia="Times New Roman" w:hAnsi="Segoe UI" w:cs="Segoe UI"/>
+          <w:sz w:val="21"/>
+          <w:szCs w:val="21"/>
+        </w:rPr>
+      </w:pPr>
     </w:p>
     <w:p>
       <w:pPr>
         <w:spacing w:after="0" w:line="240" w:lineRule="auto"/>
-        <w:rPr>
-          <w:rFonts w:ascii="Times New Roman" w:eastAsia="Times New Roman" w:hAnsi="Times New Roman" w:cs="Times New Roman"/>
-          <w:sz w:val="24"/>
-          <w:szCs w:val="24"/>
-        </w:rPr>
-      </w:pPr>
-      <w:r>
-        <w:rPr>
-          <w:rFonts w:ascii="Times New Roman" w:eastAsia="Times New Roman" w:hAnsi="Times New Roman" w:cs="Times New Roman"/>
-          <w:sz w:val="24"/>
-          <w:szCs w:val="24"/>
-        </w:rPr>
-        <w:t>​</w:t>
+        <w:jc w:val="both"/>
+        <w:rPr>
+          <w:rFonts w:ascii="Segoe UI" w:eastAsia="Times New Roman" w:hAnsi="Segoe UI" w:cs="Segoe UI"/>
+          <w:sz w:val="21"/>
+          <w:szCs w:val="21"/>
+        </w:rPr>
+      </w:pPr>
+      <w:r>
+        <w:rPr>
+          <w:rFonts w:ascii="Segoe UI" w:eastAsia="Times New Roman" w:hAnsi="Segoe UI" w:cs="Segoe UI"/>
+          <w:sz w:val="21"/>
+          <w:szCs w:val="21"/>
+        </w:rPr>
+        <w:t xml:space="preserve">El proyecto cumple con la labor de contribuir a una </w:t>
+      </w:r>
+      <w:r>
+        <w:rPr>
+          <w:rFonts w:ascii="Segoe UI" w:eastAsia="Times New Roman" w:hAnsi="Segoe UI" w:cs="Segoe UI"/>
+          <w:sz w:val="21"/>
+          <w:szCs w:val="21"/>
+        </w:rPr>
+        <w:t>problemática</w:t>
+      </w:r>
+      <w:r>
+        <w:rPr>
+          <w:rFonts w:ascii="Segoe UI" w:eastAsia="Times New Roman" w:hAnsi="Segoe UI" w:cs="Segoe UI"/>
+          <w:sz w:val="21"/>
+          <w:szCs w:val="21"/>
+        </w:rPr>
+        <w:t xml:space="preserve"> existente en la ciencia, como es la </w:t>
+      </w:r>
+      <w:r>
+        <w:rPr>
+          <w:rFonts w:ascii="Segoe UI" w:eastAsia="Times New Roman" w:hAnsi="Segoe UI" w:cs="Segoe UI"/>
+          <w:sz w:val="21"/>
+          <w:szCs w:val="21"/>
+        </w:rPr>
+        <w:t>obtención</w:t>
+      </w:r>
+      <w:r>
+        <w:rPr>
+          <w:rFonts w:ascii="Segoe UI" w:eastAsia="Times New Roman" w:hAnsi="Segoe UI" w:cs="Segoe UI"/>
+          <w:sz w:val="21"/>
+          <w:szCs w:val="21"/>
+        </w:rPr>
+        <w:t xml:space="preserve"> de </w:t>
+      </w:r>
+      <w:r>
+        <w:rPr>
+          <w:rFonts w:ascii="Segoe UI" w:eastAsia="Times New Roman" w:hAnsi="Segoe UI" w:cs="Segoe UI"/>
+          <w:sz w:val="21"/>
+          <w:szCs w:val="21"/>
+        </w:rPr>
+        <w:t>métodos</w:t>
+      </w:r>
+      <w:r>
+        <w:rPr>
+          <w:rFonts w:ascii="Segoe UI" w:eastAsia="Times New Roman" w:hAnsi="Segoe UI" w:cs="Segoe UI"/>
+          <w:sz w:val="21"/>
+          <w:szCs w:val="21"/>
+        </w:rPr>
+        <w:t xml:space="preserve"> menos invasivos para poder establecer un </w:t>
+      </w:r>
+      <w:r>
+        <w:rPr>
+          <w:rFonts w:ascii="Segoe UI" w:eastAsia="Times New Roman" w:hAnsi="Segoe UI" w:cs="Segoe UI"/>
+          <w:sz w:val="21"/>
+          <w:szCs w:val="21"/>
+        </w:rPr>
+        <w:t>índice</w:t>
+      </w:r>
+      <w:r>
+        <w:rPr>
+          <w:rFonts w:ascii="Segoe UI" w:eastAsia="Times New Roman" w:hAnsi="Segoe UI" w:cs="Segoe UI"/>
+          <w:sz w:val="21"/>
+          <w:szCs w:val="21"/>
+        </w:rPr>
+        <w:t xml:space="preserve"> de </w:t>
+      </w:r>
+      <w:r>
+        <w:rPr>
+          <w:rFonts w:ascii="Segoe UI" w:eastAsia="Times New Roman" w:hAnsi="Segoe UI" w:cs="Segoe UI"/>
+          <w:sz w:val="21"/>
+          <w:szCs w:val="21"/>
+        </w:rPr>
+        <w:t>autorregulación</w:t>
+      </w:r>
+      <w:r>
+        <w:rPr>
+          <w:rFonts w:ascii="Segoe UI" w:eastAsia="Times New Roman" w:hAnsi="Segoe UI" w:cs="Segoe UI"/>
+          <w:sz w:val="21"/>
+          <w:szCs w:val="21"/>
+        </w:rPr>
+        <w:t xml:space="preserve"> cerebral, que pueda indicar el estado actual en el cual se encuentra el flujo </w:t>
+      </w:r>
+      <w:r>
+        <w:rPr>
+          <w:rFonts w:ascii="Segoe UI" w:eastAsia="Times New Roman" w:hAnsi="Segoe UI" w:cs="Segoe UI"/>
+          <w:sz w:val="21"/>
+          <w:szCs w:val="21"/>
+        </w:rPr>
+        <w:t>sanguíneo</w:t>
+      </w:r>
+      <w:r>
+        <w:rPr>
+          <w:rFonts w:ascii="Segoe UI" w:eastAsia="Times New Roman" w:hAnsi="Segoe UI" w:cs="Segoe UI"/>
+          <w:sz w:val="21"/>
+          <w:szCs w:val="21"/>
+        </w:rPr>
+        <w:t xml:space="preserve"> dentro del sistema cerebral y como estos resultados </w:t>
+      </w:r>
+      <w:r>
+        <w:rPr>
+          <w:rFonts w:ascii="Segoe UI" w:eastAsia="Times New Roman" w:hAnsi="Segoe UI" w:cs="Segoe UI"/>
+          <w:sz w:val="21"/>
+          <w:szCs w:val="21"/>
+        </w:rPr>
+        <w:t>podrían</w:t>
+      </w:r>
+      <w:r>
+        <w:rPr>
+          <w:rFonts w:ascii="Segoe UI" w:eastAsia="Times New Roman" w:hAnsi="Segoe UI" w:cs="Segoe UI"/>
+          <w:sz w:val="21"/>
+          <w:szCs w:val="21"/>
+        </w:rPr>
+        <w:t xml:space="preserve"> influir en la toma de decisiones en base a los cuidados que un agente deba tener. </w:t>
       </w:r>
     </w:p>
     <w:p>
       <w:pPr>
         <w:spacing w:after="0" w:line="240" w:lineRule="auto"/>
-        <w:rPr>
-          <w:rFonts w:ascii="Segoe UI" w:eastAsia="Times New Roman" w:hAnsi="Segoe UI" w:cs="Segoe UI"/>
-          <w:sz w:val="21"/>
-          <w:szCs w:val="21"/>
-        </w:rPr>
-      </w:pPr>
-      <w:r>
-        <w:rPr>
-          <w:rFonts w:ascii="Segoe UI" w:eastAsia="Times New Roman" w:hAnsi="Segoe UI" w:cs="Segoe UI"/>
-          <w:sz w:val="21"/>
-          <w:szCs w:val="21"/>
-        </w:rPr>
-        <w:t xml:space="preserve">[14/05 7:08 p.m.] </w:t>
-      </w:r>
-      <w:proofErr w:type="spellStart"/>
-      <w:r>
-        <w:rPr>
-          <w:rFonts w:ascii="Segoe UI" w:eastAsia="Times New Roman" w:hAnsi="Segoe UI" w:cs="Segoe UI"/>
-          <w:sz w:val="21"/>
-          <w:szCs w:val="21"/>
-        </w:rPr>
-        <w:t>diego.parraguez</w:t>
-      </w:r>
-      <w:proofErr w:type="spellEnd"/>
+        <w:jc w:val="both"/>
+        <w:rPr>
+          <w:rFonts w:ascii="Segoe UI" w:eastAsia="Times New Roman" w:hAnsi="Segoe UI" w:cs="Segoe UI"/>
+          <w:sz w:val="21"/>
+          <w:szCs w:val="21"/>
+        </w:rPr>
+      </w:pPr>
     </w:p>
     <w:p>
       <w:pPr>
         <w:spacing w:after="0" w:line="240" w:lineRule="auto"/>
-        <w:rPr>
-          <w:rFonts w:ascii="Segoe UI" w:eastAsia="Times New Roman" w:hAnsi="Segoe UI" w:cs="Segoe UI"/>
-          <w:sz w:val="21"/>
-          <w:szCs w:val="21"/>
-        </w:rPr>
-      </w:pPr>
-      <w:r>
-        <w:rPr>
-          <w:rFonts w:ascii="Segoe UI" w:eastAsia="Times New Roman" w:hAnsi="Segoe UI" w:cs="Segoe UI"/>
-          <w:sz w:val="21"/>
-          <w:szCs w:val="21"/>
-        </w:rPr>
-        <w:t>resultados esperados</w:t>
-      </w:r>
+        <w:jc w:val="both"/>
+        <w:rPr>
+          <w:rFonts w:ascii="Segoe UI" w:eastAsia="Times New Roman" w:hAnsi="Segoe UI" w:cs="Segoe UI"/>
+          <w:sz w:val="21"/>
+          <w:szCs w:val="21"/>
+        </w:rPr>
+      </w:pPr>
     </w:p>
     <w:p>
       <w:pPr>
         <w:spacing w:after="0" w:line="240" w:lineRule="auto"/>
-        <w:rPr>
-          <w:rFonts w:ascii="Times New Roman" w:eastAsia="Times New Roman" w:hAnsi="Times New Roman" w:cs="Times New Roman"/>
-          <w:sz w:val="24"/>
-          <w:szCs w:val="24"/>
-        </w:rPr>
-      </w:pPr>
-      <w:r>
-        <w:rPr>
-          <w:rFonts w:ascii="Times New Roman" w:eastAsia="Times New Roman" w:hAnsi="Times New Roman" w:cs="Times New Roman"/>
-          <w:sz w:val="24"/>
-          <w:szCs w:val="24"/>
-        </w:rPr>
-        <w:t>​</w:t>
+        <w:jc w:val="both"/>
+        <w:rPr>
+          <w:rFonts w:ascii="Segoe UI" w:eastAsia="Times New Roman" w:hAnsi="Segoe UI" w:cs="Segoe UI"/>
+          <w:sz w:val="21"/>
+          <w:szCs w:val="21"/>
+        </w:rPr>
+      </w:pPr>
+      <w:r>
+        <w:rPr>
+          <w:rFonts w:ascii="Segoe UI" w:eastAsia="Times New Roman" w:hAnsi="Segoe UI" w:cs="Segoe UI"/>
+          <w:sz w:val="21"/>
+          <w:szCs w:val="21"/>
+        </w:rPr>
+        <w:t xml:space="preserve">Mediante las fuentes de </w:t>
+      </w:r>
+      <w:r>
+        <w:rPr>
+          <w:rFonts w:ascii="Segoe UI" w:eastAsia="Times New Roman" w:hAnsi="Segoe UI" w:cs="Segoe UI"/>
+          <w:sz w:val="21"/>
+          <w:szCs w:val="21"/>
+        </w:rPr>
+        <w:t>información</w:t>
+      </w:r>
+      <w:r>
+        <w:rPr>
+          <w:rFonts w:ascii="Segoe UI" w:eastAsia="Times New Roman" w:hAnsi="Segoe UI" w:cs="Segoe UI"/>
+          <w:sz w:val="21"/>
+          <w:szCs w:val="21"/>
+        </w:rPr>
+        <w:t xml:space="preserve">, se </w:t>
+      </w:r>
+      <w:r>
+        <w:rPr>
+          <w:rFonts w:ascii="Segoe UI" w:eastAsia="Times New Roman" w:hAnsi="Segoe UI" w:cs="Segoe UI"/>
+          <w:sz w:val="21"/>
+          <w:szCs w:val="21"/>
+        </w:rPr>
+        <w:t>obtendrán</w:t>
+      </w:r>
+      <w:r>
+        <w:rPr>
+          <w:rFonts w:ascii="Segoe UI" w:eastAsia="Times New Roman" w:hAnsi="Segoe UI" w:cs="Segoe UI"/>
+          <w:sz w:val="21"/>
+          <w:szCs w:val="21"/>
+        </w:rPr>
+        <w:t xml:space="preserve"> datos para ser expuestos y comparados de diversos </w:t>
+      </w:r>
+      <w:r>
+        <w:rPr>
+          <w:rFonts w:ascii="Segoe UI" w:eastAsia="Times New Roman" w:hAnsi="Segoe UI" w:cs="Segoe UI"/>
+          <w:sz w:val="21"/>
+          <w:szCs w:val="21"/>
+        </w:rPr>
+        <w:t>científicos</w:t>
+      </w:r>
+      <w:r>
+        <w:rPr>
+          <w:rFonts w:ascii="Segoe UI" w:eastAsia="Times New Roman" w:hAnsi="Segoe UI" w:cs="Segoe UI"/>
+          <w:sz w:val="21"/>
+          <w:szCs w:val="21"/>
+        </w:rPr>
+        <w:t xml:space="preserve">, los cuales juegan un papel </w:t>
+      </w:r>
+      <w:r>
+        <w:rPr>
+          <w:rFonts w:ascii="Segoe UI" w:eastAsia="Times New Roman" w:hAnsi="Segoe UI" w:cs="Segoe UI"/>
+          <w:sz w:val="21"/>
+          <w:szCs w:val="21"/>
+        </w:rPr>
+        <w:t>determinante</w:t>
+      </w:r>
+      <w:r>
+        <w:rPr>
+          <w:rFonts w:ascii="Segoe UI" w:eastAsia="Times New Roman" w:hAnsi="Segoe UI" w:cs="Segoe UI"/>
+          <w:sz w:val="21"/>
+          <w:szCs w:val="21"/>
+        </w:rPr>
+        <w:t xml:space="preserve"> en el presente trabajo investigativo cumpliendo el rol de participantes claves, para poder realizar todos los objetivos que se plantean.</w:t>
       </w:r>
     </w:p>
     <w:p>
       <w:pPr>
         <w:spacing w:after="0" w:line="240" w:lineRule="auto"/>
-        <w:rPr>
-          <w:rFonts w:ascii="Segoe UI" w:eastAsia="Times New Roman" w:hAnsi="Segoe UI" w:cs="Segoe UI"/>
-          <w:sz w:val="21"/>
-          <w:szCs w:val="21"/>
-        </w:rPr>
-      </w:pPr>
-      <w:r>
-        <w:rPr>
-          <w:rFonts w:ascii="Segoe UI" w:eastAsia="Times New Roman" w:hAnsi="Segoe UI" w:cs="Segoe UI"/>
-          <w:sz w:val="21"/>
-          <w:szCs w:val="21"/>
-        </w:rPr>
-        <w:t xml:space="preserve">[14/05 7:08 p.m.] </w:t>
-      </w:r>
-      <w:proofErr w:type="spellStart"/>
-      <w:r>
-        <w:rPr>
-          <w:rFonts w:ascii="Segoe UI" w:eastAsia="Times New Roman" w:hAnsi="Segoe UI" w:cs="Segoe UI"/>
-          <w:sz w:val="21"/>
-          <w:szCs w:val="21"/>
-        </w:rPr>
-        <w:t>diego.parraguez</w:t>
-      </w:r>
-      <w:proofErr w:type="spellEnd"/>
+        <w:jc w:val="both"/>
+        <w:rPr>
+          <w:rFonts w:ascii="Segoe UI" w:eastAsia="Times New Roman" w:hAnsi="Segoe UI" w:cs="Segoe UI"/>
+          <w:sz w:val="21"/>
+          <w:szCs w:val="21"/>
+        </w:rPr>
+      </w:pPr>
     </w:p>
     <w:p>
       <w:pPr>
         <w:spacing w:after="0" w:line="240" w:lineRule="auto"/>
-        <w:rPr>
-          <w:rFonts w:ascii="Segoe UI" w:eastAsia="Times New Roman" w:hAnsi="Segoe UI" w:cs="Segoe UI"/>
-          <w:sz w:val="21"/>
-          <w:szCs w:val="21"/>
-        </w:rPr>
-      </w:pPr>
-      <w:r>
-        <w:rPr>
-          <w:rFonts w:ascii="Segoe UI" w:eastAsia="Times New Roman" w:hAnsi="Segoe UI" w:cs="Segoe UI"/>
-          <w:sz w:val="21"/>
-          <w:szCs w:val="21"/>
-        </w:rPr>
-        <w:t>participantes claves</w:t>
+        <w:jc w:val="both"/>
+        <w:rPr>
+          <w:rFonts w:ascii="Segoe UI" w:eastAsia="Times New Roman" w:hAnsi="Segoe UI" w:cs="Segoe UI"/>
+          <w:sz w:val="21"/>
+          <w:szCs w:val="21"/>
+        </w:rPr>
+      </w:pPr>
+      <w:r>
+        <w:rPr>
+          <w:rFonts w:ascii="Segoe UI" w:eastAsia="Times New Roman" w:hAnsi="Segoe UI" w:cs="Segoe UI"/>
+          <w:sz w:val="21"/>
+          <w:szCs w:val="21"/>
+        </w:rPr>
+        <w:t xml:space="preserve">Se espera conseguir resultados eficaces, con tasa de errores </w:t>
+      </w:r>
+      <w:r>
+        <w:rPr>
+          <w:rFonts w:ascii="Segoe UI" w:eastAsia="Times New Roman" w:hAnsi="Segoe UI" w:cs="Segoe UI"/>
+          <w:sz w:val="21"/>
+          <w:szCs w:val="21"/>
+        </w:rPr>
+        <w:t>mínimas</w:t>
+      </w:r>
+      <w:r>
+        <w:rPr>
+          <w:rFonts w:ascii="Segoe UI" w:eastAsia="Times New Roman" w:hAnsi="Segoe UI" w:cs="Segoe UI"/>
+          <w:sz w:val="21"/>
+          <w:szCs w:val="21"/>
+        </w:rPr>
+        <w:t xml:space="preserve"> para poder representar y evaluar de una mejor manera este ARI y no continuar utilizando equipamientos que inducen a un deterioro en la salud de las personas.</w:t>
       </w:r>
     </w:p>
     <w:p>
@@ -1681,122 +2067,8 @@
     </w:p>
     <w:p>
       <w:pPr>
-        <w:spacing w:after="0" w:line="240" w:lineRule="auto"/>
-        <w:rPr>
-          <w:rFonts w:ascii="Segoe UI" w:eastAsia="Times New Roman" w:hAnsi="Segoe UI" w:cs="Segoe UI"/>
-          <w:sz w:val="21"/>
-          <w:szCs w:val="21"/>
-        </w:rPr>
-      </w:pPr>
-    </w:p>
-    <w:p>
-      <w:pPr>
-        <w:spacing w:after="0" w:line="240" w:lineRule="auto"/>
-        <w:rPr>
-          <w:rFonts w:ascii="Segoe UI" w:eastAsia="Times New Roman" w:hAnsi="Segoe UI" w:cs="Segoe UI"/>
-          <w:sz w:val="21"/>
-          <w:szCs w:val="21"/>
-        </w:rPr>
-      </w:pPr>
-    </w:p>
-    <w:p>
-      <w:pPr>
-        <w:spacing w:after="0" w:line="240" w:lineRule="auto"/>
-        <w:rPr>
-          <w:rFonts w:ascii="Segoe UI" w:eastAsia="Times New Roman" w:hAnsi="Segoe UI" w:cs="Segoe UI"/>
-          <w:sz w:val="21"/>
-          <w:szCs w:val="21"/>
-        </w:rPr>
-      </w:pPr>
-    </w:p>
-    <w:p>
-      <w:pPr>
-        <w:spacing w:after="0" w:line="240" w:lineRule="auto"/>
-        <w:rPr>
-          <w:rFonts w:ascii="Segoe UI" w:eastAsia="Times New Roman" w:hAnsi="Segoe UI" w:cs="Segoe UI"/>
-          <w:sz w:val="21"/>
-          <w:szCs w:val="21"/>
-        </w:rPr>
-      </w:pPr>
-    </w:p>
-    <w:p>
-      <w:pPr>
-        <w:spacing w:after="0" w:line="240" w:lineRule="auto"/>
-        <w:rPr>
-          <w:rFonts w:ascii="Segoe UI" w:eastAsia="Times New Roman" w:hAnsi="Segoe UI" w:cs="Segoe UI"/>
-          <w:sz w:val="21"/>
-          <w:szCs w:val="21"/>
-        </w:rPr>
-      </w:pPr>
-    </w:p>
-    <w:p>
-      <w:pPr>
-        <w:spacing w:after="0" w:line="240" w:lineRule="auto"/>
-        <w:rPr>
-          <w:rFonts w:ascii="Segoe UI" w:eastAsia="Times New Roman" w:hAnsi="Segoe UI" w:cs="Segoe UI"/>
-          <w:sz w:val="21"/>
-          <w:szCs w:val="21"/>
-        </w:rPr>
-      </w:pPr>
-    </w:p>
-    <w:p>
-      <w:pPr>
-        <w:spacing w:after="0" w:line="240" w:lineRule="auto"/>
-        <w:rPr>
-          <w:rFonts w:ascii="Segoe UI" w:eastAsia="Times New Roman" w:hAnsi="Segoe UI" w:cs="Segoe UI"/>
-          <w:sz w:val="21"/>
-          <w:szCs w:val="21"/>
-        </w:rPr>
-      </w:pPr>
-    </w:p>
-    <w:p>
-      <w:pPr>
-        <w:spacing w:after="0" w:line="240" w:lineRule="auto"/>
-        <w:rPr>
-          <w:rFonts w:ascii="Segoe UI" w:eastAsia="Times New Roman" w:hAnsi="Segoe UI" w:cs="Segoe UI"/>
-          <w:sz w:val="21"/>
-          <w:szCs w:val="21"/>
-        </w:rPr>
-      </w:pPr>
-    </w:p>
-    <w:p>
-      <w:pPr>
-        <w:spacing w:after="0" w:line="240" w:lineRule="auto"/>
-        <w:rPr>
-          <w:rFonts w:ascii="Segoe UI" w:eastAsia="Times New Roman" w:hAnsi="Segoe UI" w:cs="Segoe UI"/>
-          <w:sz w:val="21"/>
-          <w:szCs w:val="21"/>
-        </w:rPr>
-      </w:pPr>
-    </w:p>
-    <w:p>
-      <w:pPr>
-        <w:spacing w:after="0" w:line="240" w:lineRule="auto"/>
-        <w:rPr>
-          <w:rFonts w:ascii="Segoe UI" w:eastAsia="Times New Roman" w:hAnsi="Segoe UI" w:cs="Segoe UI"/>
-          <w:sz w:val="21"/>
-          <w:szCs w:val="21"/>
-        </w:rPr>
-      </w:pPr>
-    </w:p>
-    <w:p>
-      <w:pPr>
-        <w:spacing w:after="0" w:line="240" w:lineRule="auto"/>
-        <w:rPr>
-          <w:rFonts w:ascii="Segoe UI" w:eastAsia="Times New Roman" w:hAnsi="Segoe UI" w:cs="Segoe UI"/>
-          <w:sz w:val="21"/>
-          <w:szCs w:val="21"/>
-        </w:rPr>
-      </w:pPr>
-    </w:p>
-    <w:p>
-      <w:pPr>
-        <w:jc w:val="both"/>
-      </w:pPr>
-    </w:p>
-    <w:p>
-      <w:pPr>
         <w:pStyle w:val="Ttulo1"/>
+        <w:ind w:left="7920" w:hanging="7920"/>
         <w:rPr>
           <w:sz w:val="36"/>
           <w:szCs w:val="36"/>
@@ -1823,283 +2095,566 @@
         <w:jc w:val="both"/>
       </w:pPr>
       <w:r>
-        <w:t xml:space="preserve">Como se conoce, la complejidad que posee el cerebro </w:t>
+        <w:t>Como se conoce, la complejidad que posee el cerebro aún no está establecida mediante parámetros, ya que siempre se descubren nuevos elementos que cambian los paradigmas que enfrentan los especialistas del área neurológica. Si bien la tecnología ha contribuido a un avance en cuanto a las mediciones de diversas variables dentro del comportamiento cerebral, la determinación sobre si estos componentes al proveer información presentan ciertas incongruencias</w:t>
+      </w:r>
+      <w:r>
+        <w:t>,</w:t>
+      </w:r>
+      <w:r>
+        <w:t xml:space="preserve"> </w:t>
       </w:r>
       <w:r>
         <w:t>aún</w:t>
       </w:r>
       <w:r>
-        <w:t xml:space="preserve"> no </w:t>
-      </w:r>
-      <w:r>
-        <w:t>está</w:t>
-      </w:r>
-      <w:r>
-        <w:t xml:space="preserve"> establecida mediante </w:t>
-      </w:r>
-      <w:r>
+        <w:t xml:space="preserve"> están en velo. Por esta razón es que los científicos hacen hincapié en el estudio del sistema cerebral en conjunto con sus subsistemas, para comprender de forma efectiva los diversos padecimientos que pueda contraer una persona.</w:t>
+      </w:r>
+    </w:p>
+    <w:p>
+      <w:pPr>
+        <w:jc w:val="both"/>
+      </w:pPr>
+      <w:r>
+        <w:t>El Sistema de Autorregulación Cerebral (SAC) permite el correcto funcionamiento del flujo sanguíneo al presentarse diversos cambios de presión en la circulación arterial de la sangre. Su función principal consiste en la modificación de los diámetros de las paredes de los vasos sanguíneos, para establecer un constante flujo de sangre durante esta respectiva circulación. Este proceso posee una alta reactividad vascular, lo que con lleva a una emisión de energía espontánea y de gran nivel, esto produce que la importancia y sincronización que posea este sistema al momento de entregar una constante y prolongada circulación de la sangre al interior del cerebro</w:t>
+      </w:r>
+      <w:r>
+        <w:t>,</w:t>
+      </w:r>
+      <w:r>
+        <w:t xml:space="preserve"> sea tan relevante para todas las funciones que posee el sistema nervioso. [Oxigenación y Flujo Sanguíneo]</w:t>
+      </w:r>
+    </w:p>
+    <w:p>
+      <w:pPr>
+        <w:jc w:val="both"/>
+      </w:pPr>
+      <w:r>
+        <w:t>El estado del conjunto de funciones que conforman al SAC convergen hacia ciertos síntomas en el caso que la autorregulación no se realice de buena manera, lo que conllevaría a diversas enfermedades que sea han demostrado como Fibromialgia en donde se presentan dolores crónicos en los tejidos blandos del cuerpo humano y en los músculos, Accidentes cerebrovasculares, Alzhéimer, entre otros. Por esta razón es la importancia de encontrar un punto exacto que permita analizar de una forma simple esta regulación.</w:t>
+      </w:r>
+    </w:p>
+    <w:p>
+      <w:pPr>
+        <w:jc w:val="both"/>
+      </w:pPr>
+      <w:r>
+        <w:t xml:space="preserve">Para conocer el comportamiento de este sistema, es que se utiliza el Índice de Autorregulación Cerebral (ARI), variable que permite establecer si se está comportando de forma positiva o negativa el SAC. Su representación se expresa mediante un rango de números en donde mientras vaya aumentando tal variable, se considera como un buen comportamiento.  Existen otras variables que definen este </w:t>
+      </w:r>
+      <w:r>
+        <w:t>í</w:t>
+      </w:r>
+      <w:r>
+        <w:t>ndice</w:t>
+      </w:r>
+      <w:r>
+        <w:t xml:space="preserve"> como la velocidad del flujo sanguíneo, que representa la velocidad a la que atraviesa una cantidad determinada de sangre en un periodo especifico, y la presión arterial, indicada como la fuerza que ejerce la sangre contra las paredes de los vasos sanguíneos. La variación de estas dos variables representa un cambio continuo en el denominado índice de autorregulación.</w:t>
+      </w:r>
+    </w:p>
+    <w:p>
+      <w:pPr>
+        <w:jc w:val="both"/>
+      </w:pPr>
+      <w:r>
+        <w:t>Siguiendo con lo anterior, existen variables externas e internas que involucran una relación directamente proporcional al funcionamiento de este flujo, los cuales han sido aplicados a diversos modelos para comprender la forma en que actúa este sistema y así abarcar ciertos parámetros para tomar resguardos en relación a los resultados obtenidos de cada paciente. Como se mencionó al principio</w:t>
+      </w:r>
+      <w:r>
+        <w:t>,</w:t>
+      </w:r>
+      <w:r>
+        <w:t xml:space="preserve"> el nivel de conocimiento que se posee actualmente en el siglo XXI es amplio en comparación a la información que se manejaba hace unos 30 años, sin embargo, la complejidad que posee el cerebro no permite validar completamente estos sistemas implantados en el área de salud.</w:t>
+      </w:r>
+    </w:p>
+    <w:p>
+      <w:pPr>
+        <w:jc w:val="both"/>
+        <w:rPr>
+          <w:bCs/>
+        </w:rPr>
+      </w:pPr>
+      <w:r>
+        <w:rPr>
+          <w:bCs/>
+        </w:rPr>
+        <w:lastRenderedPageBreak/>
+        <w:t xml:space="preserve">Por consiguiente la </w:t>
+      </w:r>
+      <w:r>
+        <w:rPr>
+          <w:bCs/>
+        </w:rPr>
+        <w:t>única</w:t>
+      </w:r>
+      <w:r>
+        <w:rPr>
+          <w:bCs/>
+        </w:rPr>
+        <w:t xml:space="preserve"> forma de demostrar el estado real en el cual se encuentra este sistema, se basa en equipamientos </w:t>
+      </w:r>
+      <w:r>
+        <w:rPr>
+          <w:bCs/>
+        </w:rPr>
+        <w:t>clínicos</w:t>
+      </w:r>
+      <w:r>
+        <w:rPr>
+          <w:bCs/>
+        </w:rPr>
+        <w:t xml:space="preserve">, que muestran ciertos </w:t>
+      </w:r>
+      <w:r>
+        <w:rPr>
+          <w:bCs/>
+        </w:rPr>
         <w:t>parámetros</w:t>
       </w:r>
       <w:r>
-        <w:t xml:space="preserve">, ya que siempre se descubren nuevos elementos que cambian los paradigmas que enfrentan los especialistas del </w:t>
-      </w:r>
-      <w:r>
-        <w:t>área</w:t>
-      </w:r>
-      <w:r>
+        <w:rPr>
+          <w:bCs/>
+        </w:rPr>
+        <w:t xml:space="preserve"> como se </w:t>
+      </w:r>
+      <w:r>
+        <w:rPr>
+          <w:bCs/>
+        </w:rPr>
+        <w:t>nombró</w:t>
+      </w:r>
+      <w:r>
+        <w:rPr>
+          <w:bCs/>
+        </w:rPr>
+        <w:t xml:space="preserve"> anteriormente, </w:t>
+      </w:r>
+      <w:r>
+        <w:rPr>
+          <w:bCs/>
+        </w:rPr>
+        <w:t>presión</w:t>
+      </w:r>
+      <w:r>
+        <w:rPr>
+          <w:bCs/>
+        </w:rPr>
+        <w:t xml:space="preserve"> arterial, velocidad del flujo </w:t>
+      </w:r>
+      <w:r>
+        <w:rPr>
+          <w:bCs/>
+        </w:rPr>
+        <w:t>sanguíneo</w:t>
+      </w:r>
+      <w:r>
+        <w:rPr>
+          <w:bCs/>
+        </w:rPr>
+        <w:t xml:space="preserve">, niveles de </w:t>
+      </w:r>
+      <w:r>
+        <w:rPr>
+          <w:bCs/>
+        </w:rPr>
+        <w:t>sístole</w:t>
+      </w:r>
+      <w:r>
+        <w:rPr>
+          <w:bCs/>
+        </w:rPr>
+        <w:t xml:space="preserve"> y </w:t>
+      </w:r>
+      <w:r>
+        <w:rPr>
+          <w:bCs/>
+        </w:rPr>
+        <w:t>diástole</w:t>
+      </w:r>
+      <w:r>
+        <w:rPr>
+          <w:bCs/>
+        </w:rPr>
+        <w:t xml:space="preserve">, entre otros, con gran eficacia pero a la misma vez con </w:t>
+      </w:r>
+      <w:r>
+        <w:rPr>
+          <w:bCs/>
+        </w:rPr>
+        <w:t>métodos</w:t>
+      </w:r>
+      <w:r>
+        <w:rPr>
+          <w:bCs/>
+        </w:rPr>
+        <w:t xml:space="preserve"> muy invasivos para el estado de salud de diversas personas, por lo que es </w:t>
+      </w:r>
+      <w:r>
+        <w:rPr>
+          <w:bCs/>
+        </w:rPr>
+        <w:t>difícil</w:t>
+      </w:r>
+      <w:r>
+        <w:rPr>
+          <w:bCs/>
+        </w:rPr>
+        <w:t xml:space="preserve"> ir monitoreando constantemente a alguien, ya que </w:t>
+      </w:r>
+      <w:r>
+        <w:rPr>
+          <w:bCs/>
+        </w:rPr>
+        <w:t>podría</w:t>
+      </w:r>
+      <w:r>
+        <w:rPr>
+          <w:bCs/>
+        </w:rPr>
+        <w:t xml:space="preserve"> afectar tanto a corto como a largo plazo al individuo.  </w:t>
+      </w:r>
+    </w:p>
+    <w:p>
+      <w:pPr>
+        <w:jc w:val="both"/>
+        <w:rPr>
+          <w:bCs/>
+        </w:rPr>
+      </w:pPr>
+    </w:p>
+    <w:p>
+      <w:pPr>
+        <w:jc w:val="both"/>
+        <w:rPr>
+          <w:bCs/>
+        </w:rPr>
+      </w:pPr>
+      <w:r>
+        <w:rPr>
+          <w:bCs/>
+        </w:rPr>
+        <w:t xml:space="preserve">Haciendo referencia a puntos anteriores, efectivamente existen </w:t>
+      </w:r>
+      <w:r>
+        <w:rPr>
+          <w:bCs/>
+        </w:rPr>
+        <w:t>métodos</w:t>
+      </w:r>
+      <w:r>
+        <w:rPr>
+          <w:bCs/>
+        </w:rPr>
+        <w:t xml:space="preserve"> creados por </w:t>
+      </w:r>
+      <w:r>
+        <w:rPr>
+          <w:bCs/>
+        </w:rPr>
+        <w:t>científicos</w:t>
+      </w:r>
+      <w:r>
+        <w:rPr>
+          <w:bCs/>
+        </w:rPr>
+        <w:t xml:space="preserve">, basados en </w:t>
+      </w:r>
+      <w:r>
+        <w:rPr>
+          <w:bCs/>
+        </w:rPr>
+        <w:t>cálculos</w:t>
+      </w:r>
+      <w:r>
+        <w:rPr>
+          <w:bCs/>
+        </w:rPr>
         <w:t xml:space="preserve"> </w:t>
       </w:r>
       <w:r>
-        <w:t>neurológica</w:t>
-      </w:r>
-      <w:r>
-        <w:t xml:space="preserve">. Si bien la </w:t>
-      </w:r>
-      <w:r>
-        <w:t>tecnología</w:t>
-      </w:r>
-      <w:r>
-        <w:t xml:space="preserve"> ha </w:t>
-      </w:r>
-      <w:r>
-        <w:t>contribuido</w:t>
-      </w:r>
-      <w:r>
-        <w:t xml:space="preserve"> a un avance en cuanto a las mediciones de diversas variables dentro del comportamiento cerebral, la </w:t>
-      </w:r>
-      <w:r>
-        <w:t>determinación</w:t>
-      </w:r>
-      <w:r>
-        <w:t xml:space="preserve"> sobre si estos componentes al proveer </w:t>
-      </w:r>
-      <w:r>
-        <w:t>información</w:t>
-      </w:r>
-      <w:r>
-        <w:t xml:space="preserve"> presentan ciertas incongruencias aun </w:t>
-      </w:r>
-      <w:r>
-        <w:t>están</w:t>
-      </w:r>
-      <w:r>
-        <w:t xml:space="preserve"> en velo. Por esta </w:t>
-      </w:r>
-      <w:r>
-        <w:t>razón</w:t>
-      </w:r>
-      <w:r>
-        <w:t xml:space="preserve"> es que los </w:t>
-      </w:r>
-      <w:r>
-        <w:t>científicos</w:t>
-      </w:r>
-      <w:r>
-        <w:t xml:space="preserve"> hacen </w:t>
-      </w:r>
-      <w:r>
-        <w:t>hincapié</w:t>
-      </w:r>
-      <w:r>
-        <w:t xml:space="preserve"> en el estudio del sistema cerebral en conjunto con sus subsistemas, para comprender de forma efectiva los diversos padecimientos que pueda contraer una persona.</w:t>
-      </w:r>
-    </w:p>
-    <w:p>
-      <w:pPr>
-        <w:jc w:val="both"/>
-      </w:pPr>
-      <w:r>
-        <w:t xml:space="preserve">El Sistema de Autorregulación Cerebral (SAC) permite el correcto funcionamiento del flujo sanguíneo al presentarse diversos cambios de presión en la circulación arterial de la sangre. Su </w:t>
-      </w:r>
-      <w:r>
-        <w:t>función</w:t>
-      </w:r>
-      <w:r>
-        <w:t xml:space="preserve"> principal consiste en la </w:t>
-      </w:r>
-      <w:r>
-        <w:t>modificación</w:t>
-      </w:r>
-      <w:r>
-        <w:t xml:space="preserve"> de los </w:t>
-      </w:r>
-      <w:r>
-        <w:t>diámetros</w:t>
-      </w:r>
-      <w:r>
-        <w:t xml:space="preserve"> de las paredes de los vasos </w:t>
-      </w:r>
-      <w:r>
-        <w:t>sanguíneos</w:t>
-      </w:r>
-      <w:r>
-        <w:t xml:space="preserve">, para establecer un constante flujo de sangre durante esta respectiva </w:t>
-      </w:r>
-      <w:r>
-        <w:t>circulación</w:t>
-      </w:r>
-      <w:r>
-        <w:t xml:space="preserve">. Este proceso posee una alta reactividad vascular, lo que con lleva a una </w:t>
-      </w:r>
-      <w:r>
-        <w:t>emisión</w:t>
-      </w:r>
-      <w:r>
-        <w:t xml:space="preserve"> de </w:t>
-      </w:r>
-      <w:r>
-        <w:t>energía</w:t>
-      </w:r>
-      <w:r>
+        <w:rPr>
+          <w:bCs/>
+        </w:rPr>
+        <w:t>matemáticos</w:t>
+      </w:r>
+      <w:r>
+        <w:rPr>
+          <w:bCs/>
+        </w:rPr>
+        <w:t xml:space="preserve"> a </w:t>
+      </w:r>
+      <w:r>
+        <w:rPr>
+          <w:bCs/>
+        </w:rPr>
+        <w:t>través</w:t>
+      </w:r>
+      <w:r>
+        <w:rPr>
+          <w:bCs/>
+        </w:rPr>
+        <w:t xml:space="preserve"> de herramientas de </w:t>
+      </w:r>
+      <w:r>
+        <w:rPr>
+          <w:bCs/>
+        </w:rPr>
+        <w:t>análisis, que</w:t>
+      </w:r>
+      <w:r>
+        <w:rPr>
+          <w:bCs/>
+        </w:rPr>
+        <w:t xml:space="preserve"> consiguen establecer tal indicador de una manera menos invasiva que los equipamientos </w:t>
+      </w:r>
+      <w:r>
+        <w:rPr>
+          <w:bCs/>
+        </w:rPr>
+        <w:t>clínicos</w:t>
+      </w:r>
+      <w:r>
+        <w:rPr>
+          <w:bCs/>
+        </w:rPr>
+        <w:t xml:space="preserve">, y ayudan a contribuir a la ciencia de la </w:t>
+      </w:r>
+      <w:r>
+        <w:rPr>
+          <w:bCs/>
+        </w:rPr>
+        <w:t>neurología</w:t>
+      </w:r>
+      <w:r>
+        <w:rPr>
+          <w:bCs/>
+        </w:rPr>
+        <w:t xml:space="preserve">.  El problema se destaca, en la poca efectividad o gran tasa de error que puedan poseer esos modelos, ya que utilizan datos de entrenamiento que pueden ir variando con el tiempo y a larga representar generacionales que no siempre son las </w:t>
+      </w:r>
+      <w:r>
+        <w:rPr>
+          <w:bCs/>
+        </w:rPr>
+        <w:t>más</w:t>
+      </w:r>
+      <w:r>
+        <w:rPr>
+          <w:bCs/>
+        </w:rPr>
+        <w:t xml:space="preserve"> adecuadas, dependiendo del contexto y del agente que </w:t>
+      </w:r>
+      <w:r>
+        <w:rPr>
+          <w:bCs/>
+        </w:rPr>
+        <w:t>será</w:t>
+      </w:r>
+      <w:r>
+        <w:rPr>
+          <w:bCs/>
+        </w:rPr>
+        <w:t xml:space="preserve"> analizado. </w:t>
+      </w:r>
+    </w:p>
+    <w:p>
+      <w:pPr>
+        <w:jc w:val="both"/>
+        <w:rPr>
+          <w:bCs/>
+        </w:rPr>
+      </w:pPr>
+    </w:p>
+    <w:p>
+      <w:pPr>
+        <w:jc w:val="both"/>
+        <w:rPr>
+          <w:bCs/>
+        </w:rPr>
+      </w:pPr>
+      <w:r>
+        <w:rPr>
+          <w:bCs/>
+        </w:rPr>
+        <w:t xml:space="preserve">Es por aquello que el enfoque que </w:t>
+      </w:r>
+      <w:r>
+        <w:rPr>
+          <w:bCs/>
+        </w:rPr>
+        <w:t>tendrá</w:t>
+      </w:r>
+      <w:r>
+        <w:rPr>
+          <w:bCs/>
+        </w:rPr>
+        <w:t xml:space="preserve"> el presente trabajo de </w:t>
+      </w:r>
+      <w:r>
+        <w:rPr>
+          <w:bCs/>
+        </w:rPr>
+        <w:t>investigación</w:t>
+      </w:r>
+      <w:r>
+        <w:rPr>
+          <w:bCs/>
+        </w:rPr>
+        <w:t xml:space="preserve">, </w:t>
+      </w:r>
+      <w:r>
+        <w:rPr>
+          <w:bCs/>
+        </w:rPr>
+        <w:t>será conseguir</w:t>
+      </w:r>
+      <w:r>
+        <w:rPr>
+          <w:bCs/>
+        </w:rPr>
+        <w:t xml:space="preserve"> mediante una </w:t>
+      </w:r>
+      <w:r>
+        <w:rPr>
+          <w:bCs/>
+        </w:rPr>
+        <w:t>investigación</w:t>
+      </w:r>
+      <w:r>
+        <w:rPr>
+          <w:bCs/>
+        </w:rPr>
+        <w:t xml:space="preserve"> deductiva, un </w:t>
+      </w:r>
+      <w:r>
+        <w:rPr>
+          <w:bCs/>
+        </w:rPr>
+        <w:t>método</w:t>
+      </w:r>
+      <w:r>
+        <w:rPr>
+          <w:bCs/>
+        </w:rPr>
         <w:t xml:space="preserve"> </w:t>
       </w:r>
       <w:r>
-        <w:t>espontánea</w:t>
-      </w:r>
-      <w:r>
-        <w:t xml:space="preserve"> y de gran nivel, esto produce que la importancia y </w:t>
-      </w:r>
-      <w:r>
-        <w:t>sincronización</w:t>
-      </w:r>
-      <w:r>
-        <w:t xml:space="preserve"> que posea este sistema al momento de entregar una constante y prolongada </w:t>
-      </w:r>
-      <w:r>
-        <w:t>circulación</w:t>
-      </w:r>
-      <w:r>
-        <w:t xml:space="preserve"> de la sangre al interior del cerebro sea tan relevante para todas las funciones que posee el sistema nervioso. [Oxigenación y Flujo Sanguíneo]</w:t>
-      </w:r>
-    </w:p>
-    <w:p>
-      <w:pPr>
-        <w:jc w:val="both"/>
-      </w:pPr>
-      <w:r>
-        <w:t xml:space="preserve">El estado del conjunto de funciones que conforman al SAC convergen hacia ciertos síntomas en el caso que la autorregulación no se realice de buena manera, lo que conllevaría a diversas enfermedades que sea han demostrado como Fibromialgia en donde se presentan dolores </w:t>
-      </w:r>
-      <w:r>
-        <w:t>crónicos</w:t>
-      </w:r>
-      <w:r>
-        <w:t xml:space="preserve"> en los tejidos blandos del cuerpo humano y en los </w:t>
-      </w:r>
-      <w:r>
-        <w:t>músculos</w:t>
-      </w:r>
-      <w:r>
-        <w:t>, Accidentes cerebrovasculares, Alzhéimer, entre otros. Por esta razón es la importancia de encontrar un punto exacto que permita analizar de una forma simple esta regulación.</w:t>
-      </w:r>
-    </w:p>
-    <w:p>
-      <w:pPr>
-        <w:jc w:val="both"/>
-      </w:pPr>
-      <w:r>
-        <w:t>Para conocer el comportamiento de este sistema, es que se utiliza el Índice de Autorregulación Cerebral (ARI), variable que permite establecer si se está comportando de forma positiva o negativa el SAC. Su representación se expresa mediante un rango de números en donde mientras vaya aumentando tal variable, se considera como un buen comportamiento.  Existen otras variables que definen este indicador como la velocidad del flujo sanguíneo, que representa la velocidad a la que atraviesa una cantidad determinada de sangre en un periodo especifico, y la presión arterial, indicada como la fuerza que ejerce la sangre contra las paredes de los vasos sanguíneos. La variación de estas dos variables representa un cambio continuo en el denominado índice de autorregulación.</w:t>
-      </w:r>
-    </w:p>
-    <w:p>
-      <w:pPr>
-        <w:jc w:val="both"/>
-      </w:pPr>
-      <w:r>
-        <w:t xml:space="preserve">Siguiendo con lo anterior, existen variables externas e internas que involucran una </w:t>
-      </w:r>
-      <w:r>
-        <w:t>relación</w:t>
-      </w:r>
-      <w:r>
-        <w:t xml:space="preserve"> directamente proporcional al funcionamiento de este flujo, los cuales han sido aplicados a diversos modelos para comprender la forma en que </w:t>
-      </w:r>
-      <w:r>
-        <w:t>actúa</w:t>
-      </w:r>
-      <w:r>
-        <w:t xml:space="preserve"> este sistema y </w:t>
-      </w:r>
-      <w:r>
+        <w:rPr>
+          <w:bCs/>
+        </w:rPr>
+        <w:t>más</w:t>
+      </w:r>
+      <w:r>
+        <w:rPr>
+          <w:bCs/>
+        </w:rPr>
+        <w:t xml:space="preserve"> efectivo para la </w:t>
+      </w:r>
+      <w:r>
+        <w:rPr>
+          <w:bCs/>
+        </w:rPr>
+        <w:t>obtención</w:t>
+      </w:r>
+      <w:r>
+        <w:rPr>
+          <w:bCs/>
+        </w:rPr>
+        <w:t xml:space="preserve"> del indicador de </w:t>
+      </w:r>
+      <w:r>
+        <w:rPr>
+          <w:bCs/>
+        </w:rPr>
+        <w:t>autorregulación</w:t>
+      </w:r>
+      <w:r>
+        <w:rPr>
+          <w:bCs/>
+        </w:rPr>
+        <w:t xml:space="preserve"> cerebral y </w:t>
+      </w:r>
+      <w:r>
+        <w:rPr>
+          <w:bCs/>
+        </w:rPr>
         <w:t>así</w:t>
       </w:r>
       <w:r>
-        <w:t xml:space="preserve"> abarcar ciertos </w:t>
-      </w:r>
-      <w:r>
-        <w:t>parámetros</w:t>
-      </w:r>
-      <w:r>
-        <w:t xml:space="preserve"> para tomar resguardos en </w:t>
-      </w:r>
-      <w:r>
-        <w:t>relación</w:t>
-      </w:r>
-      <w:r>
-        <w:t xml:space="preserve"> a los resultados obtenidos de cada paciente. Como se </w:t>
-      </w:r>
-      <w:r>
-        <w:t>mencionó</w:t>
-      </w:r>
-      <w:r>
-        <w:t xml:space="preserve"> al principio el nivel de conocimiento que se posee actualmente en el siglo XXI es amplio en </w:t>
-      </w:r>
-      <w:r>
-        <w:t>comparación</w:t>
-      </w:r>
-      <w:r>
-        <w:t xml:space="preserve"> a la </w:t>
-      </w:r>
-      <w:r>
-        <w:t>información</w:t>
-      </w:r>
-      <w:r>
-        <w:t xml:space="preserve"> que se manejaba hace unos 30 años, sin </w:t>
-      </w:r>
-      <w:r>
-        <w:t>embargo,</w:t>
-      </w:r>
-      <w:r>
-        <w:t xml:space="preserve"> la complejidad que posee el cerebro no permite validar completamente estos sistemas implantados en el </w:t>
-      </w:r>
-      <w:r>
-        <w:t>área</w:t>
-      </w:r>
-      <w:r>
-        <w:t xml:space="preserve"> de salud.</w:t>
-      </w:r>
-    </w:p>
-    <w:p>
-      <w:pPr>
-        <w:jc w:val="both"/>
-      </w:pPr>
-      <w:r>
-        <w:lastRenderedPageBreak/>
-        <w:t xml:space="preserve">Cabe destacar que la examinación de este Sistema, actualmente se considera muy invasiva por lo que no es fácil obtener tal índice. Por esta razón es que, mediante un modelo, se tratara de representar este ARI, basado en modelos anteriores y reduciendo la tasa de error que existe actualmente, a </w:t>
-      </w:r>
-      <w:r>
-        <w:t>través</w:t>
-      </w:r>
-      <w:r>
-        <w:t xml:space="preserve"> de un estudio justificado en donde se presentaran ciertas aristas que </w:t>
-      </w:r>
-      <w:r>
-        <w:t>comprometen</w:t>
-      </w:r>
-      <w:r>
-        <w:t xml:space="preserve"> a una correcta </w:t>
-      </w:r>
-      <w:r>
-        <w:t>evaluación</w:t>
-      </w:r>
-      <w:r>
-        <w:t xml:space="preserve"> de este indicador tan relevante.</w:t>
-      </w:r>
-    </w:p>
-    <w:p>
-      <w:pPr>
-        <w:jc w:val="both"/>
-        <w:rPr>
-          <w:b/>
+        <w:rPr>
+          <w:bCs/>
+        </w:rPr>
+        <w:t xml:space="preserve"> poder determinar el estado actual de la persona, como </w:t>
+      </w:r>
+      <w:r>
+        <w:rPr>
+          <w:bCs/>
+        </w:rPr>
+        <w:t>también</w:t>
+      </w:r>
+      <w:r>
+        <w:rPr>
+          <w:bCs/>
+        </w:rPr>
+        <w:t xml:space="preserve"> ir verificando si existen cambios en el sistema nervioso, en cuanto al flujo de sangre que entra y sale del cerebro, con el objetivo de poder prevenir y ayudar a las personas que lo necesiten. Por esta razón es que, mediante un modelo, se tratara de representar este ARI, basado en modelos anteriores y reduciendo la tasa de error que existe actualmente, a través de un estudio justificado en donde se presentaran ciertas aristas que comprometen a una correcta evaluación de este índice tan relevante.</w:t>
+      </w:r>
+    </w:p>
+    <w:p>
+      <w:pPr>
+        <w:jc w:val="both"/>
+        <w:rPr>
+          <w:bCs/>
+        </w:rPr>
+      </w:pPr>
+    </w:p>
+    <w:p>
+      <w:pPr>
+        <w:jc w:val="both"/>
+        <w:rPr>
+          <w:bCs/>
+        </w:rPr>
+      </w:pPr>
+    </w:p>
+    <w:p>
+      <w:pPr>
+        <w:jc w:val="both"/>
+        <w:rPr>
+          <w:bCs/>
+        </w:rPr>
+      </w:pPr>
+    </w:p>
+    <w:p>
+      <w:pPr>
+        <w:jc w:val="both"/>
+        <w:rPr>
+          <w:bCs/>
+        </w:rPr>
+      </w:pPr>
+    </w:p>
+    <w:p>
+      <w:pPr>
+        <w:jc w:val="both"/>
+        <w:rPr>
+          <w:bCs/>
+        </w:rPr>
+      </w:pPr>
+    </w:p>
+    <w:p>
+      <w:pPr>
+        <w:jc w:val="both"/>
+        <w:rPr>
+          <w:bCs/>
+        </w:rPr>
+      </w:pPr>
+    </w:p>
+    <w:p>
+      <w:pPr>
+        <w:jc w:val="both"/>
+        <w:rPr>
+          <w:bCs/>
+        </w:rPr>
+      </w:pPr>
+    </w:p>
+    <w:p>
+      <w:pPr>
+        <w:jc w:val="both"/>
+        <w:rPr>
+          <w:bCs/>
         </w:rPr>
       </w:pPr>
     </w:p>
@@ -2116,6 +2671,7 @@
           <w:sz w:val="36"/>
           <w:szCs w:val="36"/>
         </w:rPr>
+        <w:lastRenderedPageBreak/>
         <w:t>Objetivo general, objetivos específicos, resultados esperados del Proyecto</w:t>
       </w:r>
     </w:p>
@@ -2167,7 +2723,13 @@
         <w:t xml:space="preserve"> de estimación</w:t>
       </w:r>
       <w:r>
-        <w:t xml:space="preserve"> mediante algoritmo de Maquina de vectores de soporte (SVM) para la obtención del Indicador de Autorregulación Cerebral.</w:t>
+        <w:t xml:space="preserve"> mediante algoritmo de Maquina de vectores de soporte (SVM) para la obtención del </w:t>
+      </w:r>
+      <w:r>
+        <w:t>Índice</w:t>
+      </w:r>
+      <w:r>
+        <w:t xml:space="preserve"> de Autorregulación Cerebral.</w:t>
       </w:r>
     </w:p>
     <w:p>
@@ -2214,7 +2776,13 @@
         <w:jc w:val="both"/>
       </w:pPr>
       <w:r>
-        <w:t xml:space="preserve">Reconocer la función que tiene el Sistema de autorregulación Cerebral y el Índice de Autorregulación. </w:t>
+        <w:t xml:space="preserve">Reconocer la función que tiene el Sistema de autorregulación Cerebral y el </w:t>
+      </w:r>
+      <w:r>
+        <w:t>Índice</w:t>
+      </w:r>
+      <w:r>
+        <w:t xml:space="preserve"> de Autorregulación. </w:t>
       </w:r>
     </w:p>
     <w:p>
@@ -2289,7 +2857,13 @@
         <w:jc w:val="both"/>
       </w:pPr>
       <w:r>
-        <w:t>Interpretar los modelos de aprendizaje para un correcto ajuste en la obtención del Indicador de Autorregulación Cerebral.</w:t>
+        <w:t xml:space="preserve">Interpretar los modelos de aprendizaje para un correcto ajuste en la obtención del </w:t>
+      </w:r>
+      <w:r>
+        <w:t xml:space="preserve">Índice </w:t>
+      </w:r>
+      <w:r>
+        <w:t>de Autorregulación Cerebral.</w:t>
       </w:r>
     </w:p>
     <w:p>
@@ -3002,104 +3576,20 @@
         <w:jc w:val="both"/>
       </w:pPr>
       <w:r>
-        <w:t xml:space="preserve">Este enfoque no pretende generalizar en base a resultados </w:t>
-      </w:r>
-      <w:r>
-        <w:t>probabilísticos</w:t>
-      </w:r>
-      <w:r>
-        <w:t xml:space="preserve">, y se considera una </w:t>
-      </w:r>
-      <w:r>
-        <w:t>práctica</w:t>
-      </w:r>
-      <w:r>
-        <w:t xml:space="preserve"> interpretativa que hacen visible al mundo, relacionando observaciones, anotaciones y </w:t>
-      </w:r>
-      <w:r>
-        <w:t>documentación</w:t>
-      </w:r>
-      <w:r>
-        <w:t xml:space="preserve"> en base a los contextos que se generan en los diversos </w:t>
-      </w:r>
-      <w:r>
-        <w:t>ambientes</w:t>
-      </w:r>
-      <w:r>
-        <w:t xml:space="preserve"> naturales. Estos estudios son basados en escenarios sociales y culturales en donde la forma de comportarse y la </w:t>
-      </w:r>
-      <w:r>
-        <w:t>expresión</w:t>
-      </w:r>
-      <w:r>
-        <w:t xml:space="preserve"> de cada persona posee una gran importancia.</w:t>
-      </w:r>
-    </w:p>
-    <w:p>
-      <w:pPr>
-        <w:jc w:val="both"/>
-      </w:pPr>
-    </w:p>
-    <w:p>
-      <w:pPr>
-        <w:jc w:val="both"/>
-      </w:pPr>
-      <w:r>
-        <w:t xml:space="preserve">A diferencia del enfoque anterior, esta </w:t>
-      </w:r>
-      <w:r>
-        <w:t>metodología</w:t>
-      </w:r>
-      <w:r>
-        <w:t xml:space="preserve"> permite desarrollar preguntas o </w:t>
-      </w:r>
-      <w:r>
-        <w:t>hipótesis</w:t>
-      </w:r>
-      <w:r>
-        <w:t xml:space="preserve"> antes, durante o </w:t>
-      </w:r>
-      <w:r>
-        <w:t>después</w:t>
-      </w:r>
-      <w:r>
-        <w:t xml:space="preserve"> de la </w:t>
-      </w:r>
-      <w:r>
-        <w:t>recolección</w:t>
-      </w:r>
-      <w:r>
-        <w:t xml:space="preserve"> y el </w:t>
-      </w:r>
-      <w:r>
-        <w:t>análisis</w:t>
-      </w:r>
-      <w:r>
-        <w:t xml:space="preserve"> de los datos. Se considera un proceso circular ya que la secuencia no siempre es la misma, y varia </w:t>
-      </w:r>
-      <w:r>
-        <w:t>según</w:t>
-      </w:r>
-      <w:r>
-        <w:t xml:space="preserve"> cada estudio. En base a esto, a veces es necesario regresar a etapas anteriores para indagar </w:t>
-      </w:r>
-      <w:r>
-        <w:t>más</w:t>
-      </w:r>
-      <w:r>
-        <w:t xml:space="preserve"> al respecto en ciertos temas dependiendo del contexto en cual se trabaje. La </w:t>
-      </w:r>
-      <w:r>
-        <w:t>hipótesis</w:t>
-      </w:r>
-      <w:r>
-        <w:t xml:space="preserve"> generalmente no es probada, sino que se genera durante el proceso y se </w:t>
-      </w:r>
-      <w:r>
-        <w:t>perfecciona</w:t>
-      </w:r>
-      <w:r>
-        <w:t xml:space="preserve"> conforme se documenta mayor cantidad de datos.</w:t>
+        <w:t>Este enfoque no pretende generalizar en base a resultados probabilísticos, y se considera una práctica interpretativa que hacen visible al mundo, relacionando observaciones, anotaciones y documentación en base a los contextos que se generan en los diversos ambientes naturales. Estos estudios son basados en escenarios sociales y culturales en donde la forma de comportarse y la expresión de cada persona posee una gran importancia.</w:t>
+      </w:r>
+    </w:p>
+    <w:p>
+      <w:pPr>
+        <w:jc w:val="both"/>
+      </w:pPr>
+    </w:p>
+    <w:p>
+      <w:pPr>
+        <w:jc w:val="both"/>
+      </w:pPr>
+      <w:r>
+        <w:t>A diferencia del enfoque anterior, esta metodología permite desarrollar preguntas o hipótesis antes, durante o después de la recolección y el análisis de los datos. Se considera un proceso circular ya que la secuencia no siempre es la misma, y varia según cada estudio. En base a esto, a veces es necesario regresar a etapas anteriores para indagar más al respecto en ciertos temas dependiendo del contexto en cual se trabaje. La hipótesis generalmente no es probada, sino que se genera durante el proceso y se perfecciona conforme se documenta mayor cantidad de datos.</w:t>
       </w:r>
     </w:p>
     <w:p>
@@ -3156,13 +3646,7 @@
         <w:jc w:val="both"/>
       </w:pPr>
       <w:r>
-        <w:t xml:space="preserve">Planteamiento del problema para aplicar a </w:t>
-      </w:r>
-      <w:r>
-        <w:t>investigación</w:t>
-      </w:r>
-      <w:r>
-        <w:t xml:space="preserve">. </w:t>
+        <w:t xml:space="preserve">Planteamiento del problema para aplicar a investigación. </w:t>
       </w:r>
     </w:p>
     <w:p>
@@ -3175,10 +3659,7 @@
         <w:jc w:val="both"/>
       </w:pPr>
       <w:r>
-        <w:t>Inmersión</w:t>
-      </w:r>
-      <w:r>
-        <w:t xml:space="preserve"> inicial en el campo.</w:t>
+        <w:t>Inmersión inicial en el campo.</w:t>
       </w:r>
     </w:p>
     <w:p>
@@ -3191,10 +3672,7 @@
         <w:jc w:val="both"/>
       </w:pPr>
       <w:r>
-        <w:t>Concepción</w:t>
-      </w:r>
-      <w:r>
-        <w:t xml:space="preserve"> del diseño de estudio.</w:t>
+        <w:t>Concepción del diseño de estudio.</w:t>
       </w:r>
     </w:p>
     <w:p>
@@ -3207,16 +3685,7 @@
         <w:jc w:val="both"/>
       </w:pPr>
       <w:r>
-        <w:t>Dedición</w:t>
-      </w:r>
-      <w:r>
-        <w:t xml:space="preserve"> de la muestra inicial del </w:t>
-      </w:r>
-      <w:r>
-        <w:t>estudio</w:t>
-      </w:r>
-      <w:r>
-        <w:t xml:space="preserve"> y acceso a esta.</w:t>
+        <w:t>Dedición de la muestra inicial del estudio y acceso a esta.</w:t>
       </w:r>
     </w:p>
     <w:p>
@@ -3229,10 +3698,7 @@
         <w:jc w:val="both"/>
       </w:pPr>
       <w:r>
-        <w:t>Recolección</w:t>
-      </w:r>
-      <w:r>
-        <w:t xml:space="preserve"> de los datos.</w:t>
+        <w:t>Recolección de los datos.</w:t>
       </w:r>
     </w:p>
     <w:p>
@@ -3245,10 +3711,7 @@
         <w:jc w:val="both"/>
       </w:pPr>
       <w:r>
-        <w:t>Análisis</w:t>
-      </w:r>
-      <w:r>
-        <w:t xml:space="preserve"> de los datos.</w:t>
+        <w:t>Análisis de los datos.</w:t>
       </w:r>
     </w:p>
     <w:p>
@@ -3261,10 +3724,7 @@
         <w:jc w:val="both"/>
       </w:pPr>
       <w:r>
-        <w:t>Interpretación</w:t>
-      </w:r>
-      <w:r>
-        <w:t xml:space="preserve"> de resultados.</w:t>
+        <w:t>Interpretación de resultados.</w:t>
       </w:r>
     </w:p>
     <w:p>
@@ -3277,16 +3737,7 @@
         <w:jc w:val="both"/>
       </w:pPr>
       <w:r>
-        <w:t>Elaboración</w:t>
-      </w:r>
-      <w:r>
-        <w:t xml:space="preserve"> del </w:t>
-      </w:r>
-      <w:r>
-        <w:t>reporte</w:t>
-      </w:r>
-      <w:r>
-        <w:t xml:space="preserve"> de resultados.</w:t>
+        <w:t>Elaboración del reporte de resultados.</w:t>
       </w:r>
     </w:p>
     <w:p>
@@ -3334,229 +3785,116 @@
           <w:szCs w:val="36"/>
         </w:rPr>
         <w:lastRenderedPageBreak/>
-        <w:t>Alcances, Limitaciones, Factibilidad y Medios.</w:t>
-      </w:r>
-    </w:p>
-    <w:p/>
-    <w:p>
-      <w:pPr>
-        <w:jc w:val="both"/>
-      </w:pPr>
-      <w:r>
-        <w:t xml:space="preserve">La </w:t>
-      </w:r>
-      <w:r>
-        <w:t>investigación</w:t>
+        <w:t>Alcances</w:t>
+      </w:r>
+      <w:r>
+        <w:rPr>
+          <w:sz w:val="36"/>
+          <w:szCs w:val="36"/>
+        </w:rPr>
+        <w:t xml:space="preserve"> y </w:t>
+      </w:r>
+      <w:r>
+        <w:rPr>
+          <w:sz w:val="36"/>
+          <w:szCs w:val="36"/>
+        </w:rPr>
+        <w:t>Limitaciones</w:t>
+      </w:r>
+    </w:p>
+    <w:p>
+      <w:pPr>
+        <w:jc w:val="both"/>
+      </w:pPr>
+    </w:p>
+    <w:p>
+      <w:pPr>
+        <w:jc w:val="both"/>
+      </w:pPr>
+      <w:r>
+        <w:t xml:space="preserve">La investigación responderá al descubrimiento de un nuevo modelo para la obtención del </w:t>
+      </w:r>
+      <w:r>
+        <w:t xml:space="preserve">Índice </w:t>
+      </w:r>
+      <w:r>
+        <w:t>de Autorregulación Cerebral utilizando un algoritmo de aprendizaje supervisado, que otorgará resultados diferentes a los modelos ya planteados, por la utilización de Support Vector Machine el cual resuelve problemas sin ningún inconveniente de clasificación y regresión dentro de un conjunto de datos. Esto para contribuir de manera positiva a la disminución de la tasa de errores que existe actualmente en los diferentes modelos aplicados en base a otros algoritmos de aprendizaje.</w:t>
+      </w:r>
+    </w:p>
+    <w:p>
+      <w:pPr>
+        <w:jc w:val="both"/>
+      </w:pPr>
+    </w:p>
+    <w:p>
+      <w:pPr>
+        <w:jc w:val="both"/>
+      </w:pPr>
+      <w:r>
+        <w:t xml:space="preserve">Si bien el objetivo es claro, las limitantes existirán en base a los datos utilizados, ya que la existencia de Overfitting o Underfitting, refiriéndose a un sobreajuste dentro del conjunto de datos siempre es posible, además de poseer datos irregulares en cuanto a las características que presentan las personas involucradas en el experimento, ya sea por condiciones físicas o diferentes estados de salud. También es necesario señalar </w:t>
+      </w:r>
+      <w:r>
+        <w:t>que,</w:t>
+      </w:r>
+      <w:r>
+        <w:t xml:space="preserve"> al no contar con los equipamientos clínicos para realizar una comparación real, posiblemente surjan ciertas interrogantes al no conocer por completo las maquinas que se utilizan en las diferentes organizaciones del área de salud para la obtención de este</w:t>
       </w:r>
       <w:r>
         <w:t xml:space="preserve"> </w:t>
       </w:r>
       <w:r>
-        <w:t>responderá</w:t>
-      </w:r>
-      <w:r>
-        <w:t xml:space="preserve"> al descubrimiento de un nuevo modelo para la </w:t>
-      </w:r>
-      <w:r>
-        <w:t>obtención</w:t>
-      </w:r>
-      <w:r>
-        <w:t xml:space="preserve"> del Indicador de </w:t>
-      </w:r>
-      <w:r>
-        <w:t>Autorregulación</w:t>
-      </w:r>
-      <w:r>
-        <w:t xml:space="preserve"> Cerebral utilizando un algoritmo de aprendizaje supervisado, que </w:t>
-      </w:r>
-      <w:r>
-        <w:t>otorgará</w:t>
-      </w:r>
-      <w:r>
-        <w:t xml:space="preserve"> resultados diferentes a los modelos ya planteados, por la </w:t>
-      </w:r>
-      <w:r>
-        <w:t>utilización</w:t>
-      </w:r>
-      <w:r>
-        <w:t xml:space="preserve"> de Support Vector Machine el cual resuelve problemas sin </w:t>
-      </w:r>
-      <w:r>
-        <w:t>ningún</w:t>
-      </w:r>
-      <w:r>
-        <w:t xml:space="preserve"> </w:t>
-      </w:r>
-      <w:r>
-        <w:t>inconveniente</w:t>
-      </w:r>
-      <w:r>
-        <w:t xml:space="preserve"> de </w:t>
-      </w:r>
-      <w:r>
-        <w:t>clasificación</w:t>
-      </w:r>
-      <w:r>
-        <w:t xml:space="preserve"> y </w:t>
-      </w:r>
-      <w:r>
-        <w:t>regresión</w:t>
-      </w:r>
-      <w:r>
-        <w:t xml:space="preserve"> dentro de un conjunto de datos. Esto para contribuir de manera positiva a la </w:t>
-      </w:r>
-      <w:r>
-        <w:t>disminución</w:t>
-      </w:r>
-      <w:r>
-        <w:t xml:space="preserve"> de la tasa de errores que existe actualmente en los diferentes modelos aplicados en base a otros algoritmos de aprendizaje.</w:t>
-      </w:r>
-    </w:p>
-    <w:p>
-      <w:pPr>
-        <w:jc w:val="both"/>
-      </w:pPr>
-    </w:p>
-    <w:p>
-      <w:pPr>
-        <w:jc w:val="both"/>
-      </w:pPr>
-      <w:r>
-        <w:t xml:space="preserve">Si bien el objetivo es claro, las limitantes </w:t>
-      </w:r>
-      <w:r>
-        <w:t>existirán</w:t>
-      </w:r>
-      <w:r>
-        <w:t xml:space="preserve"> en base a los datos utilizados, ya que la existencia de Overfitting o Underfitting, </w:t>
-      </w:r>
-      <w:r>
-        <w:t>refiriéndose</w:t>
-      </w:r>
-      <w:r>
-        <w:t xml:space="preserve"> a un sobreajuste dentro del conjunto de datos siempre es posible, </w:t>
-      </w:r>
-      <w:r>
-        <w:t>además</w:t>
-      </w:r>
-      <w:r>
-        <w:t xml:space="preserve"> de poseer datos irregulares en cuanto a las </w:t>
-      </w:r>
-      <w:r>
-        <w:t>características</w:t>
-      </w:r>
-      <w:r>
-        <w:t xml:space="preserve"> que presentan las personas involucradas en el experimento, ya sea por condiciones </w:t>
-      </w:r>
-      <w:r>
-        <w:t>físicas</w:t>
-      </w:r>
-      <w:r>
-        <w:t xml:space="preserve"> o diferentes estados de salud. </w:t>
-      </w:r>
-      <w:r>
-        <w:t>También</w:t>
-      </w:r>
-      <w:r>
-        <w:t xml:space="preserve"> es necesario señalar </w:t>
-      </w:r>
-      <w:r>
-        <w:t>que,</w:t>
-      </w:r>
-      <w:r>
-        <w:t xml:space="preserve"> al no contar con los equipamientos </w:t>
-      </w:r>
-      <w:r>
-        <w:t>clínicos</w:t>
-      </w:r>
-      <w:r>
-        <w:t xml:space="preserve"> para realizar una </w:t>
-      </w:r>
-      <w:r>
-        <w:t>comparación</w:t>
-      </w:r>
-      <w:r>
-        <w:t xml:space="preserve"> real, posiblemente surjan ciertas interrogantes al no conocer por completo las maquinas que se utilizan en las diferentes organizaciones del </w:t>
-      </w:r>
-      <w:r>
-        <w:t>área</w:t>
-      </w:r>
-      <w:r>
-        <w:t xml:space="preserve"> de salud para la </w:t>
-      </w:r>
-      <w:r>
-        <w:t>obtención</w:t>
-      </w:r>
-      <w:r>
-        <w:t xml:space="preserve"> de este indicador.</w:t>
-      </w:r>
-    </w:p>
-    <w:p>
-      <w:pPr>
-        <w:jc w:val="both"/>
-      </w:pPr>
-    </w:p>
-    <w:p>
-      <w:pPr>
-        <w:jc w:val="both"/>
-      </w:pPr>
-      <w:r>
-        <w:t xml:space="preserve">La disponibilidad de base datos referenciadas dan cuenta de una factibilidad para la </w:t>
-      </w:r>
-      <w:r>
-        <w:t>obtención</w:t>
-      </w:r>
-      <w:r>
-        <w:t xml:space="preserve"> de los objetivos señalados, </w:t>
-      </w:r>
-      <w:r>
-        <w:t>además</w:t>
-      </w:r>
-      <w:r>
-        <w:t xml:space="preserve"> de estudiar los diversos casos que existen actualmente de la </w:t>
-      </w:r>
-      <w:r>
-        <w:t>utilización</w:t>
-      </w:r>
-      <w:r>
-        <w:t xml:space="preserve"> de algoritmos aplicados a este proceso de adquirir el </w:t>
-      </w:r>
-      <w:r>
         <w:t>Índice</w:t>
       </w:r>
       <w:r>
-        <w:t xml:space="preserve"> de </w:t>
-      </w:r>
-      <w:r>
-        <w:t>Autorregulación</w:t>
-      </w:r>
-      <w:r>
-        <w:t xml:space="preserve"> Cerebral. </w:t>
-      </w:r>
-      <w:r>
-        <w:t>También</w:t>
-      </w:r>
-      <w:r>
-        <w:t xml:space="preserve"> se </w:t>
-      </w:r>
-      <w:r>
-        <w:t>utilizará</w:t>
-      </w:r>
-      <w:r>
-        <w:t xml:space="preserve"> un sistema computacional, en donde se </w:t>
-      </w:r>
-      <w:r>
-        <w:t>realizarán</w:t>
-      </w:r>
-      <w:r>
-        <w:t xml:space="preserve"> las pruebas de rigor para la correcta </w:t>
-      </w:r>
-      <w:r>
-        <w:t>ejecución</w:t>
-      </w:r>
-      <w:r>
-        <w:t xml:space="preserve"> del trabajo investigativo y realizar de forma correcta las comparaciones e interpretaciones.</w:t>
-      </w:r>
+        <w:t>.</w:t>
+      </w:r>
+    </w:p>
+    <w:p>
+      <w:pPr>
+        <w:jc w:val="both"/>
+      </w:pPr>
+    </w:p>
+    <w:p>
+      <w:pPr>
+        <w:jc w:val="both"/>
+        <w:rPr>
+          <w:b/>
+          <w:bCs/>
+          <w:sz w:val="36"/>
+          <w:szCs w:val="36"/>
+        </w:rPr>
+      </w:pPr>
+      <w:r>
+        <w:rPr>
+          <w:b/>
+          <w:bCs/>
+          <w:sz w:val="36"/>
+          <w:szCs w:val="36"/>
+        </w:rPr>
+        <w:t xml:space="preserve">Factibilidad y Medios </w:t>
+      </w:r>
+    </w:p>
+    <w:p>
+      <w:pPr>
+        <w:jc w:val="both"/>
+        <w:rPr>
+          <w:b/>
+          <w:bCs/>
+        </w:rPr>
+      </w:pPr>
+    </w:p>
+    <w:p>
+      <w:pPr>
+        <w:jc w:val="both"/>
+      </w:pPr>
+      <w:r>
+        <w:t>La disponibilidad de base datos referenciadas dan cuenta de una factibilidad para la obtención de los objetivos señalados, además de estudiar los diversos casos que existen actualmente de la utilización de algoritmos aplicados a este proceso de adquirir el Índice de Autorregulación Cerebral. También se utilizará un sistema computacional, en donde se realizarán las pruebas de rigor para la correcta ejecución del trabajo investigativo y realizar de forma correcta las comparaciones e interpretaciones.</w:t>
+      </w:r>
+    </w:p>
+    <w:p>
+      <w:pPr>
+        <w:jc w:val="both"/>
+      </w:pPr>
       <w:r>
         <w:br w:type="page"/>
       </w:r>
@@ -3862,7 +4200,21 @@
         <w:rPr>
           <w:lang w:val="en-US"/>
         </w:rPr>
-        <w:t xml:space="preserve">Penny Eames, Penelope J. Eames, Melanie J. Blake, Ronney B. Panerai, John F. Potter, Cerebral autoregulation indices are unimpaired by hypertension in middle aged and older people: , American Journal of Hypertension, Volume 16, Issue 9, September 2003, Pages 746–753, </w:t>
+        <w:t>Penny Eames, Penelope J. Eames, Melanie J. Blake, Ronney B. Panerai, John F. Potter, Cerebral autoregulation indices are unimpaired by hypertension in middle aged and older people</w:t>
+      </w:r>
+      <w:proofErr w:type="gramStart"/>
+      <w:r>
+        <w:rPr>
+          <w:lang w:val="en-US"/>
+        </w:rPr>
+        <w:t>: ,</w:t>
+      </w:r>
+      <w:proofErr w:type="gramEnd"/>
+      <w:r>
+        <w:rPr>
+          <w:lang w:val="en-US"/>
+        </w:rPr>
+        <w:t xml:space="preserve"> American Journal of Hypertension, Volume 16, Issue 9, September 2003, Pages 746–753, </w:t>
       </w:r>
       <w:r>
         <w:rPr>
@@ -4078,8 +4430,8 @@
       </w:pPr>
     </w:p>
     <w:sectPr>
-      <w:headerReference w:type="default" r:id="rId10"/>
-      <w:footerReference w:type="default" r:id="rId11"/>
+      <w:headerReference w:type="default" r:id="rId11"/>
+      <w:footerReference w:type="default" r:id="rId12"/>
       <w:pgSz w:w="12240" w:h="15840"/>
       <w:pgMar w:top="1417" w:right="1701" w:bottom="1417" w:left="1701" w:header="708" w:footer="708" w:gutter="0"/>
       <w:pgNumType w:start="1"/>
@@ -5900,6 +6252,10 @@
 </go:gDocsCustomXmlDataStorage>
 </file>
 
+<file path=customXml/item2.xml><?xml version="1.0" encoding="utf-8"?>
+<b:Sources xmlns:b="http://schemas.openxmlformats.org/officeDocument/2006/bibliography" xmlns="http://schemas.openxmlformats.org/officeDocument/2006/bibliography" SelectedStyle="\APASixthEditionOfficeOnline.xsl" StyleName="APA" Version="6"/>
+</file>
+
 <file path=customXml/itemProps1.xml><?xml version="1.0" encoding="utf-8"?>
 <ds:datastoreItem xmlns:ds="http://schemas.openxmlformats.org/officeDocument/2006/customXml" ds:itemID="{11111111-1234-1234-1234-123412341234}">
   <ds:schemaRefs>
@@ -5907,4 +6263,12 @@
     <ds:schemaRef ds:uri="http://schemas.openxmlformats.org/officeDocument/2006/relationships"/>
   </ds:schemaRefs>
 </ds:datastoreItem>
+</file>
+
+<file path=customXml/itemProps2.xml><?xml version="1.0" encoding="utf-8"?>
+<ds:datastoreItem xmlns:ds="http://schemas.openxmlformats.org/officeDocument/2006/customXml" ds:itemID="{5CA376A1-8D63-494C-9B24-26B45B1857BC}">
+  <ds:schemaRefs>
+    <ds:schemaRef ds:uri="http://schemas.openxmlformats.org/officeDocument/2006/bibliography"/>
+  </ds:schemaRefs>
+</ds:datastoreItem>
 </file>
</xml_diff>